<commit_message>
Cours+TP android + projet perso et memoire
</commit_message>
<xml_diff>
--- a/Titre RNCP/The fucking mémoire.docx
+++ b/Titre RNCP/The fucking mémoire.docx
@@ -77,7 +77,6 @@
           <w:showingPlcHdr/>
           <w15:appearance w15:val="hidden"/>
         </w:sdtPr>
-        <w:sdtEndPr/>
         <w:sdtContent>
           <w:r>
             <w:rPr>
@@ -104,7 +103,6 @@
           <w:showingPlcHdr/>
           <w15:appearance w15:val="hidden"/>
         </w:sdtPr>
-        <w:sdtEndPr/>
         <w:sdtContent>
           <w:r>
             <w:rPr>
@@ -131,7 +129,6 @@
           <w:showingPlcHdr/>
           <w15:appearance w15:val="hidden"/>
         </w:sdtPr>
-        <w:sdtEndPr/>
         <w:sdtContent>
           <w:r>
             <w:rPr>
@@ -159,7 +156,6 @@
           <w:showingPlcHdr/>
           <w15:appearance w15:val="hidden"/>
         </w:sdtPr>
-        <w:sdtEndPr/>
         <w:sdtContent>
           <w:r>
             <w:rPr>
@@ -187,7 +183,6 @@
           <w:showingPlcHdr/>
           <w15:appearance w15:val="hidden"/>
         </w:sdtPr>
-        <w:sdtEndPr/>
         <w:sdtContent>
           <w:r>
             <w:rPr>
@@ -1903,6 +1898,166 @@
       <w:bookmarkStart w:id="0" w:name="_Toc43475841"/>
       <w:r>
         <w:lastRenderedPageBreak/>
+        <w:t>Introduction</w:t>
+      </w:r>
+    </w:p>
+    <w:p>
+      <w:r>
+        <w:t>Ce mémoire a pour objectif de raconter mon année d’alternance au sein de CGI faite dans le but d’acquérir le titre RNCP de niveau 6 : Concepteur Développeur d’Applications Numériques afin d’assurer au jury que toutes</w:t>
+      </w:r>
+      <w:r>
+        <w:t>,</w:t>
+      </w:r>
+      <w:r>
+        <w:t xml:space="preserve"> </w:t>
+      </w:r>
+      <w:r>
+        <w:t>ou du moins l’essentiel, des</w:t>
+      </w:r>
+      <w:r>
+        <w:t xml:space="preserve"> compétences nécessaire</w:t>
+      </w:r>
+      <w:r>
+        <w:t>s</w:t>
+      </w:r>
+      <w:r>
+        <w:t xml:space="preserve"> </w:t>
+      </w:r>
+      <w:r>
+        <w:t>pour l’exécution de mes mission</w:t>
+      </w:r>
+      <w:r>
+        <w:t>s</w:t>
+      </w:r>
+      <w:r>
+        <w:t xml:space="preserve"> en tant que </w:t>
+      </w:r>
+      <w:r>
+        <w:t>Concepteur Développeur et donc</w:t>
+      </w:r>
+      <w:r>
+        <w:t xml:space="preserve"> </w:t>
+      </w:r>
+      <w:r>
+        <w:t xml:space="preserve">à </w:t>
+      </w:r>
+      <w:r>
+        <w:t xml:space="preserve">l’obtention du titre ont été acquises au cours de </w:t>
+      </w:r>
+      <w:r>
+        <w:t>l’année</w:t>
+      </w:r>
+      <w:r>
+        <w:t>.</w:t>
+      </w:r>
+      <w:r>
+        <w:t xml:space="preserve"> Il a également pour but de montrer que j’ai connaissance des missions et de la réalité du poste. Ainsi, il</w:t>
+      </w:r>
+      <w:r>
+        <w:t xml:space="preserve"> se décomposera comme tel : </w:t>
+      </w:r>
+    </w:p>
+    <w:p>
+      <w:r>
+        <w:t>T</w:t>
+      </w:r>
+      <w:r>
+        <w:t xml:space="preserve">out d’abords, </w:t>
+      </w:r>
+      <w:r>
+        <w:t xml:space="preserve">je présenterais le métier visé, son quotidien, ses missions et ses responsabilités, </w:t>
+      </w:r>
+      <w:r>
+        <w:t xml:space="preserve">je me présenterais moi, le prétendant au diplôme, </w:t>
+      </w:r>
+      <w:r>
+        <w:t>ensuite</w:t>
+      </w:r>
+      <w:r>
+        <w:t xml:space="preserve"> je </w:t>
+      </w:r>
+      <w:r>
+        <w:t>présenterais l’entreprise</w:t>
+      </w:r>
+      <w:r>
+        <w:t xml:space="preserve"> </w:t>
+      </w:r>
+      <w:r>
+        <w:t xml:space="preserve">qui a rendu cette formation possible et </w:t>
+      </w:r>
+      <w:r>
+        <w:t>qui m’a accueilli durant toute la période d’alternance entre le centre formation et la période d’intégration professionnel</w:t>
+      </w:r>
+      <w:r>
+        <w:t>, son histoire, sa structure et son organisation. Je continuerais sur une présentation du projet où j’ai été intégré, les missions qui m’y ont été confiées, le travail au quotidien et les enseignements que j’en ai tiré. Enfin je présenterais le projet personnel que j’ai développé en parallèle de ma formation et des journées de travail</w:t>
+      </w:r>
+      <w:r>
+        <w:t xml:space="preserve"> effectuées et dont j’avais besoin afin de valider l’acquisition des compétences que j’ai acquises mais qui n’ont pas été mise à profit au sein de l’entreprise au cours de mes missions sur le projet.</w:t>
+      </w:r>
+      <w:r>
+        <w:t xml:space="preserve"> J</w:t>
+      </w:r>
+      <w:r>
+        <w:t>e conclurai en rapprochant le métier visé par le diplôme et les différentes missions et projet</w:t>
+      </w:r>
+      <w:r>
+        <w:t>s</w:t>
+      </w:r>
+      <w:r>
+        <w:t xml:space="preserve"> que j’aurais présenté</w:t>
+      </w:r>
+      <w:r>
+        <w:t>s</w:t>
+      </w:r>
+      <w:r>
+        <w:t xml:space="preserve"> au sein de ce document </w:t>
+      </w:r>
+      <w:r>
+        <w:t>afin d’appuyer sur le fait que je pense être apte à combler les différents besoins professionnels inhérents au poste concerné par le titre.</w:t>
+      </w:r>
+    </w:p>
+    <w:p>
+      <w:r>
+        <w:t xml:space="preserve">Je tiens également a </w:t>
+      </w:r>
+      <w:r>
+        <w:t>souligné</w:t>
+      </w:r>
+      <w:r>
+        <w:t xml:space="preserve"> que, dût a l’année particulière </w:t>
+      </w:r>
+      <w:r>
+        <w:t>de crise</w:t>
+      </w:r>
+      <w:r>
+        <w:t xml:space="preserve"> sanitaire que nous avons vécus, le temps effectif passé en milieu professionnel et le nombre de missions qui m’ont été confiées sont bien en deçà de ce qui était prévu et de ce que j’avais escompté. Je </w:t>
+      </w:r>
+      <w:r>
+        <w:t>m’excuse donc</w:t>
+      </w:r>
+      <w:r>
+        <w:t xml:space="preserve"> par avance du potentielle déficit de contenu du présent mémoire.</w:t>
+      </w:r>
+    </w:p>
+    <w:p>
+      <w:pPr>
+        <w:jc w:val="left"/>
+        <w:rPr>
+          <w:rFonts w:asciiTheme="majorHAnsi" w:eastAsiaTheme="majorEastAsia" w:hAnsiTheme="majorHAnsi" w:cstheme="majorBidi"/>
+          <w:color w:val="007789" w:themeColor="accent1" w:themeShade="BF"/>
+          <w:sz w:val="32"/>
+        </w:rPr>
+      </w:pPr>
+      <w:r>
+        <w:br w:type="page"/>
+      </w:r>
+    </w:p>
+    <w:p>
+      <w:pPr>
+        <w:pStyle w:val="Titre1"/>
+      </w:pPr>
+      <w:r>
+        <w:lastRenderedPageBreak/>
         <w:t>Présentations</w:t>
       </w:r>
       <w:bookmarkEnd w:id="0"/>
@@ -1911,6 +2066,97 @@
       <w:pPr>
         <w:pStyle w:val="Titre2"/>
       </w:pPr>
+      <w:r>
+        <w:t>Concepteur developpeur d’applications numeriques</w:t>
+      </w:r>
+    </w:p>
+    <w:p>
+      <w:r>
+        <w:t>Le concepteur développeur d'applications conçoit et développe des services numériques à destination des utilisateurs en respectant les normes et standards reconnus par la profession et en suivant l'état de l'art de la sécurité informatique à toutes les étapes. La connaissance du métier du client pour lequel il réalise l'</w:t>
+      </w:r>
+      <w:r>
+        <w:t xml:space="preserve">application peut être demandée. </w:t>
+      </w:r>
+      <w:r>
+        <w:t>Il prend en compte les contraintes économiques, en termes de coûts et de délais, les exigences de sécurité propres à son domaine d'intervention. Il peut aussi être amené, à la demande du client, à intégrer les principes liés à la conception responsable de services numériques.</w:t>
+      </w:r>
+    </w:p>
+    <w:p>
+      <w:r>
+        <w:t>Pour concevoir et développer les interfaces utilisateur de type desktop ou web, il élabore une maquette avec les enchaînements d'écrans, qu'il fait valider à l'utilisateur. Il code les formulaires de saisie et de résultats, ainsi que les états, en programmant de manière sécurisée les événements utilisateur et en accédant aux données stockées dans une base.</w:t>
+      </w:r>
+    </w:p>
+    <w:p>
+      <w:r>
+        <w:t xml:space="preserve">Pour concevoir et mettre en </w:t>
+      </w:r>
+      <w:r>
+        <w:t>œuvre</w:t>
+      </w:r>
+      <w:r>
+        <w:t xml:space="preserve"> la persistance des données, il analyse un cahier des charges fonctionnel ou une demande utilisateur afin de modéliser et de créer une base de données de type relationnel ou </w:t>
+      </w:r>
+      <w:proofErr w:type="spellStart"/>
+      <w:r>
+        <w:t>NoSQL</w:t>
+      </w:r>
+      <w:proofErr w:type="spellEnd"/>
+      <w:r>
+        <w:t xml:space="preserve"> (Not </w:t>
+      </w:r>
+      <w:proofErr w:type="spellStart"/>
+      <w:r>
+        <w:t>only</w:t>
+      </w:r>
+      <w:proofErr w:type="spellEnd"/>
+      <w:r>
+        <w:t xml:space="preserve"> SQL) ou d'adapter une base existante en l'optimisant ou en ajoutant des éléments et en veillant à ne pas introduire de vulnérabilité dans le système d'informations.</w:t>
+      </w:r>
+    </w:p>
+    <w:p>
+      <w:r>
+        <w:t>Pour concevoir et développer une application multicouche répartie, il analyse la demande en s'appuyant sur une démarche permettant de construire les services numériques en plusieurs couches correspondant aux couches présentation, métier et persistance.</w:t>
+      </w:r>
+    </w:p>
+    <w:p>
+      <w:r>
+        <w:t>Il s'adapte en continu aux évolutions technologiques et réglementaires de la filière Etudes et développement. Pour assurer cette veille, l'usage de la langue anglaise est souvent requis pour la lecture et la compréhension de documentations techniques ainsi que pour assurer des échanges techniques au moyen de textes courts avec des développeurs distants pouvant être de nationalités différentes.</w:t>
+      </w:r>
+    </w:p>
+    <w:p>
+      <w:r>
+        <w:t>Il agit avec autonomie et, le cas échéant, avec des responsabilités d'animation et de coordination, Ces projets font suite à des demandes formulées directement par un client, par une maîtrise d'ouvrage ou par l'intermédiaire d'un chef de projet.</w:t>
+      </w:r>
+    </w:p>
+    <w:p>
+      <w:r>
+        <w:t>Il peut travailler en tant que salarié d'une entreprise, pour un client de la société de services qui l'emploie ou en tant qu'indépendant directement pour un client. Ses activités diffèrent selon la taille et l'organisation du projet.</w:t>
+      </w:r>
+    </w:p>
+    <w:p>
+      <w:r>
+        <w:t>Pour les projets de petite taille, il peut mener en autonomie la conception et le développement de l'application. Dans le cas de moyens et de grands projets, il travaille soit au sein d'une équipe hiérarchisée sous la responsabilité d'un chef de projet, soit en équipe pluridisciplinaire. Il applique et fait appliquer les normes de qualité de son entreprise ou de son prestataire de services. Il applique les recommandations de sécurité émises par l'Agence nationale de la sécurité des systèmes d'information (ANSSI).</w:t>
+      </w:r>
+    </w:p>
+    <w:p>
+      <w:r>
+        <w:t>Il fait preuve de capacités relationnelles avec des interlocuteurs tels que la maîtrise d'ouvrage, les utilisateurs, le chef de projet, l'architecte logiciel, les testeurs, le responsable de la sécurité des systèmes d'information (RSSI) de son entreprise, de son client ou de son hébergeur, les web designers (UI et UX), les experts techniques et les autres développeurs, tout en conciliant des exigences contradictoires.</w:t>
+      </w:r>
+    </w:p>
+    <w:p>
+      <w:r>
+        <w:t>Assurant sa mission dans des entreprises et des contextes professionnels divers, il est mobile géographiquement et s'adapte aux nouveaux environnements de travail.</w:t>
+      </w:r>
+    </w:p>
+    <w:p>
+      <w:r>
+        <w:t>Pour faciliter le travail en équipe, il peut être amené à utiliser des outils de travail collaboratif.</w:t>
+      </w:r>
+    </w:p>
+    <w:p>
+      <w:pPr>
+        <w:pStyle w:val="Titre2"/>
+      </w:pPr>
       <w:bookmarkStart w:id="1" w:name="_Toc43475842"/>
       <w:r>
         <w:t>Personnelle</w:t>
@@ -1919,7 +2165,21 @@
     </w:p>
     <w:p>
       <w:r>
-        <w:t xml:space="preserve">Je me présente : Kénan Roux, 27 ans à l’heure où j’écris ces lignes, originaire de Haute-Savoie. </w:t>
+        <w:t xml:space="preserve">Je me présente : Kénan </w:t>
+      </w:r>
+      <w:proofErr w:type="spellStart"/>
+      <w:r>
+        <w:t>Roux,</w:t>
+      </w:r>
+      <w:proofErr w:type="spellEnd"/>
+      <w:r>
+        <w:t xml:space="preserve"> 27 ans à l’heure o</w:t>
+      </w:r>
+      <w:r>
+        <w:t>ù j’écris ces lignes, originaire</w:t>
+      </w:r>
+      <w:r>
+        <w:t xml:space="preserve"> de Haute-Savoie. </w:t>
       </w:r>
       <w:r>
         <w:t>Curieux de tout et passionné depuis toujours par les sciences et l’informatique, j’ai</w:t>
@@ -2055,7 +2315,6 @@
       </w:pPr>
       <w:bookmarkStart w:id="2" w:name="_Toc43475843"/>
       <w:r>
-        <w:lastRenderedPageBreak/>
         <w:t>CGI</w:t>
       </w:r>
       <w:bookmarkEnd w:id="2"/>
@@ -2129,15 +2388,33 @@
       <w:bookmarkEnd w:id="3"/>
     </w:p>
     <w:p>
-      <w:r>
-        <w:t>CGI  Group  (</w:t>
+      <w:proofErr w:type="gramStart"/>
+      <w:r>
+        <w:t>CGI  Group</w:t>
+      </w:r>
+      <w:proofErr w:type="gramEnd"/>
+      <w:r>
+        <w:t xml:space="preserve">  (</w:t>
       </w:r>
       <w:r>
         <w:t>« </w:t>
       </w:r>
       <w:r>
-        <w:t>Consultants  to Government and Industry</w:t>
-      </w:r>
+        <w:t xml:space="preserve">Consultants  to </w:t>
+      </w:r>
+      <w:proofErr w:type="spellStart"/>
+      <w:r>
+        <w:t>Government</w:t>
+      </w:r>
+      <w:proofErr w:type="spellEnd"/>
+      <w:r>
+        <w:t xml:space="preserve"> and </w:t>
+      </w:r>
+      <w:proofErr w:type="spellStart"/>
+      <w:r>
+        <w:t>Industry</w:t>
+      </w:r>
+      <w:proofErr w:type="spellEnd"/>
       <w:r>
         <w:t> » traduit « </w:t>
       </w:r>
@@ -2214,12 +2491,19 @@
     </w:p>
     <w:p>
       <w:r>
-        <w:t>Serge Godin fonde CGI dans la ville de Québec (Canada) en juin 1976. Quelques mois plus tard, André Imbeau se joint à lui. Ensemble, ils s’engagent à construire une entreprise fondée sur un rêve commun : « créer un environnement où nous avons du plaisir à travailler ensemble et où, en tant que propriétaires, nous participons au développement d’une entreprise dont nous sommes fiers ».</w:t>
-      </w:r>
-    </w:p>
-    <w:p>
-      <w:r>
-        <w:lastRenderedPageBreak/>
+        <w:t xml:space="preserve">Serge Godin fonde CGI dans la ville de Québec (Canada) en juin 1976. Quelques mois plus tard, André </w:t>
+      </w:r>
+      <w:proofErr w:type="spellStart"/>
+      <w:r>
+        <w:t>Imbeau</w:t>
+      </w:r>
+      <w:proofErr w:type="spellEnd"/>
+      <w:r>
+        <w:t xml:space="preserve"> se joint à lui. Ensemble, ils s’engagent à construire une entreprise fondée sur un rêve commun : « créer un environnement où nous avons du plaisir à travailler ensemble et où, en tant que propriétaires, nous participons au développement d’une entreprise dont nous sommes fiers ».</w:t>
+      </w:r>
+    </w:p>
+    <w:p>
+      <w:r>
         <w:t xml:space="preserve">Au cours des dix premières années d’existence de CGI, l’équipe grandissante de membres hautement qualifiés aide à formuler les principes et les convictions de CGI. </w:t>
       </w:r>
     </w:p>
@@ -2275,11 +2559,7 @@
     </w:p>
     <w:p>
       <w:r>
-        <w:t xml:space="preserve">Tout au long de son évolution, CGI attache une grande importance à la qualité des services offerts aux clients. Afin de démontrer publiquement cet engagement, elle cherche à faire confirmer par un tiers la valeur de ses programmes d’assurance qualité. C’est ainsi qu’en 1994, CGI devient la première société nord-américaine de services en TI à se conformer aux normes de qualité ISO, reconnues partout dans le monde, et à obtenir la certification ISO 9001 pour son cadre de gestion des projets. Aujourd’hui, tous </w:t>
-      </w:r>
-      <w:r>
-        <w:lastRenderedPageBreak/>
-        <w:t>les cadres de gestion relatifs aux principales parties prenantes de CGI font partie de notre certification ISO 9001.</w:t>
+        <w:t>Tout au long de son évolution, CGI attache une grande importance à la qualité des services offerts aux clients. Afin de démontrer publiquement cet engagement, elle cherche à faire confirmer par un tiers la valeur de ses programmes d’assurance qualité. C’est ainsi qu’en 1994, CGI devient la première société nord-américaine de services en TI à se conformer aux normes de qualité ISO, reconnues partout dans le monde, et à obtenir la certification ISO 9001 pour son cadre de gestion des projets. Aujourd’hui, tous les cadres de gestion relatifs aux principales parties prenantes de CGI font partie de notre certification ISO 9001.</w:t>
       </w:r>
     </w:p>
     <w:p/>
@@ -2318,25 +2598,41 @@
       <w:pPr>
         <w:pStyle w:val="Listepuces"/>
       </w:pPr>
+      <w:proofErr w:type="gramStart"/>
       <w:r>
         <w:rPr>
           <w:b/>
         </w:rPr>
-        <w:t>la croissance interne</w:t>
-      </w:r>
-      <w:r>
-        <w:t xml:space="preserve"> : croître par l’entremise de nouveaux mandats provenant de notre clientèle actuelle et de nouveaux clients;</w:t>
-      </w:r>
-    </w:p>
-    <w:p>
-      <w:pPr>
-        <w:pStyle w:val="Listepuces"/>
-      </w:pPr>
+        <w:t>la</w:t>
+      </w:r>
+      <w:proofErr w:type="gramEnd"/>
       <w:r>
         <w:rPr>
           <w:b/>
         </w:rPr>
-        <w:t>les acquisitions</w:t>
+        <w:t xml:space="preserve"> croissance interne</w:t>
+      </w:r>
+      <w:r>
+        <w:t xml:space="preserve"> : croître par l’entremise de nouveaux mandats provenant de notre clientèle actuelle et de nouveaux clients;</w:t>
+      </w:r>
+    </w:p>
+    <w:p>
+      <w:pPr>
+        <w:pStyle w:val="Listepuces"/>
+      </w:pPr>
+      <w:proofErr w:type="gramStart"/>
+      <w:r>
+        <w:rPr>
+          <w:b/>
+        </w:rPr>
+        <w:t>les</w:t>
+      </w:r>
+      <w:proofErr w:type="gramEnd"/>
+      <w:r>
+        <w:rPr>
+          <w:b/>
+        </w:rPr>
+        <w:t xml:space="preserve"> acquisitions</w:t>
       </w:r>
       <w:r>
         <w:t xml:space="preserve"> : croître grâce à des acquisitions qui sont soumises à des critères stricts de convergence stratégique, de synergies et de contribution aux bénéfices.</w:t>
@@ -2367,8 +2663,16 @@
         <w:rPr>
           <w:b/>
         </w:rPr>
-        <w:t>fusion de CGI et de Bell Sygma</w:t>
-      </w:r>
+        <w:t xml:space="preserve">fusion de CGI et de Bell </w:t>
+      </w:r>
+      <w:proofErr w:type="spellStart"/>
+      <w:r>
+        <w:rPr>
+          <w:b/>
+        </w:rPr>
+        <w:t>Sygma</w:t>
+      </w:r>
+      <w:proofErr w:type="spellEnd"/>
       <w:r>
         <w:t xml:space="preserve"> mène à la conclusion du plus grand contrat d’impartition signé au Canada à cette époque et double presque la taille de l’entreprise.</w:t>
       </w:r>
@@ -2393,8 +2697,16 @@
         <w:rPr>
           <w:b/>
         </w:rPr>
-        <w:t>CGI fusionne avec IMRGlobal</w:t>
-      </w:r>
+        <w:t xml:space="preserve">CGI fusionne avec </w:t>
+      </w:r>
+      <w:proofErr w:type="spellStart"/>
+      <w:r>
+        <w:rPr>
+          <w:b/>
+        </w:rPr>
+        <w:t>IMRGlobal</w:t>
+      </w:r>
+      <w:proofErr w:type="spellEnd"/>
       <w:r>
         <w:t xml:space="preserve"> pour se doter de bureaux en Inde et offrir aux clients un plus grand éventail de possibilités de prestation de services à l’échelle mondiale.</w:t>
       </w:r>
@@ -2404,7 +2716,6 @@
         <w:pStyle w:val="Listepuces"/>
       </w:pPr>
       <w:r>
-        <w:lastRenderedPageBreak/>
         <w:t xml:space="preserve">En </w:t>
       </w:r>
       <w:r>
@@ -2459,8 +2770,16 @@
         <w:rPr>
           <w:b/>
         </w:rPr>
-        <w:t>2010, CGI fusionne avec Stanley Inc., et ses filiales Oberon et Techrizon</w:t>
-      </w:r>
+        <w:t xml:space="preserve">2010, CGI fusionne avec Stanley Inc., et ses filiales Oberon et </w:t>
+      </w:r>
+      <w:proofErr w:type="spellStart"/>
+      <w:r>
+        <w:rPr>
+          <w:b/>
+        </w:rPr>
+        <w:t>Techrizon</w:t>
+      </w:r>
+      <w:proofErr w:type="spellEnd"/>
       <w:r>
         <w:t xml:space="preserve">. Cette acquisition a fait </w:t>
       </w:r>
@@ -2479,8 +2798,16 @@
         <w:rPr>
           <w:b/>
         </w:rPr>
-        <w:t>Deux ans plus tard, CGI a réalisé sa plus grande acquisition à ce jour en fusionnant avec Logica</w:t>
-      </w:r>
+        <w:t xml:space="preserve">Deux ans plus tard, CGI a réalisé sa plus grande acquisition à ce jour en fusionnant avec </w:t>
+      </w:r>
+      <w:proofErr w:type="spellStart"/>
+      <w:r>
+        <w:rPr>
+          <w:b/>
+        </w:rPr>
+        <w:t>Logica</w:t>
+      </w:r>
+      <w:proofErr w:type="spellEnd"/>
       <w:r>
         <w:t xml:space="preserve">, une entreprise anglo-néerlandaise de services technologiques et commerciaux. L’acquisition a fait passer la taille de ses équipes de 31 000 à 68 000 membres, et a accru sa présence, ses capacités et son expertise pour servir ses clients dans les Amériques, en Europe et en Asie. Grâce à cette acquisition, </w:t>
       </w:r>
@@ -2525,12 +2852,14 @@
       <w:r>
         <w:t xml:space="preserve">, une entreprise de services-conseils de premier plan établie à Toronto spécialisée dans les services bancaires et le développement agile; </w:t>
       </w:r>
+      <w:proofErr w:type="spellStart"/>
       <w:r>
         <w:rPr>
           <w:b/>
         </w:rPr>
         <w:t>Alcyane</w:t>
       </w:r>
+      <w:proofErr w:type="spellEnd"/>
       <w:r>
         <w:t>, une société française de services-conseils stratégiques également spécialisée dans le secteur bancaire</w:t>
       </w:r>
@@ -2624,45 +2953,65 @@
       <w:r>
         <w:t xml:space="preserve"> </w:t>
       </w:r>
+      <w:proofErr w:type="spellStart"/>
       <w:r>
         <w:rPr>
           <w:b/>
         </w:rPr>
-        <w:t>Summa Technologies</w:t>
-      </w:r>
-      <w:r>
-        <w:t xml:space="preserve"> (Pittsburgh, PA), offrant de l’expertise en expérience numérique et en d</w:t>
-      </w:r>
-      <w:r>
-        <w:t>éveloppement agile de logiciels,</w:t>
-      </w:r>
-      <w:r>
-        <w:t xml:space="preserve"> et </w:t>
-      </w:r>
+        <w:t>Summa</w:t>
+      </w:r>
+      <w:proofErr w:type="spellEnd"/>
       <w:r>
         <w:rPr>
           <w:b/>
         </w:rPr>
-        <w:t>Paragon Consulting</w:t>
-      </w:r>
-      <w:r>
-        <w:t xml:space="preserve"> (Philadelphia, PA/New Jersey/New York), fournissant une expertise approfondie en santé et sciences de la vie ainsi qu’en transformation numérique et en intégration de systèmes. En Europe du </w:t>
-      </w:r>
-      <w:r>
-        <w:lastRenderedPageBreak/>
-        <w:t xml:space="preserve">Nord, </w:t>
-      </w:r>
-      <w:r>
-        <w:t>ils ont</w:t>
-      </w:r>
-      <w:r>
-        <w:t xml:space="preserve"> procédé à une fusion avec </w:t>
-      </w:r>
+        <w:t xml:space="preserve"> Technologies</w:t>
+      </w:r>
+      <w:r>
+        <w:t xml:space="preserve"> (Pittsburgh, PA), offrant de l’expertise en expérience numérique et en d</w:t>
+      </w:r>
+      <w:r>
+        <w:t>éveloppement agile de logiciels,</w:t>
+      </w:r>
+      <w:r>
+        <w:t xml:space="preserve"> et </w:t>
+      </w:r>
+      <w:proofErr w:type="spellStart"/>
       <w:r>
         <w:rPr>
           <w:b/>
         </w:rPr>
-        <w:t>Affecto Plc</w:t>
+        <w:t>Paragon</w:t>
+      </w:r>
+      <w:proofErr w:type="spellEnd"/>
+      <w:r>
+        <w:rPr>
+          <w:b/>
+        </w:rPr>
+        <w:t xml:space="preserve"> Consulting</w:t>
+      </w:r>
+      <w:r>
+        <w:t xml:space="preserve"> (Philadelphia, PA/New Jersey/New York), fournissant une expertise approfondie en santé et sciences de la vie ainsi qu’en transformation numérique et en intégration de systèmes. En Europe du Nord, </w:t>
+      </w:r>
+      <w:r>
+        <w:t>ils ont</w:t>
+      </w:r>
+      <w:r>
+        <w:t xml:space="preserve"> procédé à une fusion avec </w:t>
+      </w:r>
+      <w:proofErr w:type="spellStart"/>
+      <w:r>
+        <w:rPr>
+          <w:b/>
+        </w:rPr>
+        <w:t>Affecto</w:t>
+      </w:r>
+      <w:proofErr w:type="spellEnd"/>
+      <w:r>
+        <w:rPr>
+          <w:b/>
+        </w:rPr>
+        <w:t xml:space="preserve"> Plc</w:t>
       </w:r>
       <w:r>
         <w:t>, un fournisseur de solutions et services en intelligence d’affaires et en gestion de l’information d’entreprise</w:t>
@@ -2684,11 +3033,19 @@
       <w:r>
         <w:t xml:space="preserve">, nous avons fusionné avec </w:t>
       </w:r>
+      <w:proofErr w:type="spellStart"/>
       <w:r>
         <w:rPr>
           <w:b/>
         </w:rPr>
-        <w:t>ckc AG</w:t>
+        <w:t>ckc</w:t>
+      </w:r>
+      <w:proofErr w:type="spellEnd"/>
+      <w:r>
+        <w:rPr>
+          <w:b/>
+        </w:rPr>
+        <w:t xml:space="preserve"> AG</w:t>
       </w:r>
       <w:r>
         <w:t xml:space="preserve">, une entreprise dont le siège social est établi en Allemagne, qui offre des services de développement et de gestion agiles de logiciels </w:t>
@@ -2719,11 +3076,19 @@
       <w:r>
         <w:t>d’</w:t>
       </w:r>
+      <w:proofErr w:type="spellStart"/>
       <w:r>
         <w:rPr>
           <w:b/>
         </w:rPr>
-        <w:t>Acando AB</w:t>
+        <w:t>Acando</w:t>
+      </w:r>
+      <w:proofErr w:type="spellEnd"/>
+      <w:r>
+        <w:rPr>
+          <w:b/>
+        </w:rPr>
+        <w:t xml:space="preserve"> AB</w:t>
       </w:r>
       <w:r>
         <w:t xml:space="preserve">, un leader des services en management et en TI en Europe du Nord et en Allemagne. </w:t>
@@ -2743,12 +3108,28 @@
       <w:r>
         <w:t xml:space="preserve">, un fournisseur de premier plan de services en TI au Royaume-Uni et en Allemagne, ainsi que de </w:t>
       </w:r>
+      <w:proofErr w:type="spellStart"/>
       <w:r>
         <w:rPr>
           <w:b/>
         </w:rPr>
-        <w:t>Sunflower Systems</w:t>
-      </w:r>
+        <w:t>Sunflower</w:t>
+      </w:r>
+      <w:proofErr w:type="spellEnd"/>
+      <w:r>
+        <w:rPr>
+          <w:b/>
+        </w:rPr>
+        <w:t xml:space="preserve"> </w:t>
+      </w:r>
+      <w:proofErr w:type="spellStart"/>
+      <w:r>
+        <w:rPr>
+          <w:b/>
+        </w:rPr>
+        <w:t>Systems</w:t>
+      </w:r>
+      <w:proofErr w:type="spellEnd"/>
       <w:r>
         <w:t>, un chef de file dans les domaines de la gestion des actifs et des services aux États-Unis.</w:t>
       </w:r>
@@ -2773,11 +3154,19 @@
       <w:r>
         <w:t xml:space="preserve"> fait l’acquisition de </w:t>
       </w:r>
+      <w:proofErr w:type="spellStart"/>
       <w:r>
         <w:rPr>
           <w:b/>
         </w:rPr>
-        <w:t>Meti Logiciels et Services</w:t>
+        <w:t>Meti</w:t>
+      </w:r>
+      <w:proofErr w:type="spellEnd"/>
+      <w:r>
+        <w:rPr>
+          <w:b/>
+        </w:rPr>
+        <w:t xml:space="preserve"> Logiciels et Services</w:t>
       </w:r>
       <w:r>
         <w:t xml:space="preserve">, une entreprise établie en France qui offre des solutions d’affaires intégrées ainsi que des services-conseils au secteur du commerce de détail. </w:t>
@@ -2800,12 +3189,14 @@
       <w:r>
         <w:t xml:space="preserve"> porter acquéreurs de </w:t>
       </w:r>
+      <w:proofErr w:type="spellStart"/>
       <w:r>
         <w:rPr>
           <w:b/>
         </w:rPr>
         <w:t>TeraThink</w:t>
       </w:r>
+      <w:proofErr w:type="spellEnd"/>
       <w:r>
         <w:t xml:space="preserve">, une firme de premier plan de services-conseils en technologie de l’information et en management. Cette organisation offre des services de transformation numérique, de finances d’entreprise, de gestion des risques et d’analyse de données au </w:t>
       </w:r>
@@ -2924,11 +3315,13 @@
         <w:rPr>
           <w:szCs w:val="23"/>
         </w:rPr>
-        <w:lastRenderedPageBreak/>
         <w:t>CGI fournit des services pour de nombreuses grandes entreprises de secteurs variés, ainsi qu’à des gouvernements. Voici un échantillon représentatif des clients de la société :</w:t>
       </w:r>
     </w:p>
     <w:p>
+      <w:pPr>
+        <w:keepNext/>
+      </w:pPr>
       <w:r>
         <w:rPr>
           <w:noProof/>
@@ -2985,6 +3378,29 @@
       </w:r>
     </w:p>
     <w:p>
+      <w:pPr>
+        <w:pStyle w:val="Lgende"/>
+        <w:jc w:val="center"/>
+      </w:pPr>
+      <w:r>
+        <w:t xml:space="preserve">Figure </w:t>
+      </w:r>
+      <w:fldSimple w:instr=" SEQ Figure \* ARABIC ">
+        <w:r>
+          <w:rPr>
+            <w:noProof/>
+          </w:rPr>
+          <w:t>1</w:t>
+        </w:r>
+      </w:fldSimple>
+      <w:r>
+        <w:t xml:space="preserve">  : Grands clients de CGI par secteur</w:t>
+      </w:r>
+    </w:p>
+    <w:p>
+      <w:pPr>
+        <w:keepNext/>
+      </w:pPr>
       <w:r>
         <w:rPr>
           <w:noProof/>
@@ -3040,6 +3456,32 @@
         </w:drawing>
       </w:r>
     </w:p>
+    <w:p>
+      <w:pPr>
+        <w:pStyle w:val="Lgende"/>
+        <w:jc w:val="center"/>
+      </w:pPr>
+      <w:r>
+        <w:t xml:space="preserve">Figure </w:t>
+      </w:r>
+      <w:fldSimple w:instr=" SEQ Figure \* ARABIC ">
+        <w:r>
+          <w:rPr>
+            <w:noProof/>
+          </w:rPr>
+          <w:t>2</w:t>
+        </w:r>
+      </w:fldSimple>
+      <w:r>
+        <w:t xml:space="preserve"> : Grands clients de </w:t>
+      </w:r>
+      <w:r>
+        <w:rPr>
+          <w:noProof/>
+        </w:rPr>
+        <w:t xml:space="preserve"> CGI par secteur 2</w:t>
+      </w:r>
+    </w:p>
     <w:p/>
     <w:p>
       <w:pPr>
@@ -3098,8 +3540,13 @@
         <w:spacing w:after="0" w:line="240" w:lineRule="auto"/>
       </w:pPr>
       <w:r>
-        <w:t>Asie-Pacifique GD CoE</w:t>
-      </w:r>
+        <w:t xml:space="preserve">Asie-Pacifique GD </w:t>
+      </w:r>
+      <w:proofErr w:type="spellStart"/>
+      <w:r>
+        <w:t>CoE</w:t>
+      </w:r>
+      <w:proofErr w:type="spellEnd"/>
     </w:p>
     <w:p>
       <w:pPr>
@@ -3134,8 +3581,13 @@
         <w:spacing w:after="0" w:line="240" w:lineRule="auto"/>
       </w:pPr>
       <w:r>
-        <w:t>CGI Federal</w:t>
-      </w:r>
+        <w:t xml:space="preserve">CGI </w:t>
+      </w:r>
+      <w:proofErr w:type="spellStart"/>
+      <w:r>
+        <w:t>Federal</w:t>
+      </w:r>
+      <w:proofErr w:type="spellEnd"/>
     </w:p>
     <w:p>
       <w:pPr>
@@ -3175,7 +3627,7 @@
     </w:p>
     <w:p>
       <w:pPr>
-        <w:pStyle w:val="Titre3"/>
+        <w:pStyle w:val="Titre2"/>
       </w:pPr>
       <w:bookmarkStart w:id="11" w:name="_Toc43475852"/>
       <w:r>
@@ -3198,19 +3650,29 @@
         <w:t>W</w:t>
       </w:r>
       <w:r>
-        <w:t>estern and Southern Europe</w:t>
+        <w:t xml:space="preserve">estern and </w:t>
+      </w:r>
+      <w:proofErr w:type="spellStart"/>
+      <w:r>
+        <w:t>Southern</w:t>
+      </w:r>
+      <w:proofErr w:type="spellEnd"/>
+      <w:r>
+        <w:t xml:space="preserve"> Europe</w:t>
       </w:r>
       <w:r>
         <w:t xml:space="preserve"> (WSE) dont voici une représentation géographique :</w:t>
       </w:r>
     </w:p>
     <w:p>
+      <w:pPr>
+        <w:keepNext/>
+      </w:pPr>
       <w:r>
         <w:rPr>
           <w:noProof/>
           <w:lang w:eastAsia="fr-FR"/>
         </w:rPr>
-        <w:lastRenderedPageBreak/>
         <w:drawing>
           <wp:inline distT="0" distB="0" distL="0" distR="0">
             <wp:extent cx="5274310" cy="2159993"/>
@@ -3262,6 +3724,26 @@
       </w:r>
     </w:p>
     <w:p>
+      <w:pPr>
+        <w:pStyle w:val="Lgende"/>
+        <w:jc w:val="center"/>
+      </w:pPr>
+      <w:r>
+        <w:t xml:space="preserve">Figure </w:t>
+      </w:r>
+      <w:fldSimple w:instr=" SEQ Figure \* ARABIC ">
+        <w:r>
+          <w:rPr>
+            <w:noProof/>
+          </w:rPr>
+          <w:t>3</w:t>
+        </w:r>
+      </w:fldSimple>
+      <w:r>
+        <w:t xml:space="preserve"> : Situation géographique SBU WSE</w:t>
+      </w:r>
+    </w:p>
+    <w:p>
       <w:r>
         <w:t>La SBU Ouest et sud de l’Europe est présente en Belgique, en Espagne, en France, en Italie, au Luxembourg, au Portugal et en Roumanie. Elle inclue également le Brésil et le Maroc malgré leur éloignement géographique. Elle comporte 15 000 employés.</w:t>
       </w:r>
@@ -3287,11 +3769,15 @@
       </w:r>
     </w:p>
     <w:p>
+      <w:pPr>
+        <w:keepNext/>
+      </w:pPr>
       <w:r>
         <w:rPr>
           <w:noProof/>
           <w:lang w:eastAsia="fr-FR"/>
         </w:rPr>
+        <w:lastRenderedPageBreak/>
         <w:drawing>
           <wp:inline distT="0" distB="0" distL="0" distR="0" wp14:anchorId="2834A13B" wp14:editId="5DCD8BAB">
             <wp:extent cx="5274310" cy="3224530"/>
@@ -3330,6 +3816,26 @@
       </w:r>
     </w:p>
     <w:p>
+      <w:pPr>
+        <w:pStyle w:val="Lgende"/>
+        <w:jc w:val="center"/>
+      </w:pPr>
+      <w:r>
+        <w:t xml:space="preserve">Organigramme </w:t>
+      </w:r>
+      <w:fldSimple w:instr=" SEQ Organigramme \* ARABIC ">
+        <w:r>
+          <w:rPr>
+            <w:noProof/>
+          </w:rPr>
+          <w:t>1</w:t>
+        </w:r>
+      </w:fldSimple>
+      <w:r>
+        <w:t xml:space="preserve"> : SBU Europe de l’Ouest et du Sud</w:t>
+      </w:r>
+    </w:p>
+    <w:p>
       <w:r>
         <w:t xml:space="preserve">Ma BU d’appartenance est France Grand Ouest (GO) </w:t>
       </w:r>
@@ -3348,11 +3854,17 @@
     </w:p>
     <w:p>
       <w:pPr>
-        <w:pStyle w:val="Titre3"/>
+        <w:pStyle w:val="Titre2"/>
       </w:pPr>
       <w:bookmarkStart w:id="12" w:name="_Toc43475853"/>
       <w:r>
-        <w:t>France grand ouest</w:t>
+        <w:t>Fran</w:t>
+      </w:r>
+      <w:r>
+        <w:t>c</w:t>
+      </w:r>
+      <w:r>
+        <w:t>e grand ouest</w:t>
       </w:r>
       <w:r>
         <w:t xml:space="preserve"> (FGO)</w:t>
@@ -3381,7 +3893,73 @@
     </w:p>
     <w:p>
       <w:pPr>
-        <w:pStyle w:val="Titre3"/>
+        <w:keepNext/>
+      </w:pPr>
+      <w:r>
+        <w:rPr>
+          <w:noProof/>
+          <w:lang w:eastAsia="fr-FR"/>
+        </w:rPr>
+        <w:drawing>
+          <wp:inline distT="0" distB="0" distL="0" distR="0" wp14:anchorId="47099FA0" wp14:editId="18F4963E">
+            <wp:extent cx="5274310" cy="2846070"/>
+            <wp:effectExtent l="0" t="0" r="2540" b="0"/>
+            <wp:docPr id="10" name="Image 10"/>
+            <wp:cNvGraphicFramePr>
+              <a:graphicFrameLocks xmlns:a="http://schemas.openxmlformats.org/drawingml/2006/main" noChangeAspect="1"/>
+            </wp:cNvGraphicFramePr>
+            <a:graphic xmlns:a="http://schemas.openxmlformats.org/drawingml/2006/main">
+              <a:graphicData uri="http://schemas.openxmlformats.org/drawingml/2006/picture">
+                <pic:pic xmlns:pic="http://schemas.openxmlformats.org/drawingml/2006/picture">
+                  <pic:nvPicPr>
+                    <pic:cNvPr id="1" name=""/>
+                    <pic:cNvPicPr/>
+                  </pic:nvPicPr>
+                  <pic:blipFill>
+                    <a:blip r:embed="rId14"/>
+                    <a:stretch>
+                      <a:fillRect/>
+                    </a:stretch>
+                  </pic:blipFill>
+                  <pic:spPr>
+                    <a:xfrm>
+                      <a:off x="0" y="0"/>
+                      <a:ext cx="5274310" cy="2846070"/>
+                    </a:xfrm>
+                    <a:prstGeom prst="rect">
+                      <a:avLst/>
+                    </a:prstGeom>
+                  </pic:spPr>
+                </pic:pic>
+              </a:graphicData>
+            </a:graphic>
+          </wp:inline>
+        </w:drawing>
+      </w:r>
+    </w:p>
+    <w:p>
+      <w:pPr>
+        <w:pStyle w:val="Lgende"/>
+        <w:jc w:val="center"/>
+      </w:pPr>
+      <w:r>
+        <w:t xml:space="preserve">Organigramme </w:t>
+      </w:r>
+      <w:fldSimple w:instr=" SEQ Organigramme \* ARABIC ">
+        <w:r>
+          <w:rPr>
+            <w:noProof/>
+          </w:rPr>
+          <w:t>2</w:t>
+        </w:r>
+      </w:fldSimple>
+      <w:r>
+        <w:t xml:space="preserve"> : France Grand Ouest</w:t>
+      </w:r>
+    </w:p>
+    <w:p>
+      <w:pPr>
+        <w:pStyle w:val="Titre4"/>
       </w:pPr>
       <w:bookmarkStart w:id="13" w:name="_Toc43475854"/>
       <w:r>
@@ -3410,10 +3988,21 @@
         <w:t xml:space="preserve"> </w:t>
       </w:r>
       <w:r>
-        <w:t>en 4 « Metro Markets » (modèle secteur qui désigne le périmètre de clientèle. En région, il est aligné sur la géographie/les agences, puis sur des clients ou de la recherche de clientèle) : Nantes, Centre-Ouest, Rennes et Bordeaux (qui est lui-même répartis en 2 secteurs : Bordeaux et Bordeaux-LBP.</w:t>
-      </w:r>
-    </w:p>
-    <w:p>
+        <w:t xml:space="preserve">en 4 « Metro </w:t>
+      </w:r>
+      <w:proofErr w:type="spellStart"/>
+      <w:r>
+        <w:t>Markets</w:t>
+      </w:r>
+      <w:proofErr w:type="spellEnd"/>
+      <w:r>
+        <w:t> » (modèle secteur qui désigne le périmètre de clientèle. En région, il est aligné sur la géographie/les agences, puis sur des clients ou de la recherche de clientèle) : Nantes, Centre-Ouest, Rennes et Bordeaux (qui est lui-même répartis en 2 secteurs : Bordeaux et Bordeaux-LBP.</w:t>
+      </w:r>
+    </w:p>
+    <w:p>
+      <w:pPr>
+        <w:keepNext/>
+      </w:pPr>
       <w:r>
         <w:rPr>
           <w:noProof/>
@@ -3435,7 +4024,7 @@
                     <pic:cNvPicPr/>
                   </pic:nvPicPr>
                   <pic:blipFill>
-                    <a:blip r:embed="rId14">
+                    <a:blip r:embed="rId15">
                       <a:extLst>
                         <a:ext uri="{28A0092B-C50C-407E-A947-70E740481C1C}">
                           <a14:useLocalDpi xmlns:a14="http://schemas.microsoft.com/office/drawing/2010/main" val="0"/>
@@ -3463,194 +4052,343 @@
       </w:r>
     </w:p>
     <w:p>
+      <w:pPr>
+        <w:pStyle w:val="Lgende"/>
+        <w:jc w:val="center"/>
+      </w:pPr>
+      <w:r>
+        <w:t xml:space="preserve">Figure </w:t>
+      </w:r>
+      <w:fldSimple w:instr=" SEQ Figure \* ARABIC ">
+        <w:r>
+          <w:rPr>
+            <w:noProof/>
+          </w:rPr>
+          <w:t>4</w:t>
+        </w:r>
+      </w:fldSimple>
+      <w:r>
+        <w:t xml:space="preserve"> : Metro-</w:t>
+      </w:r>
+      <w:proofErr w:type="spellStart"/>
+      <w:r>
+        <w:t>Markets</w:t>
+      </w:r>
+      <w:proofErr w:type="spellEnd"/>
+      <w:r>
+        <w:t xml:space="preserve"> et secteurs de France Grand-Ouest</w:t>
+      </w:r>
+    </w:p>
+    <w:p>
+      <w:r>
+        <w:t>Mon agence d’accueil se trouve à Bordeaux</w:t>
+      </w:r>
+      <w:r>
+        <w:t>, au Haillan,</w:t>
+      </w:r>
+      <w:r>
+        <w:t xml:space="preserve"> et j’ai été affecté au secteur Bordeaux-LBP (Bordeaux-La Banque Postale) spécialisé</w:t>
+      </w:r>
+      <w:r>
+        <w:t>e</w:t>
+      </w:r>
+      <w:r>
+        <w:t xml:space="preserve"> dans les services financiers.</w:t>
+      </w:r>
+    </w:p>
+    <w:p>
+      <w:pPr>
+        <w:pStyle w:val="Titre2"/>
+      </w:pPr>
+      <w:bookmarkStart w:id="14" w:name="_Toc43475855"/>
+      <w:r>
+        <w:t xml:space="preserve">Agence de Bordeaux : </w:t>
+      </w:r>
+      <w:r>
+        <w:t>CGI Bordeaux-LBP</w:t>
+      </w:r>
+      <w:bookmarkEnd w:id="14"/>
+    </w:p>
+    <w:p>
+      <w:r>
+        <w:t xml:space="preserve">CGI Bordeaux-LBP est un secteur à part entière qui </w:t>
+      </w:r>
+      <w:r>
+        <w:t>regroupent tous</w:t>
+      </w:r>
+      <w:r>
+        <w:t xml:space="preserve"> les </w:t>
+      </w:r>
+      <w:r>
+        <w:t>projets</w:t>
+      </w:r>
+      <w:r>
+        <w:t xml:space="preserve"> assurés par CGI pour le compte de La Banque Postale, il regroupe plusieurs Centre de Services dédiés aux solutions de la LBP, contient 253 membres et es</w:t>
+      </w:r>
+      <w:r>
+        <w:t>t dirigé par Isabelle Maréchal.</w:t>
+      </w:r>
+    </w:p>
+    <w:p>
+      <w:pPr>
+        <w:keepNext/>
+      </w:pPr>
+      <w:r>
+        <w:rPr>
+          <w:noProof/>
+          <w:lang w:eastAsia="fr-FR"/>
+        </w:rPr>
+        <w:lastRenderedPageBreak/>
+        <w:drawing>
+          <wp:inline distT="0" distB="0" distL="0" distR="0" wp14:anchorId="4E46C0FE" wp14:editId="35011437">
+            <wp:extent cx="5274310" cy="2811780"/>
+            <wp:effectExtent l="0" t="0" r="2540" b="7620"/>
+            <wp:docPr id="9" name="Image 9"/>
+            <wp:cNvGraphicFramePr>
+              <a:graphicFrameLocks xmlns:a="http://schemas.openxmlformats.org/drawingml/2006/main" noChangeAspect="1"/>
+            </wp:cNvGraphicFramePr>
+            <a:graphic xmlns:a="http://schemas.openxmlformats.org/drawingml/2006/main">
+              <a:graphicData uri="http://schemas.openxmlformats.org/drawingml/2006/picture">
+                <pic:pic xmlns:pic="http://schemas.openxmlformats.org/drawingml/2006/picture">
+                  <pic:nvPicPr>
+                    <pic:cNvPr id="1" name=""/>
+                    <pic:cNvPicPr/>
+                  </pic:nvPicPr>
+                  <pic:blipFill>
+                    <a:blip r:embed="rId16"/>
+                    <a:stretch>
+                      <a:fillRect/>
+                    </a:stretch>
+                  </pic:blipFill>
+                  <pic:spPr>
+                    <a:xfrm>
+                      <a:off x="0" y="0"/>
+                      <a:ext cx="5274310" cy="2811780"/>
+                    </a:xfrm>
+                    <a:prstGeom prst="rect">
+                      <a:avLst/>
+                    </a:prstGeom>
+                  </pic:spPr>
+                </pic:pic>
+              </a:graphicData>
+            </a:graphic>
+          </wp:inline>
+        </w:drawing>
+      </w:r>
+    </w:p>
+    <w:p>
+      <w:pPr>
+        <w:pStyle w:val="Lgende"/>
+        <w:jc w:val="center"/>
+      </w:pPr>
+      <w:r>
+        <w:t xml:space="preserve">Organigramme </w:t>
+      </w:r>
+      <w:fldSimple w:instr=" SEQ Organigramme \* ARABIC ">
+        <w:r>
+          <w:rPr>
+            <w:noProof/>
+          </w:rPr>
+          <w:t>3</w:t>
+        </w:r>
+      </w:fldSimple>
+      <w:r>
+        <w:t xml:space="preserve"> : Secteur Bordeaux-LBP</w:t>
+      </w:r>
+    </w:p>
+    <w:p>
+      <w:r>
+        <w:t>Bien que ce secteur regroupe tous les projets en relation avec la LBP, il comprend également un projet</w:t>
+      </w:r>
+      <w:r>
+        <w:t xml:space="preserve"> un peu à part</w:t>
+      </w:r>
+      <w:r>
+        <w:t xml:space="preserve"> qui n’a aucun lien avec celle-ci, ce projet, c’est celui dans lequel j’ai été affecté, il est sous la direction de Philippe Ansel</w:t>
+      </w:r>
+      <w:r>
+        <w:t xml:space="preserve">metti, directeur de projets LBP, raison pour laquelle il est </w:t>
+      </w:r>
+      <w:r>
+        <w:t xml:space="preserve">considéré </w:t>
+      </w:r>
+      <w:r>
+        <w:t>dans le secteur Bordeaux-LBP.</w:t>
+      </w:r>
+    </w:p>
+    <w:p>
+      <w:pPr>
+        <w:pStyle w:val="Titre2"/>
+      </w:pPr>
+      <w:bookmarkStart w:id="15" w:name="_Toc43475856"/>
+      <w:r>
+        <w:t xml:space="preserve">Le projet Tierce Maintenance Applicative (TMA) </w:t>
+      </w:r>
+      <w:r>
+        <w:t>Meta4 PeopleNet</w:t>
+      </w:r>
+      <w:bookmarkEnd w:id="15"/>
       <w:r>
         <w:t xml:space="preserve"> </w:t>
       </w:r>
-      <w:r>
-        <w:t>Mon agence d’accueil se trouve à Bordeaux</w:t>
-      </w:r>
-      <w:r>
-        <w:t>, au Haillan,</w:t>
-      </w:r>
-      <w:r>
-        <w:t xml:space="preserve"> et j’ai été affecté au secteur Bordeaux-LBP (Bordeaux-La Banque Postale) spécialisé</w:t>
-      </w:r>
-      <w:r>
-        <w:t>e</w:t>
-      </w:r>
-      <w:r>
-        <w:t xml:space="preserve"> dans les services financiers.</w:t>
-      </w:r>
-    </w:p>
-    <w:p>
-      <w:pPr>
-        <w:pStyle w:val="Titre3"/>
-      </w:pPr>
-      <w:bookmarkStart w:id="14" w:name="_Toc43475855"/>
-      <w:r>
-        <w:t>CGI Bordeaux-LBP</w:t>
-      </w:r>
-      <w:bookmarkEnd w:id="14"/>
-    </w:p>
-    <w:p>
-      <w:r>
-        <w:t xml:space="preserve">CGI Bordeaux-LBP est un secteur à part entière qui </w:t>
-      </w:r>
-      <w:r>
-        <w:t>regroupent tous</w:t>
-      </w:r>
-      <w:r>
-        <w:t xml:space="preserve"> les </w:t>
-      </w:r>
-      <w:r>
-        <w:t>projets</w:t>
-      </w:r>
-      <w:r>
-        <w:t xml:space="preserve"> assurés par CGI pour le compte de La Banque Postale, il regroupe plusieurs Centre de Services dédiés aux solutions de la LBP, contient 253 membres et es</w:t>
-      </w:r>
-      <w:r>
-        <w:t>t dirigé par Isabelle Maréchal.</w:t>
-      </w:r>
-    </w:p>
-    <w:p>
-      <w:r>
-        <w:t>Bien que ce secteur regroupe tous les projets en relation avec la LBP, il comprend également un projet</w:t>
-      </w:r>
-      <w:r>
-        <w:t xml:space="preserve"> un peu à part</w:t>
-      </w:r>
-      <w:r>
-        <w:t xml:space="preserve"> qui n’a aucun lien avec celle-ci, ce projet, c’est celui dans lequel j’ai été affecté, il est sous la direction de Philippe Ansel</w:t>
-      </w:r>
-      <w:r>
-        <w:t>metti, directeur de projets LBP, raison pour laquelle il est dans le secteur Bordeaux-LBP.</w:t>
-      </w:r>
-    </w:p>
-    <w:p>
-      <w:pPr>
-        <w:pStyle w:val="Titre3"/>
-      </w:pPr>
-      <w:bookmarkStart w:id="15" w:name="_Toc43475856"/>
+    </w:p>
+    <w:p>
+      <w:r>
+        <w:t>C’est le projet sur lequel j’ai été affecté suite à une baisse de charge sur mo</w:t>
+      </w:r>
+      <w:r>
+        <w:t>n projet initial au sein de LBP. L</w:t>
+      </w:r>
+      <w:r>
+        <w:t xml:space="preserve">e projet s’appelait PENT et s’appuyait sur </w:t>
+      </w:r>
+      <w:r>
+        <w:t>une infrastructure</w:t>
+      </w:r>
+      <w:bookmarkStart w:id="16" w:name="_GoBack"/>
+      <w:bookmarkEnd w:id="16"/>
+      <w:r>
+        <w:t xml:space="preserve"> Mainframe sous COBOL, il avait pour but de centralisé les alertes et risques pour des </w:t>
+      </w:r>
+      <w:r>
+        <w:t>prêts financiers</w:t>
+      </w:r>
+      <w:r>
+        <w:t xml:space="preserve"> aux entreprise clientes de La Banque Postale</w:t>
+      </w:r>
+      <w:r>
+        <w:t>, je n’y ai fait que de la montée en compétences, raison pour laquelle je n’en parlerais pas plus dans ce mémoire.</w:t>
+      </w:r>
+    </w:p>
+    <w:p>
+      <w:r>
+        <w:t xml:space="preserve">Il s’agit d’un projet de TMA </w:t>
+      </w:r>
+      <w:r>
+        <w:t xml:space="preserve">sur un </w:t>
+      </w:r>
+      <w:r>
+        <w:t>SIRH (</w:t>
+      </w:r>
+      <w:r>
+        <w:t>Système d'Information Ressources Humaines</w:t>
+      </w:r>
+      <w:r>
+        <w:t>) </w:t>
+      </w:r>
+      <w:r>
+        <w:t xml:space="preserve">très complet se rapprochant d’un AGL (Atelier de Génie Logiciel) qui possède </w:t>
+      </w:r>
+      <w:r>
+        <w:t xml:space="preserve">donc </w:t>
+      </w:r>
+      <w:r>
+        <w:t>son propre environnement de développement interne ainsi que de son propre langage orienté objet, le LN4</w:t>
+      </w:r>
+      <w:r>
+        <w:t xml:space="preserve"> (dérivé du Visual Basic) </w:t>
+      </w:r>
+      <w:r>
+        <w:t xml:space="preserve">: Meta4 </w:t>
+      </w:r>
+      <w:proofErr w:type="spellStart"/>
+      <w:r>
+        <w:t>PeopleNet</w:t>
+      </w:r>
+      <w:proofErr w:type="spellEnd"/>
+      <w:r>
+        <w:t xml:space="preserve"> de l’éditeur Meta4</w:t>
+      </w:r>
+      <w:r>
+        <w:t>,</w:t>
+      </w:r>
+      <w:r>
+        <w:t xml:space="preserve"> racheté en 2019 par la société Cegid.</w:t>
+      </w:r>
+    </w:p>
+    <w:p>
+      <w:r>
+        <w:t xml:space="preserve">La maintenance est assurée pour le compte de 3 clients dans des secteur d’activités aussi variés que la gestion de patrimoine financier, la métallurgie </w:t>
+      </w:r>
+      <w:r>
+        <w:t>et une caisse de retraites française où le progiciel est utilisé en tant que moteur de calcul de pensions.</w:t>
+      </w:r>
+    </w:p>
+    <w:p>
+      <w:r>
+        <w:t>Chacun</w:t>
+      </w:r>
+      <w:r>
+        <w:t xml:space="preserve"> </w:t>
+      </w:r>
+      <w:r>
+        <w:t>de ces clients</w:t>
+      </w:r>
+      <w:r>
+        <w:t>, excepté la caisse de retraites qui est un cas un peu un part sur lequel je reviendrais,</w:t>
+      </w:r>
+      <w:r>
+        <w:t xml:space="preserve"> a donc choisi</w:t>
+      </w:r>
+      <w:r>
+        <w:t xml:space="preserve"> de confié l’infogérance de leur</w:t>
+      </w:r>
+      <w:r>
+        <w:t xml:space="preserve"> </w:t>
+      </w:r>
+      <w:r>
+        <w:t>SI</w:t>
+      </w:r>
+      <w:r>
+        <w:t>RH</w:t>
+      </w:r>
+      <w:r>
+        <w:t xml:space="preserve"> au centre d’expertise technique Meta4 de CGI Bordeaux, initialement également présent chez CGI Paris, l’équipe d’expert à laquelle je suis venu m’intégrer se compose à l’heure actuelle de 4 ingénieurs en technique</w:t>
+      </w:r>
+      <w:r>
+        <w:t>s</w:t>
+      </w:r>
+      <w:r>
+        <w:t xml:space="preserve"> informatique</w:t>
+      </w:r>
+      <w:r>
+        <w:t>s</w:t>
+      </w:r>
+      <w:r>
+        <w:t xml:space="preserve"> intégralement dédiés à la maintenance du </w:t>
+      </w:r>
       <w:r>
         <w:lastRenderedPageBreak/>
-        <w:t xml:space="preserve">Le projet Tierce Maintenance Applicative (TMA) </w:t>
-      </w:r>
-      <w:r>
-        <w:t>Meta4 PeopleNet</w:t>
-      </w:r>
-      <w:bookmarkEnd w:id="15"/>
-      <w:r>
-        <w:t xml:space="preserve"> </w:t>
-      </w:r>
-    </w:p>
-    <w:p>
-      <w:r>
-        <w:t>C’est le projet sur lequel j’ai été affecté suite à une baisse de charge sur mon projet initial au sein de LBP, le projet s’appelait PENT et s’appuyait sur la technologie Mainframe sous COBOL, il avait pour but de centralisé les alertes et risques pour des prêts  financiers aux entreprise clientes de La Banque Postale.</w:t>
-      </w:r>
-    </w:p>
-    <w:p>
-      <w:r>
-        <w:t xml:space="preserve"> </w:t>
-      </w:r>
-      <w:r>
-        <w:t xml:space="preserve">Il s’agit d’un projet de TMA </w:t>
-      </w:r>
-      <w:r>
-        <w:t xml:space="preserve">sur un </w:t>
-      </w:r>
-      <w:r>
-        <w:t>SIRH (</w:t>
-      </w:r>
-      <w:r>
-        <w:t>Système d'Information Ressources Humaines</w:t>
-      </w:r>
-      <w:r>
-        <w:t>) </w:t>
-      </w:r>
-      <w:r>
-        <w:t xml:space="preserve">très complet se rapprochant d’un AGL (Atelier de Génie Logiciel) qui possède </w:t>
-      </w:r>
-      <w:r>
-        <w:t xml:space="preserve">donc </w:t>
-      </w:r>
-      <w:r>
-        <w:t>son propre environnement de développement interne ainsi que de son propre langage orienté objet, le LN4</w:t>
-      </w:r>
-      <w:r>
-        <w:t xml:space="preserve"> (dérivé du Visual Basic) </w:t>
-      </w:r>
-      <w:r>
-        <w:t xml:space="preserve">: Meta4 </w:t>
-      </w:r>
-      <w:r>
-        <w:t>PeopleNet</w:t>
-      </w:r>
-      <w:r>
-        <w:t xml:space="preserve"> de l’éditeur Meta4</w:t>
-      </w:r>
-      <w:r>
-        <w:t>,</w:t>
-      </w:r>
-      <w:r>
-        <w:t xml:space="preserve"> racheté en 2019 par la société Cegid.</w:t>
-      </w:r>
-    </w:p>
-    <w:p>
-      <w:r>
-        <w:t>La maintenance est assurée pour le compte de 3 clients dans des secteur d’activités aussi variés que la gestion de patrimoine financier, la métallurgie en passant par la paie des retraites françaises.</w:t>
-      </w:r>
-    </w:p>
-    <w:p>
-      <w:r>
-        <w:t>Chacun</w:t>
-      </w:r>
-      <w:r>
-        <w:t xml:space="preserve"> </w:t>
-      </w:r>
-      <w:r>
-        <w:t>de ces clients a donc choisi</w:t>
-      </w:r>
-      <w:r>
-        <w:t xml:space="preserve"> de confié l’infogérance de leur</w:t>
-      </w:r>
-      <w:r>
-        <w:t xml:space="preserve"> </w:t>
-      </w:r>
-      <w:r>
-        <w:t>SI</w:t>
-      </w:r>
-      <w:r>
-        <w:t>RH</w:t>
-      </w:r>
-      <w:r>
-        <w:t xml:space="preserve"> au centre d’expertise technique Meta4 de CGI Bordeaux, initialement également présent chez CGI Paris, l’équipe d’expert à laquelle je suis venu m’intégrer se compose à l’heure actuelle de 4 ingénieurs en technique</w:t>
+        <w:t>progiciel et à l’assistance des</w:t>
+      </w:r>
+      <w:r>
+        <w:t xml:space="preserve"> utilisateurs finaux qui, dans notre cas, sont les gestionnaires de</w:t>
+      </w:r>
+      <w:r>
+        <w:t xml:space="preserve"> paies</w:t>
+      </w:r>
+      <w:r>
+        <w:t xml:space="preserve"> et les employé</w:t>
       </w:r>
       <w:r>
         <w:t>s</w:t>
       </w:r>
       <w:r>
-        <w:t xml:space="preserve"> informatique</w:t>
-      </w:r>
-      <w:r>
-        <w:t>s</w:t>
-      </w:r>
-      <w:r>
-        <w:t xml:space="preserve"> intégralement dédiés à la maintenance du progiciel et à l’assistance des</w:t>
-      </w:r>
-      <w:r>
-        <w:t xml:space="preserve"> utilisateurs finaux qui, dans notre cas, sont les gestionnaires de</w:t>
-      </w:r>
-      <w:r>
-        <w:t xml:space="preserve"> paies</w:t>
-      </w:r>
-      <w:r>
-        <w:t xml:space="preserve"> et les employé RH</w:t>
+        <w:t xml:space="preserve"> RH</w:t>
       </w:r>
       <w:r>
         <w:t xml:space="preserve"> de nos clients</w:t>
       </w:r>
       <w:r>
         <w:t>.</w:t>
+      </w:r>
+    </w:p>
+    <w:p>
+      <w:pPr>
+        <w:pStyle w:val="Titre4"/>
+      </w:pPr>
+      <w:r>
+        <w:t>Les missions :</w:t>
       </w:r>
     </w:p>
     <w:p>
@@ -3676,7 +4414,10 @@
         </w:numPr>
       </w:pPr>
       <w:r>
-        <w:t>Installer sur les environnements clients les mises à jours logiciel (soit des MDV pour Montée de Version, soit des HTF pour Hot Fixes, selon l’importance et la taille des mises à jour apportées) délivrées par l’éditeur du progiciel, tout en nous assurant que les règles de calcul de paie spécifiques à chaque client soient conservées et fonctionnent toujours.</w:t>
+        <w:t>Installer sur les environnements clients les mises à jours logiciel (soit des MDV pour Montée de Version, soit des HTF pour Hot Fixes, selon l’importance et la taille des mises à jour apportées) délivrées par l’éditeur du progiciel, tout en nous assurant que les règles de calcul de paie spécifiques à chaque client soient conservées et fonctionnent toujours</w:t>
+      </w:r>
+      <w:r>
+        <w:t xml:space="preserve"> par le biais de TNR (Test de Non Régression) exécutés sur des environnements spécifiques qui leur sont réservés.</w:t>
       </w:r>
     </w:p>
     <w:p>
@@ -3715,20 +4456,209 @@
         <w:t xml:space="preserve">utilisateurs </w:t>
       </w:r>
       <w:r>
-        <w:t>sur l’outil de ticketing</w:t>
-      </w:r>
-      <w:r>
-        <w:t xml:space="preserve"> de CGI :  GamaWeb. </w:t>
-      </w:r>
-    </w:p>
-    <w:p>
-      <w:r>
-        <w:t>La réponse aux tickets Gama, peut, selon le problème remonté, donné lieu soit à une aide technique par communication téléphonique ou par mail, soit au développement, dans le progiciel, d’une correction, ou même, d’un nouveau module afin d’ajouter des fonctionnalités utilisables par les utilisateurs finaux si demandé par le client.</w:t>
-      </w:r>
-    </w:p>
-    <w:p>
-      <w:r>
-        <w:t xml:space="preserve">L’équipe fonctionne en quasi-autonomie vis-à-vis de CGI Bordeaux-LBP, une réunion hebdomadaire est organisée avec le DP (Directeur de Projets) afin de pouvoir lui remonté des informations sur l’état de santé du projet, les demandes d’évolutions importantes des clients, les évolutions dans la charge de travail de chaque client et les nouvelles missions apportées par le chargé de projet présent au sein de l’équipe, Jean-Philippe Roy. </w:t>
+        <w:t xml:space="preserve">sur </w:t>
+      </w:r>
+      <w:r>
+        <w:t>leurs propres outils</w:t>
+      </w:r>
+      <w:r>
+        <w:t xml:space="preserve"> de </w:t>
+      </w:r>
+      <w:r>
+        <w:t xml:space="preserve">suivis de tickets ou par e-mail directement à la liste de diffusion des membres de l’équipe, ces tickets sont ensuite reportés sur l’outils de </w:t>
+      </w:r>
+      <w:proofErr w:type="spellStart"/>
+      <w:r>
+        <w:t>ticketing</w:t>
+      </w:r>
+      <w:proofErr w:type="spellEnd"/>
+      <w:r>
+        <w:t xml:space="preserve"> de CGI</w:t>
+      </w:r>
+      <w:r>
+        <w:t xml:space="preserve"> qui permet aussi aux managers le suivi des consommations de ressources :</w:t>
+      </w:r>
+      <w:r>
+        <w:t xml:space="preserve">  </w:t>
+      </w:r>
+      <w:proofErr w:type="spellStart"/>
+      <w:r>
+        <w:t>GamaWeb</w:t>
+      </w:r>
+      <w:proofErr w:type="spellEnd"/>
+      <w:r>
+        <w:t xml:space="preserve">. </w:t>
+      </w:r>
+    </w:p>
+    <w:p>
+      <w:pPr>
+        <w:keepNext/>
+      </w:pPr>
+      <w:r>
+        <w:drawing>
+          <wp:inline distT="0" distB="0" distL="0" distR="0" wp14:anchorId="7DD49EB0" wp14:editId="22E2568F">
+            <wp:extent cx="5274310" cy="2686050"/>
+            <wp:effectExtent l="0" t="0" r="2540" b="0"/>
+            <wp:docPr id="7" name="Image 7"/>
+            <wp:cNvGraphicFramePr>
+              <a:graphicFrameLocks xmlns:a="http://schemas.openxmlformats.org/drawingml/2006/main" noChangeAspect="1"/>
+            </wp:cNvGraphicFramePr>
+            <a:graphic xmlns:a="http://schemas.openxmlformats.org/drawingml/2006/main">
+              <a:graphicData uri="http://schemas.openxmlformats.org/drawingml/2006/picture">
+                <pic:pic xmlns:pic="http://schemas.openxmlformats.org/drawingml/2006/picture">
+                  <pic:nvPicPr>
+                    <pic:cNvPr id="1" name=""/>
+                    <pic:cNvPicPr/>
+                  </pic:nvPicPr>
+                  <pic:blipFill>
+                    <a:blip r:embed="rId17"/>
+                    <a:stretch>
+                      <a:fillRect/>
+                    </a:stretch>
+                  </pic:blipFill>
+                  <pic:spPr>
+                    <a:xfrm>
+                      <a:off x="0" y="0"/>
+                      <a:ext cx="5274310" cy="2686050"/>
+                    </a:xfrm>
+                    <a:prstGeom prst="rect">
+                      <a:avLst/>
+                    </a:prstGeom>
+                  </pic:spPr>
+                </pic:pic>
+              </a:graphicData>
+            </a:graphic>
+          </wp:inline>
+        </w:drawing>
+      </w:r>
+    </w:p>
+    <w:p>
+      <w:pPr>
+        <w:pStyle w:val="Lgende"/>
+        <w:jc w:val="center"/>
+      </w:pPr>
+      <w:r>
+        <w:t xml:space="preserve">Figure </w:t>
+      </w:r>
+      <w:fldSimple w:instr=" SEQ Figure \* ARABIC ">
+        <w:r>
+          <w:rPr>
+            <w:noProof/>
+          </w:rPr>
+          <w:t>5</w:t>
+        </w:r>
+      </w:fldSimple>
+      <w:r>
+        <w:t xml:space="preserve"> : L'outil </w:t>
+      </w:r>
+      <w:proofErr w:type="spellStart"/>
+      <w:r>
+        <w:t>GamaWeb</w:t>
+      </w:r>
+      <w:proofErr w:type="spellEnd"/>
+    </w:p>
+    <w:p/>
+    <w:p>
+      <w:r>
+        <w:t>La réponse aux tickets Gama,</w:t>
+      </w:r>
+      <w:r>
+        <w:t xml:space="preserve"> commence systématiquement par</w:t>
+      </w:r>
+      <w:r>
+        <w:t xml:space="preserve"> </w:t>
+      </w:r>
+      <w:r>
+        <w:rPr>
+          <w:b/>
+        </w:rPr>
+        <w:t xml:space="preserve">une analyse technique de </w:t>
+      </w:r>
+      <w:r>
+        <w:rPr>
+          <w:b/>
+        </w:rPr>
+        <w:t>l’existant</w:t>
+      </w:r>
+      <w:r>
+        <w:t xml:space="preserve"> afin de fournir</w:t>
+      </w:r>
+      <w:r>
+        <w:t xml:space="preserve"> une </w:t>
+      </w:r>
+      <w:r>
+        <w:t>explication</w:t>
+      </w:r>
+      <w:r>
+        <w:t xml:space="preserve"> technique par communication téléphonique</w:t>
+      </w:r>
+      <w:r>
+        <w:t>,</w:t>
+      </w:r>
+      <w:r>
+        <w:t xml:space="preserve"> par mail</w:t>
+      </w:r>
+      <w:r>
+        <w:t xml:space="preserve"> ou directement sur l’outil de gestion des tickets du client, de la raison de la survenu du problème remonté. Une fois l’analyse technique dans les mains du client celui-ci peut alors nous demander</w:t>
+      </w:r>
+      <w:r>
+        <w:t xml:space="preserve"> selon ces besoins et ses contraintes métier</w:t>
+      </w:r>
+      <w:r>
+        <w:t xml:space="preserve">, soit une requête </w:t>
+      </w:r>
+      <w:r>
+        <w:t xml:space="preserve">SQL </w:t>
+      </w:r>
+      <w:r>
+        <w:t xml:space="preserve">de modification des données de sa base de donnée utilisée par </w:t>
+      </w:r>
+      <w:proofErr w:type="spellStart"/>
+      <w:r>
+        <w:t>PeopleNet</w:t>
+      </w:r>
+      <w:proofErr w:type="spellEnd"/>
+      <w:r>
+        <w:t xml:space="preserve">, </w:t>
+      </w:r>
+      <w:r>
+        <w:t xml:space="preserve">soit </w:t>
+      </w:r>
+      <w:r>
+        <w:t>un</w:t>
+      </w:r>
+      <w:r>
+        <w:t xml:space="preserve"> développement, dans le progiciel, d’une </w:t>
+      </w:r>
+      <w:r>
+        <w:t>modification de règles existantes</w:t>
+      </w:r>
+      <w:r>
+        <w:t>,</w:t>
+      </w:r>
+      <w:r>
+        <w:t xml:space="preserve"> de nouvelles règles spécifiques de calcul,</w:t>
+      </w:r>
+      <w:r>
+        <w:t xml:space="preserve"> ou même, d’un nouveau module </w:t>
+      </w:r>
+      <w:r>
+        <w:lastRenderedPageBreak/>
+        <w:t>afin d’ajouter des fonctionnalités utilisab</w:t>
+      </w:r>
+      <w:r>
+        <w:t>les par les utilisateurs finaux (cf. « Devis 8 client M »).</w:t>
+      </w:r>
+    </w:p>
+    <w:p>
+      <w:r>
+        <w:t xml:space="preserve">L’équipe fonctionne en autonomie vis-à-vis de CGI Bordeaux-LBP, une réunion hebdomadaire est organisée avec le DP (Directeur de Projets) afin de pouvoir lui remonté des informations sur l’état de santé du projet, les demandes d’évolutions importantes des clients, les évolutions dans la charge de travail de chaque client et les nouvelles missions </w:t>
+      </w:r>
+      <w:r>
+        <w:t xml:space="preserve">portées </w:t>
+      </w:r>
+      <w:r>
+        <w:t xml:space="preserve">par le chargé de projet présent au sein de l’équipe, Jean-Philippe Roy. </w:t>
       </w:r>
     </w:p>
     <w:p>
@@ -3745,11 +4675,7 @@
         <w:t>en place</w:t>
       </w:r>
       <w:r>
-        <w:t xml:space="preserve"> un plan de communication strict à </w:t>
-      </w:r>
-      <w:r>
-        <w:lastRenderedPageBreak/>
-        <w:t xml:space="preserve">respecter afin de </w:t>
+        <w:t xml:space="preserve"> un plan de communication strict à respecter afin de </w:t>
       </w:r>
       <w:r>
         <w:t>conserver</w:t>
@@ -3764,19 +4690,52 @@
         <w:t xml:space="preserve"> de CGI. </w:t>
       </w:r>
       <w:r>
-        <w:t>Ainsi chaque membre de l’équipe porte différente casquettes qui seraient, sur d’autre projets, portées par différentes personnes, chaque membre est dont polyvalent dans son travail, tant sur la communication, que sur l’analyse, la conception et la livraison des évolutions. C’est pour cette polyvalence que j’ai accepté de passer sur ce projet, moi qui depuis le début de ma vie professionnelle n’ai eu que des expériences sur des postes polyvalents je me sens à l’aise avec ce besoin et souhaitait pouvoir l’appliquer au domaine du développement l’informatique</w:t>
+        <w:t>Ainsi chaque membre de l’équipe porte différente</w:t>
+      </w:r>
+      <w:r>
+        <w:t>s</w:t>
+      </w:r>
+      <w:r>
+        <w:t xml:space="preserve"> casquettes qui seraient, sur d’autre projets, portées par différentes personnes, chaque membre est dont polyvalent dans son travail, tant sur la communication, que sur l’analyse, la conception et la livraison des évolutions. C’est pour cette polyvalence que j’ai accepté de passer sur ce projet, moi qui depuis le début de ma vie professionnelle n’ai eu que des expériences sur des postes polyvalents je me sens à l’aise avec ce besoin et souhaitait pouvoir l’appliquer au domaine du </w:t>
+      </w:r>
+      <w:r>
+        <w:t xml:space="preserve">développement </w:t>
+      </w:r>
+      <w:r>
+        <w:t>informatique</w:t>
       </w:r>
       <w:r>
         <w:t xml:space="preserve"> afin d’acquérir le plus de compétences possible dans plusieurs métiers du domaine</w:t>
       </w:r>
       <w:r>
+        <w:t xml:space="preserve"> IT</w:t>
+      </w:r>
+      <w:r>
         <w:t>.</w:t>
       </w:r>
     </w:p>
     <w:p>
-      <w:bookmarkStart w:id="16" w:name="_GoBack"/>
-      <w:bookmarkEnd w:id="16"/>
-    </w:p>
+      <w:r>
+        <w:t>Au sein du projet les clients et donc les missions sont réparties en deux domaines bien distincts : la paie française et la caisse de retraites.</w:t>
+      </w:r>
+    </w:p>
+    <w:p>
+      <w:pPr>
+        <w:pStyle w:val="Titre4"/>
+      </w:pPr>
+      <w:r>
+        <w:t>La Paie Française :</w:t>
+      </w:r>
+    </w:p>
+    <w:p>
+      <w:pPr>
+        <w:pStyle w:val="Titre4"/>
+      </w:pPr>
+      <w:r>
+        <w:t xml:space="preserve"> </w:t>
+      </w:r>
+    </w:p>
+    <w:p/>
     <w:p>
       <w:r>
         <w:br w:type="page"/>
@@ -3786,7 +4745,7 @@
       <w:pPr>
         <w:pStyle w:val="Titre1"/>
         <w:sectPr>
-          <w:footerReference w:type="default" r:id="rId15"/>
+          <w:footerReference w:type="default" r:id="rId18"/>
           <w:pgSz w:w="11906" w:h="16838" w:code="9"/>
           <w:pgMar w:top="1728" w:right="1800" w:bottom="1440" w:left="1800" w:header="720" w:footer="720" w:gutter="0"/>
           <w:pgNumType w:start="0"/>
@@ -4724,7 +5683,15 @@
               <w:cnfStyle w:val="000000000000" w:firstRow="0" w:lastRow="0" w:firstColumn="0" w:lastColumn="0" w:oddVBand="0" w:evenVBand="0" w:oddHBand="0" w:evenHBand="0" w:firstRowFirstColumn="0" w:firstRowLastColumn="0" w:lastRowFirstColumn="0" w:lastRowLastColumn="0"/>
             </w:pPr>
             <w:r>
-              <w:t>Une méthode de recettage est utilisée.</w:t>
+              <w:t xml:space="preserve">Une méthode de </w:t>
+            </w:r>
+            <w:proofErr w:type="spellStart"/>
+            <w:r>
+              <w:t>recettage</w:t>
+            </w:r>
+            <w:proofErr w:type="spellEnd"/>
+            <w:r>
+              <w:t xml:space="preserve"> est utilisée.</w:t>
             </w:r>
           </w:p>
           <w:p>
@@ -4752,8 +5719,13 @@
             <w:pPr>
               <w:cnfStyle w:val="000000000000" w:firstRow="0" w:lastRow="0" w:firstColumn="0" w:lastColumn="0" w:oddVBand="0" w:evenVBand="0" w:oddHBand="0" w:evenHBand="0" w:firstRowFirstColumn="0" w:firstRowLastColumn="0" w:lastRowFirstColumn="0" w:lastRowLastColumn="0"/>
             </w:pPr>
-            <w:r>
-              <w:t>Recettage du logiciel.</w:t>
+            <w:proofErr w:type="spellStart"/>
+            <w:r>
+              <w:t>Recettage</w:t>
+            </w:r>
+            <w:proofErr w:type="spellEnd"/>
+            <w:r>
+              <w:t xml:space="preserve"> du logiciel.</w:t>
             </w:r>
           </w:p>
           <w:p>
@@ -4891,10 +5863,10 @@
         <w:tblLook w:val="04A0" w:firstRow="1" w:lastRow="0" w:firstColumn="1" w:lastColumn="0" w:noHBand="0" w:noVBand="1"/>
       </w:tblPr>
       <w:tblGrid>
-        <w:gridCol w:w="3310"/>
-        <w:gridCol w:w="3203"/>
-        <w:gridCol w:w="3010"/>
-        <w:gridCol w:w="1331"/>
+        <w:gridCol w:w="3159"/>
+        <w:gridCol w:w="3051"/>
+        <w:gridCol w:w="2889"/>
+        <w:gridCol w:w="1755"/>
         <w:gridCol w:w="1511"/>
         <w:gridCol w:w="1295"/>
       </w:tblGrid>
@@ -5125,6 +6097,9 @@
             <w:pPr>
               <w:cnfStyle w:val="000000000000" w:firstRow="0" w:lastRow="0" w:firstColumn="0" w:lastColumn="0" w:oddVBand="0" w:evenVBand="0" w:oddHBand="0" w:evenHBand="0" w:firstRowFirstColumn="0" w:firstRowLastColumn="0" w:lastRowFirstColumn="0" w:lastRowLastColumn="0"/>
             </w:pPr>
+            <w:r>
+              <w:t>Analyse technique de l’existant et du fonctionnement logiciel afin d’apporté une réponse aux tickets clients ainsi qu’à la montée en compétences</w:t>
+            </w:r>
           </w:p>
         </w:tc>
         <w:tc>
@@ -5135,6 +6110,12 @@
             <w:pPr>
               <w:cnfStyle w:val="000000000000" w:firstRow="0" w:lastRow="0" w:firstColumn="0" w:lastColumn="0" w:oddVBand="0" w:evenVBand="0" w:oddHBand="0" w:evenHBand="0" w:firstRowFirstColumn="0" w:firstRowLastColumn="0" w:lastRowFirstColumn="0" w:lastRowLastColumn="0"/>
             </w:pPr>
+            <w:r>
+              <w:t>E(</w:t>
+            </w:r>
+            <w:r>
+              <w:t>3 M)</w:t>
+            </w:r>
           </w:p>
         </w:tc>
         <w:tc>
@@ -5145,6 +6126,9 @@
             <w:pPr>
               <w:cnfStyle w:val="000000000000" w:firstRow="0" w:lastRow="0" w:firstColumn="0" w:lastColumn="0" w:oddVBand="0" w:evenVBand="0" w:oddHBand="0" w:evenHBand="0" w:firstRowFirstColumn="0" w:firstRowLastColumn="0" w:lastRowFirstColumn="0" w:lastRowLastColumn="0"/>
             </w:pPr>
+            <w:r>
+              <w:t>p.14</w:t>
+            </w:r>
           </w:p>
         </w:tc>
       </w:tr>
@@ -7208,7 +8192,7 @@
         <w:noProof/>
         <w:lang w:bidi="fr-FR"/>
       </w:rPr>
-      <w:t>11</w:t>
+      <w:t>9</w:t>
     </w:r>
     <w:r>
       <w:rPr>
@@ -8783,7 +9767,6 @@
     <w:basedOn w:val="Normal"/>
     <w:next w:val="Normal"/>
     <w:uiPriority w:val="35"/>
-    <w:semiHidden/>
     <w:unhideWhenUsed/>
     <w:qFormat/>
     <w:rsid w:val="00C6554A"/>
@@ -9676,7 +10659,7 @@
     <w:charset w:val="00"/>
     <w:family w:val="swiss"/>
     <w:pitch w:val="variable"/>
-    <w:sig w:usb0="E0002AFF" w:usb1="C000247B" w:usb2="00000009" w:usb3="00000000" w:csb0="000001FF" w:csb1="00000000"/>
+    <w:sig w:usb0="E0002EFF" w:usb1="C000247B" w:usb2="00000009" w:usb3="00000000" w:csb0="000001FF" w:csb1="00000000"/>
   </w:font>
   <w:font w:name="Calibri Light">
     <w:panose1 w:val="020F0302020204030204"/>
@@ -9731,10 +10714,12 @@
   </w:compat>
   <w:rsids>
     <w:rsidRoot w:val="00C27BE3"/>
+    <w:rsid w:val="001E3009"/>
     <w:rsid w:val="002C00E3"/>
     <w:rsid w:val="002F472B"/>
     <w:rsid w:val="00A401FA"/>
     <w:rsid w:val="00A904B9"/>
+    <w:rsid w:val="00BB6ACF"/>
     <w:rsid w:val="00C27BE3"/>
     <w:rsid w:val="00F6516B"/>
   </w:rsids>
@@ -10540,7 +11525,7 @@
 </file>
 
 <file path=customXml/itemProps1.xml><?xml version="1.0" encoding="utf-8"?>
-<ds:datastoreItem xmlns:ds="http://schemas.openxmlformats.org/officeDocument/2006/customXml" ds:itemID="{BF5E9333-1EBC-4528-9E94-A112FFFB83D7}">
+<ds:datastoreItem xmlns:ds="http://schemas.openxmlformats.org/officeDocument/2006/customXml" ds:itemID="{C10F89E6-1707-41E1-97C0-21E77ABE6140}">
   <ds:schemaRefs>
     <ds:schemaRef ds:uri="http://schemas.openxmlformats.org/officeDocument/2006/bibliography"/>
   </ds:schemaRefs>

</xml_diff>

<commit_message>
avc memoire + projet PermApp
</commit_message>
<xml_diff>
--- a/Titre RNCP/The fucking mémoire.docx
+++ b/Titre RNCP/The fucking mémoire.docx
@@ -251,12 +251,83 @@
           <w:r>
             <w:fldChar w:fldCharType="separate"/>
           </w:r>
-          <w:hyperlink w:anchor="_Toc43475841" w:history="1">
+          <w:hyperlink w:anchor="_Toc48416674" w:history="1">
             <w:r>
               <w:rPr>
                 <w:rStyle w:val="Lienhypertexte"/>
                 <w:noProof/>
               </w:rPr>
+              <w:t>Introduction</w:t>
+            </w:r>
+            <w:r>
+              <w:rPr>
+                <w:noProof/>
+                <w:webHidden/>
+              </w:rPr>
+              <w:tab/>
+            </w:r>
+            <w:r>
+              <w:rPr>
+                <w:noProof/>
+                <w:webHidden/>
+              </w:rPr>
+              <w:fldChar w:fldCharType="begin"/>
+            </w:r>
+            <w:r>
+              <w:rPr>
+                <w:noProof/>
+                <w:webHidden/>
+              </w:rPr>
+              <w:instrText xml:space="preserve"> PAGEREF _Toc48416674 \h </w:instrText>
+            </w:r>
+            <w:r>
+              <w:rPr>
+                <w:noProof/>
+                <w:webHidden/>
+              </w:rPr>
+            </w:r>
+            <w:r>
+              <w:rPr>
+                <w:noProof/>
+                <w:webHidden/>
+              </w:rPr>
+              <w:fldChar w:fldCharType="separate"/>
+            </w:r>
+            <w:r>
+              <w:rPr>
+                <w:noProof/>
+                <w:webHidden/>
+              </w:rPr>
+              <w:t>2</w:t>
+            </w:r>
+            <w:r>
+              <w:rPr>
+                <w:noProof/>
+                <w:webHidden/>
+              </w:rPr>
+              <w:fldChar w:fldCharType="end"/>
+            </w:r>
+          </w:hyperlink>
+        </w:p>
+        <w:p>
+          <w:pPr>
+            <w:pStyle w:val="TM1"/>
+            <w:tabs>
+              <w:tab w:val="right" w:leader="dot" w:pos="8296"/>
+            </w:tabs>
+            <w:rPr>
+              <w:rFonts w:eastAsiaTheme="minorEastAsia"/>
+              <w:noProof/>
+              <w:color w:val="auto"/>
+              <w:lang w:eastAsia="fr-FR"/>
+            </w:rPr>
+          </w:pPr>
+          <w:hyperlink w:anchor="_Toc48416675" w:history="1">
+            <w:r>
+              <w:rPr>
+                <w:rStyle w:val="Lienhypertexte"/>
+                <w:noProof/>
+              </w:rPr>
               <w:t>Présentations</w:t>
             </w:r>
             <w:r>
@@ -278,7 +349,7 @@
                 <w:noProof/>
                 <w:webHidden/>
               </w:rPr>
-              <w:instrText xml:space="preserve"> PAGEREF _Toc43475841 \h </w:instrText>
+              <w:instrText xml:space="preserve"> PAGEREF _Toc48416675 \h </w:instrText>
             </w:r>
             <w:r>
               <w:rPr>
@@ -298,7 +369,7 @@
                 <w:noProof/>
                 <w:webHidden/>
               </w:rPr>
-              <w:t>2</w:t>
+              <w:t>3</w:t>
             </w:r>
             <w:r>
               <w:rPr>
@@ -322,13 +393,13 @@
               <w:lang w:eastAsia="fr-FR"/>
             </w:rPr>
           </w:pPr>
-          <w:hyperlink w:anchor="_Toc43475842" w:history="1">
+          <w:hyperlink w:anchor="_Toc48416676" w:history="1">
             <w:r>
               <w:rPr>
                 <w:rStyle w:val="Lienhypertexte"/>
                 <w:noProof/>
               </w:rPr>
-              <w:t>Personnelle</w:t>
+              <w:t>Concepteur developpeur d’applications numeriques</w:t>
             </w:r>
             <w:r>
               <w:rPr>
@@ -349,7 +420,7 @@
                 <w:noProof/>
                 <w:webHidden/>
               </w:rPr>
-              <w:instrText xml:space="preserve"> PAGEREF _Toc43475842 \h </w:instrText>
+              <w:instrText xml:space="preserve"> PAGEREF _Toc48416676 \h </w:instrText>
             </w:r>
             <w:r>
               <w:rPr>
@@ -369,7 +440,7 @@
                 <w:noProof/>
                 <w:webHidden/>
               </w:rPr>
-              <w:t>2</w:t>
+              <w:t>3</w:t>
             </w:r>
             <w:r>
               <w:rPr>
@@ -393,12 +464,83 @@
               <w:lang w:eastAsia="fr-FR"/>
             </w:rPr>
           </w:pPr>
-          <w:hyperlink w:anchor="_Toc43475843" w:history="1">
+          <w:hyperlink w:anchor="_Toc48416677" w:history="1">
             <w:r>
               <w:rPr>
                 <w:rStyle w:val="Lienhypertexte"/>
                 <w:noProof/>
               </w:rPr>
+              <w:t>Personnelle</w:t>
+            </w:r>
+            <w:r>
+              <w:rPr>
+                <w:noProof/>
+                <w:webHidden/>
+              </w:rPr>
+              <w:tab/>
+            </w:r>
+            <w:r>
+              <w:rPr>
+                <w:noProof/>
+                <w:webHidden/>
+              </w:rPr>
+              <w:fldChar w:fldCharType="begin"/>
+            </w:r>
+            <w:r>
+              <w:rPr>
+                <w:noProof/>
+                <w:webHidden/>
+              </w:rPr>
+              <w:instrText xml:space="preserve"> PAGEREF _Toc48416677 \h </w:instrText>
+            </w:r>
+            <w:r>
+              <w:rPr>
+                <w:noProof/>
+                <w:webHidden/>
+              </w:rPr>
+            </w:r>
+            <w:r>
+              <w:rPr>
+                <w:noProof/>
+                <w:webHidden/>
+              </w:rPr>
+              <w:fldChar w:fldCharType="separate"/>
+            </w:r>
+            <w:r>
+              <w:rPr>
+                <w:noProof/>
+                <w:webHidden/>
+              </w:rPr>
+              <w:t>4</w:t>
+            </w:r>
+            <w:r>
+              <w:rPr>
+                <w:noProof/>
+                <w:webHidden/>
+              </w:rPr>
+              <w:fldChar w:fldCharType="end"/>
+            </w:r>
+          </w:hyperlink>
+        </w:p>
+        <w:p>
+          <w:pPr>
+            <w:pStyle w:val="TM2"/>
+            <w:tabs>
+              <w:tab w:val="right" w:leader="dot" w:pos="8296"/>
+            </w:tabs>
+            <w:rPr>
+              <w:rFonts w:eastAsiaTheme="minorEastAsia"/>
+              <w:noProof/>
+              <w:color w:val="auto"/>
+              <w:lang w:eastAsia="fr-FR"/>
+            </w:rPr>
+          </w:pPr>
+          <w:hyperlink w:anchor="_Toc48416678" w:history="1">
+            <w:r>
+              <w:rPr>
+                <w:rStyle w:val="Lienhypertexte"/>
+                <w:noProof/>
+              </w:rPr>
               <w:t>CGI</w:t>
             </w:r>
             <w:r>
@@ -420,7 +562,7 @@
                 <w:noProof/>
                 <w:webHidden/>
               </w:rPr>
-              <w:instrText xml:space="preserve"> PAGEREF _Toc43475843 \h </w:instrText>
+              <w:instrText xml:space="preserve"> PAGEREF _Toc48416678 \h </w:instrText>
             </w:r>
             <w:r>
               <w:rPr>
@@ -440,7 +582,7 @@
                 <w:noProof/>
                 <w:webHidden/>
               </w:rPr>
-              <w:t>3</w:t>
+              <w:t>5</w:t>
             </w:r>
             <w:r>
               <w:rPr>
@@ -464,13 +606,13 @@
               <w:lang w:eastAsia="fr-FR"/>
             </w:rPr>
           </w:pPr>
-          <w:hyperlink w:anchor="_Toc43475844" w:history="1">
+          <w:hyperlink w:anchor="_Toc48416679" w:history="1">
             <w:r>
               <w:rPr>
                 <w:rStyle w:val="Lienhypertexte"/>
                 <w:noProof/>
               </w:rPr>
-              <w:t>Présentation</w:t>
+              <w:t>L’histoire</w:t>
             </w:r>
             <w:r>
               <w:rPr>
@@ -491,7 +633,7 @@
                 <w:noProof/>
                 <w:webHidden/>
               </w:rPr>
-              <w:instrText xml:space="preserve"> PAGEREF _Toc43475844 \h </w:instrText>
+              <w:instrText xml:space="preserve"> PAGEREF _Toc48416679 \h </w:instrText>
             </w:r>
             <w:r>
               <w:rPr>
@@ -511,7 +653,362 @@
                 <w:noProof/>
                 <w:webHidden/>
               </w:rPr>
-              <w:t>3</w:t>
+              <w:t>6</w:t>
+            </w:r>
+            <w:r>
+              <w:rPr>
+                <w:noProof/>
+                <w:webHidden/>
+              </w:rPr>
+              <w:fldChar w:fldCharType="end"/>
+            </w:r>
+          </w:hyperlink>
+        </w:p>
+        <w:p>
+          <w:pPr>
+            <w:pStyle w:val="TM4"/>
+            <w:tabs>
+              <w:tab w:val="right" w:leader="dot" w:pos="8296"/>
+            </w:tabs>
+            <w:rPr>
+              <w:rFonts w:eastAsiaTheme="minorEastAsia"/>
+              <w:noProof/>
+              <w:color w:val="auto"/>
+              <w:lang w:eastAsia="fr-FR"/>
+            </w:rPr>
+          </w:pPr>
+          <w:hyperlink w:anchor="_Toc48416680" w:history="1">
+            <w:r>
+              <w:rPr>
+                <w:rStyle w:val="Lienhypertexte"/>
+                <w:noProof/>
+              </w:rPr>
+              <w:t>Les débuts 1976 - 1986 :</w:t>
+            </w:r>
+            <w:r>
+              <w:rPr>
+                <w:noProof/>
+                <w:webHidden/>
+              </w:rPr>
+              <w:tab/>
+            </w:r>
+            <w:r>
+              <w:rPr>
+                <w:noProof/>
+                <w:webHidden/>
+              </w:rPr>
+              <w:fldChar w:fldCharType="begin"/>
+            </w:r>
+            <w:r>
+              <w:rPr>
+                <w:noProof/>
+                <w:webHidden/>
+              </w:rPr>
+              <w:instrText xml:space="preserve"> PAGEREF _Toc48416680 \h </w:instrText>
+            </w:r>
+            <w:r>
+              <w:rPr>
+                <w:noProof/>
+                <w:webHidden/>
+              </w:rPr>
+            </w:r>
+            <w:r>
+              <w:rPr>
+                <w:noProof/>
+                <w:webHidden/>
+              </w:rPr>
+              <w:fldChar w:fldCharType="separate"/>
+            </w:r>
+            <w:r>
+              <w:rPr>
+                <w:noProof/>
+                <w:webHidden/>
+              </w:rPr>
+              <w:t>6</w:t>
+            </w:r>
+            <w:r>
+              <w:rPr>
+                <w:noProof/>
+                <w:webHidden/>
+              </w:rPr>
+              <w:fldChar w:fldCharType="end"/>
+            </w:r>
+          </w:hyperlink>
+        </w:p>
+        <w:p>
+          <w:pPr>
+            <w:pStyle w:val="TM4"/>
+            <w:tabs>
+              <w:tab w:val="right" w:leader="dot" w:pos="8296"/>
+            </w:tabs>
+            <w:rPr>
+              <w:rFonts w:eastAsiaTheme="minorEastAsia"/>
+              <w:noProof/>
+              <w:color w:val="auto"/>
+              <w:lang w:eastAsia="fr-FR"/>
+            </w:rPr>
+          </w:pPr>
+          <w:hyperlink w:anchor="_Toc48416681" w:history="1">
+            <w:r>
+              <w:rPr>
+                <w:rStyle w:val="Lienhypertexte"/>
+                <w:noProof/>
+              </w:rPr>
+              <w:t>Les premières fusions : 1986-1996</w:t>
+            </w:r>
+            <w:r>
+              <w:rPr>
+                <w:noProof/>
+                <w:webHidden/>
+              </w:rPr>
+              <w:tab/>
+            </w:r>
+            <w:r>
+              <w:rPr>
+                <w:noProof/>
+                <w:webHidden/>
+              </w:rPr>
+              <w:fldChar w:fldCharType="begin"/>
+            </w:r>
+            <w:r>
+              <w:rPr>
+                <w:noProof/>
+                <w:webHidden/>
+              </w:rPr>
+              <w:instrText xml:space="preserve"> PAGEREF _Toc48416681 \h </w:instrText>
+            </w:r>
+            <w:r>
+              <w:rPr>
+                <w:noProof/>
+                <w:webHidden/>
+              </w:rPr>
+            </w:r>
+            <w:r>
+              <w:rPr>
+                <w:noProof/>
+                <w:webHidden/>
+              </w:rPr>
+              <w:fldChar w:fldCharType="separate"/>
+            </w:r>
+            <w:r>
+              <w:rPr>
+                <w:noProof/>
+                <w:webHidden/>
+              </w:rPr>
+              <w:t>6</w:t>
+            </w:r>
+            <w:r>
+              <w:rPr>
+                <w:noProof/>
+                <w:webHidden/>
+              </w:rPr>
+              <w:fldChar w:fldCharType="end"/>
+            </w:r>
+          </w:hyperlink>
+        </w:p>
+        <w:p>
+          <w:pPr>
+            <w:pStyle w:val="TM4"/>
+            <w:tabs>
+              <w:tab w:val="right" w:leader="dot" w:pos="8296"/>
+            </w:tabs>
+            <w:rPr>
+              <w:rFonts w:eastAsiaTheme="minorEastAsia"/>
+              <w:noProof/>
+              <w:color w:val="auto"/>
+              <w:lang w:eastAsia="fr-FR"/>
+            </w:rPr>
+          </w:pPr>
+          <w:hyperlink w:anchor="_Toc48416682" w:history="1">
+            <w:r>
+              <w:rPr>
+                <w:rStyle w:val="Lienhypertexte"/>
+                <w:noProof/>
+              </w:rPr>
+              <w:t>Mondialisation, regroupement d’entreprises et La bulle internet : 1996-2006</w:t>
+            </w:r>
+            <w:r>
+              <w:rPr>
+                <w:noProof/>
+                <w:webHidden/>
+              </w:rPr>
+              <w:tab/>
+            </w:r>
+            <w:r>
+              <w:rPr>
+                <w:noProof/>
+                <w:webHidden/>
+              </w:rPr>
+              <w:fldChar w:fldCharType="begin"/>
+            </w:r>
+            <w:r>
+              <w:rPr>
+                <w:noProof/>
+                <w:webHidden/>
+              </w:rPr>
+              <w:instrText xml:space="preserve"> PAGEREF _Toc48416682 \h </w:instrText>
+            </w:r>
+            <w:r>
+              <w:rPr>
+                <w:noProof/>
+                <w:webHidden/>
+              </w:rPr>
+            </w:r>
+            <w:r>
+              <w:rPr>
+                <w:noProof/>
+                <w:webHidden/>
+              </w:rPr>
+              <w:fldChar w:fldCharType="separate"/>
+            </w:r>
+            <w:r>
+              <w:rPr>
+                <w:noProof/>
+                <w:webHidden/>
+              </w:rPr>
+              <w:t>7</w:t>
+            </w:r>
+            <w:r>
+              <w:rPr>
+                <w:noProof/>
+                <w:webHidden/>
+              </w:rPr>
+              <w:fldChar w:fldCharType="end"/>
+            </w:r>
+          </w:hyperlink>
+        </w:p>
+        <w:p>
+          <w:pPr>
+            <w:pStyle w:val="TM4"/>
+            <w:tabs>
+              <w:tab w:val="right" w:leader="dot" w:pos="8296"/>
+            </w:tabs>
+            <w:rPr>
+              <w:rFonts w:eastAsiaTheme="minorEastAsia"/>
+              <w:noProof/>
+              <w:color w:val="auto"/>
+              <w:lang w:eastAsia="fr-FR"/>
+            </w:rPr>
+          </w:pPr>
+          <w:hyperlink w:anchor="_Toc48416683" w:history="1">
+            <w:r>
+              <w:rPr>
+                <w:rStyle w:val="Lienhypertexte"/>
+                <w:noProof/>
+              </w:rPr>
+              <w:t>Doubler sa taille : 2006-2016</w:t>
+            </w:r>
+            <w:r>
+              <w:rPr>
+                <w:noProof/>
+                <w:webHidden/>
+              </w:rPr>
+              <w:tab/>
+            </w:r>
+            <w:r>
+              <w:rPr>
+                <w:noProof/>
+                <w:webHidden/>
+              </w:rPr>
+              <w:fldChar w:fldCharType="begin"/>
+            </w:r>
+            <w:r>
+              <w:rPr>
+                <w:noProof/>
+                <w:webHidden/>
+              </w:rPr>
+              <w:instrText xml:space="preserve"> PAGEREF _Toc48416683 \h </w:instrText>
+            </w:r>
+            <w:r>
+              <w:rPr>
+                <w:noProof/>
+                <w:webHidden/>
+              </w:rPr>
+            </w:r>
+            <w:r>
+              <w:rPr>
+                <w:noProof/>
+                <w:webHidden/>
+              </w:rPr>
+              <w:fldChar w:fldCharType="separate"/>
+            </w:r>
+            <w:r>
+              <w:rPr>
+                <w:noProof/>
+                <w:webHidden/>
+              </w:rPr>
+              <w:t>8</w:t>
+            </w:r>
+            <w:r>
+              <w:rPr>
+                <w:noProof/>
+                <w:webHidden/>
+              </w:rPr>
+              <w:fldChar w:fldCharType="end"/>
+            </w:r>
+          </w:hyperlink>
+        </w:p>
+        <w:p>
+          <w:pPr>
+            <w:pStyle w:val="TM4"/>
+            <w:tabs>
+              <w:tab w:val="right" w:leader="dot" w:pos="8296"/>
+            </w:tabs>
+            <w:rPr>
+              <w:rFonts w:eastAsiaTheme="minorEastAsia"/>
+              <w:noProof/>
+              <w:color w:val="auto"/>
+              <w:lang w:eastAsia="fr-FR"/>
+            </w:rPr>
+          </w:pPr>
+          <w:hyperlink w:anchor="_Toc48416684" w:history="1">
+            <w:r>
+              <w:rPr>
+                <w:rStyle w:val="Lienhypertexte"/>
+                <w:noProof/>
+              </w:rPr>
+              <w:t>Renforcement de sa position multisectoriels mondiale : 2016- aujourd’hui</w:t>
+            </w:r>
+            <w:r>
+              <w:rPr>
+                <w:noProof/>
+                <w:webHidden/>
+              </w:rPr>
+              <w:tab/>
+            </w:r>
+            <w:r>
+              <w:rPr>
+                <w:noProof/>
+                <w:webHidden/>
+              </w:rPr>
+              <w:fldChar w:fldCharType="begin"/>
+            </w:r>
+            <w:r>
+              <w:rPr>
+                <w:noProof/>
+                <w:webHidden/>
+              </w:rPr>
+              <w:instrText xml:space="preserve"> PAGEREF _Toc48416684 \h </w:instrText>
+            </w:r>
+            <w:r>
+              <w:rPr>
+                <w:noProof/>
+                <w:webHidden/>
+              </w:rPr>
+            </w:r>
+            <w:r>
+              <w:rPr>
+                <w:noProof/>
+                <w:webHidden/>
+              </w:rPr>
+              <w:fldChar w:fldCharType="separate"/>
+            </w:r>
+            <w:r>
+              <w:rPr>
+                <w:noProof/>
+                <w:webHidden/>
+              </w:rPr>
+              <w:t>9</w:t>
             </w:r>
             <w:r>
               <w:rPr>
@@ -535,13 +1032,13 @@
               <w:lang w:eastAsia="fr-FR"/>
             </w:rPr>
           </w:pPr>
-          <w:hyperlink w:anchor="_Toc43475845" w:history="1">
+          <w:hyperlink w:anchor="_Toc48416685" w:history="1">
             <w:r>
               <w:rPr>
                 <w:rStyle w:val="Lienhypertexte"/>
                 <w:noProof/>
               </w:rPr>
-              <w:t>L’histoire</w:t>
+              <w:t>Organisation globale</w:t>
             </w:r>
             <w:r>
               <w:rPr>
@@ -562,7 +1059,7 @@
                 <w:noProof/>
                 <w:webHidden/>
               </w:rPr>
-              <w:instrText xml:space="preserve"> PAGEREF _Toc43475845 \h </w:instrText>
+              <w:instrText xml:space="preserve"> PAGEREF _Toc48416685 \h </w:instrText>
             </w:r>
             <w:r>
               <w:rPr>
@@ -582,7 +1079,149 @@
                 <w:noProof/>
                 <w:webHidden/>
               </w:rPr>
-              <w:t>3</w:t>
+              <w:t>10</w:t>
+            </w:r>
+            <w:r>
+              <w:rPr>
+                <w:noProof/>
+                <w:webHidden/>
+              </w:rPr>
+              <w:fldChar w:fldCharType="end"/>
+            </w:r>
+          </w:hyperlink>
+        </w:p>
+        <w:p>
+          <w:pPr>
+            <w:pStyle w:val="TM2"/>
+            <w:tabs>
+              <w:tab w:val="right" w:leader="dot" w:pos="8296"/>
+            </w:tabs>
+            <w:rPr>
+              <w:rFonts w:eastAsiaTheme="minorEastAsia"/>
+              <w:noProof/>
+              <w:color w:val="auto"/>
+              <w:lang w:eastAsia="fr-FR"/>
+            </w:rPr>
+          </w:pPr>
+          <w:hyperlink w:anchor="_Toc48416686" w:history="1">
+            <w:r>
+              <w:rPr>
+                <w:rStyle w:val="Lienhypertexte"/>
+                <w:noProof/>
+              </w:rPr>
+              <w:t>La SBU Europe de l’Ouest et du Sud</w:t>
+            </w:r>
+            <w:r>
+              <w:rPr>
+                <w:noProof/>
+                <w:webHidden/>
+              </w:rPr>
+              <w:tab/>
+            </w:r>
+            <w:r>
+              <w:rPr>
+                <w:noProof/>
+                <w:webHidden/>
+              </w:rPr>
+              <w:fldChar w:fldCharType="begin"/>
+            </w:r>
+            <w:r>
+              <w:rPr>
+                <w:noProof/>
+                <w:webHidden/>
+              </w:rPr>
+              <w:instrText xml:space="preserve"> PAGEREF _Toc48416686 \h </w:instrText>
+            </w:r>
+            <w:r>
+              <w:rPr>
+                <w:noProof/>
+                <w:webHidden/>
+              </w:rPr>
+            </w:r>
+            <w:r>
+              <w:rPr>
+                <w:noProof/>
+                <w:webHidden/>
+              </w:rPr>
+              <w:fldChar w:fldCharType="separate"/>
+            </w:r>
+            <w:r>
+              <w:rPr>
+                <w:noProof/>
+                <w:webHidden/>
+              </w:rPr>
+              <w:t>11</w:t>
+            </w:r>
+            <w:r>
+              <w:rPr>
+                <w:noProof/>
+                <w:webHidden/>
+              </w:rPr>
+              <w:fldChar w:fldCharType="end"/>
+            </w:r>
+          </w:hyperlink>
+        </w:p>
+        <w:p>
+          <w:pPr>
+            <w:pStyle w:val="TM2"/>
+            <w:tabs>
+              <w:tab w:val="right" w:leader="dot" w:pos="8296"/>
+            </w:tabs>
+            <w:rPr>
+              <w:rFonts w:eastAsiaTheme="minorEastAsia"/>
+              <w:noProof/>
+              <w:color w:val="auto"/>
+              <w:lang w:eastAsia="fr-FR"/>
+            </w:rPr>
+          </w:pPr>
+          <w:hyperlink w:anchor="_Toc48416687" w:history="1">
+            <w:r>
+              <w:rPr>
+                <w:rStyle w:val="Lienhypertexte"/>
+                <w:noProof/>
+              </w:rPr>
+              <w:t>France grand ouest (FGO)</w:t>
+            </w:r>
+            <w:r>
+              <w:rPr>
+                <w:noProof/>
+                <w:webHidden/>
+              </w:rPr>
+              <w:tab/>
+            </w:r>
+            <w:r>
+              <w:rPr>
+                <w:noProof/>
+                <w:webHidden/>
+              </w:rPr>
+              <w:fldChar w:fldCharType="begin"/>
+            </w:r>
+            <w:r>
+              <w:rPr>
+                <w:noProof/>
+                <w:webHidden/>
+              </w:rPr>
+              <w:instrText xml:space="preserve"> PAGEREF _Toc48416687 \h </w:instrText>
+            </w:r>
+            <w:r>
+              <w:rPr>
+                <w:noProof/>
+                <w:webHidden/>
+              </w:rPr>
+            </w:r>
+            <w:r>
+              <w:rPr>
+                <w:noProof/>
+                <w:webHidden/>
+              </w:rPr>
+              <w:fldChar w:fldCharType="separate"/>
+            </w:r>
+            <w:r>
+              <w:rPr>
+                <w:noProof/>
+                <w:webHidden/>
+              </w:rPr>
+              <w:t>12</w:t>
             </w:r>
             <w:r>
               <w:rPr>
@@ -606,13 +1245,13 @@
               <w:lang w:eastAsia="fr-FR"/>
             </w:rPr>
           </w:pPr>
-          <w:hyperlink w:anchor="_Toc43475846" w:history="1">
+          <w:hyperlink w:anchor="_Toc48416688" w:history="1">
             <w:r>
               <w:rPr>
                 <w:rStyle w:val="Lienhypertexte"/>
                 <w:noProof/>
               </w:rPr>
-              <w:t>Les débuts 1976 - 1986 :</w:t>
+              <w:t>Organisation</w:t>
             </w:r>
             <w:r>
               <w:rPr>
@@ -633,7 +1272,7 @@
                 <w:noProof/>
                 <w:webHidden/>
               </w:rPr>
-              <w:instrText xml:space="preserve"> PAGEREF _Toc43475846 \h </w:instrText>
+              <w:instrText xml:space="preserve"> PAGEREF _Toc48416688 \h </w:instrText>
             </w:r>
             <w:r>
               <w:rPr>
@@ -653,7 +1292,291 @@
                 <w:noProof/>
                 <w:webHidden/>
               </w:rPr>
-              <w:t>3</w:t>
+              <w:t>13</w:t>
+            </w:r>
+            <w:r>
+              <w:rPr>
+                <w:noProof/>
+                <w:webHidden/>
+              </w:rPr>
+              <w:fldChar w:fldCharType="end"/>
+            </w:r>
+          </w:hyperlink>
+        </w:p>
+        <w:p>
+          <w:pPr>
+            <w:pStyle w:val="TM2"/>
+            <w:tabs>
+              <w:tab w:val="right" w:leader="dot" w:pos="8296"/>
+            </w:tabs>
+            <w:rPr>
+              <w:rFonts w:eastAsiaTheme="minorEastAsia"/>
+              <w:noProof/>
+              <w:color w:val="auto"/>
+              <w:lang w:eastAsia="fr-FR"/>
+            </w:rPr>
+          </w:pPr>
+          <w:hyperlink w:anchor="_Toc48416689" w:history="1">
+            <w:r>
+              <w:rPr>
+                <w:rStyle w:val="Lienhypertexte"/>
+                <w:noProof/>
+              </w:rPr>
+              <w:t>Agence de Bordeaux : CGI Bordeaux-LBP</w:t>
+            </w:r>
+            <w:r>
+              <w:rPr>
+                <w:noProof/>
+                <w:webHidden/>
+              </w:rPr>
+              <w:tab/>
+            </w:r>
+            <w:r>
+              <w:rPr>
+                <w:noProof/>
+                <w:webHidden/>
+              </w:rPr>
+              <w:fldChar w:fldCharType="begin"/>
+            </w:r>
+            <w:r>
+              <w:rPr>
+                <w:noProof/>
+                <w:webHidden/>
+              </w:rPr>
+              <w:instrText xml:space="preserve"> PAGEREF _Toc48416689 \h </w:instrText>
+            </w:r>
+            <w:r>
+              <w:rPr>
+                <w:noProof/>
+                <w:webHidden/>
+              </w:rPr>
+            </w:r>
+            <w:r>
+              <w:rPr>
+                <w:noProof/>
+                <w:webHidden/>
+              </w:rPr>
+              <w:fldChar w:fldCharType="separate"/>
+            </w:r>
+            <w:r>
+              <w:rPr>
+                <w:noProof/>
+                <w:webHidden/>
+              </w:rPr>
+              <w:t>13</w:t>
+            </w:r>
+            <w:r>
+              <w:rPr>
+                <w:noProof/>
+                <w:webHidden/>
+              </w:rPr>
+              <w:fldChar w:fldCharType="end"/>
+            </w:r>
+          </w:hyperlink>
+        </w:p>
+        <w:p>
+          <w:pPr>
+            <w:pStyle w:val="TM2"/>
+            <w:tabs>
+              <w:tab w:val="right" w:leader="dot" w:pos="8296"/>
+            </w:tabs>
+            <w:rPr>
+              <w:rFonts w:eastAsiaTheme="minorEastAsia"/>
+              <w:noProof/>
+              <w:color w:val="auto"/>
+              <w:lang w:eastAsia="fr-FR"/>
+            </w:rPr>
+          </w:pPr>
+          <w:hyperlink w:anchor="_Toc48416690" w:history="1">
+            <w:r>
+              <w:rPr>
+                <w:rStyle w:val="Lienhypertexte"/>
+                <w:noProof/>
+              </w:rPr>
+              <w:t>Le projet Tierce Maintenance Applicative (TMA) Meta4 PeopleNet</w:t>
+            </w:r>
+            <w:r>
+              <w:rPr>
+                <w:noProof/>
+                <w:webHidden/>
+              </w:rPr>
+              <w:tab/>
+            </w:r>
+            <w:r>
+              <w:rPr>
+                <w:noProof/>
+                <w:webHidden/>
+              </w:rPr>
+              <w:fldChar w:fldCharType="begin"/>
+            </w:r>
+            <w:r>
+              <w:rPr>
+                <w:noProof/>
+                <w:webHidden/>
+              </w:rPr>
+              <w:instrText xml:space="preserve"> PAGEREF _Toc48416690 \h </w:instrText>
+            </w:r>
+            <w:r>
+              <w:rPr>
+                <w:noProof/>
+                <w:webHidden/>
+              </w:rPr>
+            </w:r>
+            <w:r>
+              <w:rPr>
+                <w:noProof/>
+                <w:webHidden/>
+              </w:rPr>
+              <w:fldChar w:fldCharType="separate"/>
+            </w:r>
+            <w:r>
+              <w:rPr>
+                <w:noProof/>
+                <w:webHidden/>
+              </w:rPr>
+              <w:t>14</w:t>
+            </w:r>
+            <w:r>
+              <w:rPr>
+                <w:noProof/>
+                <w:webHidden/>
+              </w:rPr>
+              <w:fldChar w:fldCharType="end"/>
+            </w:r>
+          </w:hyperlink>
+        </w:p>
+        <w:p>
+          <w:pPr>
+            <w:pStyle w:val="TM1"/>
+            <w:tabs>
+              <w:tab w:val="right" w:leader="dot" w:pos="8296"/>
+            </w:tabs>
+            <w:rPr>
+              <w:rFonts w:eastAsiaTheme="minorEastAsia"/>
+              <w:noProof/>
+              <w:color w:val="auto"/>
+              <w:lang w:eastAsia="fr-FR"/>
+            </w:rPr>
+          </w:pPr>
+          <w:hyperlink w:anchor="_Toc48416691" w:history="1">
+            <w:r>
+              <w:rPr>
+                <w:rStyle w:val="Lienhypertexte"/>
+                <w:noProof/>
+              </w:rPr>
+              <w:t>Au cœur du projet META 4 :</w:t>
+            </w:r>
+            <w:r>
+              <w:rPr>
+                <w:noProof/>
+                <w:webHidden/>
+              </w:rPr>
+              <w:tab/>
+            </w:r>
+            <w:r>
+              <w:rPr>
+                <w:noProof/>
+                <w:webHidden/>
+              </w:rPr>
+              <w:fldChar w:fldCharType="begin"/>
+            </w:r>
+            <w:r>
+              <w:rPr>
+                <w:noProof/>
+                <w:webHidden/>
+              </w:rPr>
+              <w:instrText xml:space="preserve"> PAGEREF _Toc48416691 \h </w:instrText>
+            </w:r>
+            <w:r>
+              <w:rPr>
+                <w:noProof/>
+                <w:webHidden/>
+              </w:rPr>
+            </w:r>
+            <w:r>
+              <w:rPr>
+                <w:noProof/>
+                <w:webHidden/>
+              </w:rPr>
+              <w:fldChar w:fldCharType="separate"/>
+            </w:r>
+            <w:r>
+              <w:rPr>
+                <w:noProof/>
+                <w:webHidden/>
+              </w:rPr>
+              <w:t>15</w:t>
+            </w:r>
+            <w:r>
+              <w:rPr>
+                <w:noProof/>
+                <w:webHidden/>
+              </w:rPr>
+              <w:fldChar w:fldCharType="end"/>
+            </w:r>
+          </w:hyperlink>
+        </w:p>
+        <w:p>
+          <w:pPr>
+            <w:pStyle w:val="TM2"/>
+            <w:tabs>
+              <w:tab w:val="right" w:leader="dot" w:pos="8296"/>
+            </w:tabs>
+            <w:rPr>
+              <w:rFonts w:eastAsiaTheme="minorEastAsia"/>
+              <w:noProof/>
+              <w:color w:val="auto"/>
+              <w:lang w:eastAsia="fr-FR"/>
+            </w:rPr>
+          </w:pPr>
+          <w:hyperlink w:anchor="_Toc48416692" w:history="1">
+            <w:r>
+              <w:rPr>
+                <w:rStyle w:val="Lienhypertexte"/>
+                <w:noProof/>
+              </w:rPr>
+              <w:t>l’architecture de peoplenet</w:t>
+            </w:r>
+            <w:r>
+              <w:rPr>
+                <w:noProof/>
+                <w:webHidden/>
+              </w:rPr>
+              <w:tab/>
+            </w:r>
+            <w:r>
+              <w:rPr>
+                <w:noProof/>
+                <w:webHidden/>
+              </w:rPr>
+              <w:fldChar w:fldCharType="begin"/>
+            </w:r>
+            <w:r>
+              <w:rPr>
+                <w:noProof/>
+                <w:webHidden/>
+              </w:rPr>
+              <w:instrText xml:space="preserve"> PAGEREF _Toc48416692 \h </w:instrText>
+            </w:r>
+            <w:r>
+              <w:rPr>
+                <w:noProof/>
+                <w:webHidden/>
+              </w:rPr>
+            </w:r>
+            <w:r>
+              <w:rPr>
+                <w:noProof/>
+                <w:webHidden/>
+              </w:rPr>
+              <w:fldChar w:fldCharType="separate"/>
+            </w:r>
+            <w:r>
+              <w:rPr>
+                <w:noProof/>
+                <w:webHidden/>
+              </w:rPr>
+              <w:t>15</w:t>
             </w:r>
             <w:r>
               <w:rPr>
@@ -677,13 +1600,13 @@
               <w:lang w:eastAsia="fr-FR"/>
             </w:rPr>
           </w:pPr>
-          <w:hyperlink w:anchor="_Toc43475847" w:history="1">
+          <w:hyperlink w:anchor="_Toc48416693" w:history="1">
             <w:r>
               <w:rPr>
                 <w:rStyle w:val="Lienhypertexte"/>
                 <w:noProof/>
               </w:rPr>
-              <w:t>Les premières fusions : 1986-1996</w:t>
+              <w:t>Nos outils :</w:t>
             </w:r>
             <w:r>
               <w:rPr>
@@ -704,7 +1627,7 @@
                 <w:noProof/>
                 <w:webHidden/>
               </w:rPr>
-              <w:instrText xml:space="preserve"> PAGEREF _Toc43475847 \h </w:instrText>
+              <w:instrText xml:space="preserve"> PAGEREF _Toc48416693 \h </w:instrText>
             </w:r>
             <w:r>
               <w:rPr>
@@ -724,7 +1647,7 @@
                 <w:noProof/>
                 <w:webHidden/>
               </w:rPr>
-              <w:t>4</w:t>
+              <w:t>15</w:t>
             </w:r>
             <w:r>
               <w:rPr>
@@ -748,13 +1671,13 @@
               <w:lang w:eastAsia="fr-FR"/>
             </w:rPr>
           </w:pPr>
-          <w:hyperlink w:anchor="_Toc43475848" w:history="1">
+          <w:hyperlink w:anchor="_Toc48416694" w:history="1">
             <w:r>
               <w:rPr>
                 <w:rStyle w:val="Lienhypertexte"/>
                 <w:noProof/>
               </w:rPr>
-              <w:t>Mondialisation, regroupement d’entreprises et La bulle internet : 1996-2006</w:t>
+              <w:t>Nos missions :</w:t>
             </w:r>
             <w:r>
               <w:rPr>
@@ -775,7 +1698,7 @@
                 <w:noProof/>
                 <w:webHidden/>
               </w:rPr>
-              <w:instrText xml:space="preserve"> PAGEREF _Toc43475848 \h </w:instrText>
+              <w:instrText xml:space="preserve"> PAGEREF _Toc48416694 \h </w:instrText>
             </w:r>
             <w:r>
               <w:rPr>
@@ -795,7 +1718,7 @@
                 <w:noProof/>
                 <w:webHidden/>
               </w:rPr>
-              <w:t>5</w:t>
+              <w:t>15</w:t>
             </w:r>
             <w:r>
               <w:rPr>
@@ -819,13 +1742,13 @@
               <w:lang w:eastAsia="fr-FR"/>
             </w:rPr>
           </w:pPr>
-          <w:hyperlink w:anchor="_Toc43475849" w:history="1">
+          <w:hyperlink w:anchor="_Toc48416695" w:history="1">
             <w:r>
               <w:rPr>
                 <w:rStyle w:val="Lienhypertexte"/>
                 <w:noProof/>
               </w:rPr>
-              <w:t>Doubler sa taille : 2006-2016</w:t>
+              <w:t>La Paie Française :</w:t>
             </w:r>
             <w:r>
               <w:rPr>
@@ -846,7 +1769,7 @@
                 <w:noProof/>
                 <w:webHidden/>
               </w:rPr>
-              <w:instrText xml:space="preserve"> PAGEREF _Toc43475849 \h </w:instrText>
+              <w:instrText xml:space="preserve"> PAGEREF _Toc48416695 \h </w:instrText>
             </w:r>
             <w:r>
               <w:rPr>
@@ -866,504 +1789,7 @@
                 <w:noProof/>
                 <w:webHidden/>
               </w:rPr>
-              <w:t>6</w:t>
-            </w:r>
-            <w:r>
-              <w:rPr>
-                <w:noProof/>
-                <w:webHidden/>
-              </w:rPr>
-              <w:fldChar w:fldCharType="end"/>
-            </w:r>
-          </w:hyperlink>
-        </w:p>
-        <w:p>
-          <w:pPr>
-            <w:pStyle w:val="TM4"/>
-            <w:tabs>
-              <w:tab w:val="right" w:leader="dot" w:pos="8296"/>
-            </w:tabs>
-            <w:rPr>
-              <w:rFonts w:eastAsiaTheme="minorEastAsia"/>
-              <w:noProof/>
-              <w:color w:val="auto"/>
-              <w:lang w:eastAsia="fr-FR"/>
-            </w:rPr>
-          </w:pPr>
-          <w:hyperlink w:anchor="_Toc43475850" w:history="1">
-            <w:r>
-              <w:rPr>
-                <w:rStyle w:val="Lienhypertexte"/>
-                <w:noProof/>
-              </w:rPr>
-              <w:t>Renforcement de sa position multisectoriels mondiale : 2016- aujourd’hui</w:t>
-            </w:r>
-            <w:r>
-              <w:rPr>
-                <w:noProof/>
-                <w:webHidden/>
-              </w:rPr>
-              <w:tab/>
-            </w:r>
-            <w:r>
-              <w:rPr>
-                <w:noProof/>
-                <w:webHidden/>
-              </w:rPr>
-              <w:fldChar w:fldCharType="begin"/>
-            </w:r>
-            <w:r>
-              <w:rPr>
-                <w:noProof/>
-                <w:webHidden/>
-              </w:rPr>
-              <w:instrText xml:space="preserve"> PAGEREF _Toc43475850 \h </w:instrText>
-            </w:r>
-            <w:r>
-              <w:rPr>
-                <w:noProof/>
-                <w:webHidden/>
-              </w:rPr>
-            </w:r>
-            <w:r>
-              <w:rPr>
-                <w:noProof/>
-                <w:webHidden/>
-              </w:rPr>
-              <w:fldChar w:fldCharType="separate"/>
-            </w:r>
-            <w:r>
-              <w:rPr>
-                <w:noProof/>
-                <w:webHidden/>
-              </w:rPr>
-              <w:t>6</w:t>
-            </w:r>
-            <w:r>
-              <w:rPr>
-                <w:noProof/>
-                <w:webHidden/>
-              </w:rPr>
-              <w:fldChar w:fldCharType="end"/>
-            </w:r>
-          </w:hyperlink>
-        </w:p>
-        <w:p>
-          <w:pPr>
-            <w:pStyle w:val="TM3"/>
-            <w:tabs>
-              <w:tab w:val="right" w:leader="dot" w:pos="8296"/>
-            </w:tabs>
-            <w:rPr>
-              <w:rFonts w:eastAsiaTheme="minorEastAsia"/>
-              <w:noProof/>
-              <w:color w:val="auto"/>
-              <w:lang w:eastAsia="fr-FR"/>
-            </w:rPr>
-          </w:pPr>
-          <w:hyperlink w:anchor="_Toc43475851" w:history="1">
-            <w:r>
-              <w:rPr>
-                <w:rStyle w:val="Lienhypertexte"/>
-                <w:noProof/>
-              </w:rPr>
-              <w:t>Organisation globale</w:t>
-            </w:r>
-            <w:r>
-              <w:rPr>
-                <w:noProof/>
-                <w:webHidden/>
-              </w:rPr>
-              <w:tab/>
-            </w:r>
-            <w:r>
-              <w:rPr>
-                <w:noProof/>
-                <w:webHidden/>
-              </w:rPr>
-              <w:fldChar w:fldCharType="begin"/>
-            </w:r>
-            <w:r>
-              <w:rPr>
-                <w:noProof/>
-                <w:webHidden/>
-              </w:rPr>
-              <w:instrText xml:space="preserve"> PAGEREF _Toc43475851 \h </w:instrText>
-            </w:r>
-            <w:r>
-              <w:rPr>
-                <w:noProof/>
-                <w:webHidden/>
-              </w:rPr>
-            </w:r>
-            <w:r>
-              <w:rPr>
-                <w:noProof/>
-                <w:webHidden/>
-              </w:rPr>
-              <w:fldChar w:fldCharType="separate"/>
-            </w:r>
-            <w:r>
-              <w:rPr>
-                <w:noProof/>
-                <w:webHidden/>
-              </w:rPr>
-              <w:t>8</w:t>
-            </w:r>
-            <w:r>
-              <w:rPr>
-                <w:noProof/>
-                <w:webHidden/>
-              </w:rPr>
-              <w:fldChar w:fldCharType="end"/>
-            </w:r>
-          </w:hyperlink>
-        </w:p>
-        <w:p>
-          <w:pPr>
-            <w:pStyle w:val="TM3"/>
-            <w:tabs>
-              <w:tab w:val="right" w:leader="dot" w:pos="8296"/>
-            </w:tabs>
-            <w:rPr>
-              <w:rFonts w:eastAsiaTheme="minorEastAsia"/>
-              <w:noProof/>
-              <w:color w:val="auto"/>
-              <w:lang w:eastAsia="fr-FR"/>
-            </w:rPr>
-          </w:pPr>
-          <w:hyperlink w:anchor="_Toc43475852" w:history="1">
-            <w:r>
-              <w:rPr>
-                <w:rStyle w:val="Lienhypertexte"/>
-                <w:noProof/>
-              </w:rPr>
-              <w:t>La SBU Europe de l’Ouest et du Sud</w:t>
-            </w:r>
-            <w:r>
-              <w:rPr>
-                <w:noProof/>
-                <w:webHidden/>
-              </w:rPr>
-              <w:tab/>
-            </w:r>
-            <w:r>
-              <w:rPr>
-                <w:noProof/>
-                <w:webHidden/>
-              </w:rPr>
-              <w:fldChar w:fldCharType="begin"/>
-            </w:r>
-            <w:r>
-              <w:rPr>
-                <w:noProof/>
-                <w:webHidden/>
-              </w:rPr>
-              <w:instrText xml:space="preserve"> PAGEREF _Toc43475852 \h </w:instrText>
-            </w:r>
-            <w:r>
-              <w:rPr>
-                <w:noProof/>
-                <w:webHidden/>
-              </w:rPr>
-            </w:r>
-            <w:r>
-              <w:rPr>
-                <w:noProof/>
-                <w:webHidden/>
-              </w:rPr>
-              <w:fldChar w:fldCharType="separate"/>
-            </w:r>
-            <w:r>
-              <w:rPr>
-                <w:noProof/>
-                <w:webHidden/>
-              </w:rPr>
-              <w:t>9</w:t>
-            </w:r>
-            <w:r>
-              <w:rPr>
-                <w:noProof/>
-                <w:webHidden/>
-              </w:rPr>
-              <w:fldChar w:fldCharType="end"/>
-            </w:r>
-          </w:hyperlink>
-        </w:p>
-        <w:p>
-          <w:pPr>
-            <w:pStyle w:val="TM3"/>
-            <w:tabs>
-              <w:tab w:val="right" w:leader="dot" w:pos="8296"/>
-            </w:tabs>
-            <w:rPr>
-              <w:rFonts w:eastAsiaTheme="minorEastAsia"/>
-              <w:noProof/>
-              <w:color w:val="auto"/>
-              <w:lang w:eastAsia="fr-FR"/>
-            </w:rPr>
-          </w:pPr>
-          <w:hyperlink w:anchor="_Toc43475853" w:history="1">
-            <w:r>
-              <w:rPr>
-                <w:rStyle w:val="Lienhypertexte"/>
-                <w:noProof/>
-              </w:rPr>
-              <w:t>France grand ouest (FGO)</w:t>
-            </w:r>
-            <w:r>
-              <w:rPr>
-                <w:noProof/>
-                <w:webHidden/>
-              </w:rPr>
-              <w:tab/>
-            </w:r>
-            <w:r>
-              <w:rPr>
-                <w:noProof/>
-                <w:webHidden/>
-              </w:rPr>
-              <w:fldChar w:fldCharType="begin"/>
-            </w:r>
-            <w:r>
-              <w:rPr>
-                <w:noProof/>
-                <w:webHidden/>
-              </w:rPr>
-              <w:instrText xml:space="preserve"> PAGEREF _Toc43475853 \h </w:instrText>
-            </w:r>
-            <w:r>
-              <w:rPr>
-                <w:noProof/>
-                <w:webHidden/>
-              </w:rPr>
-            </w:r>
-            <w:r>
-              <w:rPr>
-                <w:noProof/>
-                <w:webHidden/>
-              </w:rPr>
-              <w:fldChar w:fldCharType="separate"/>
-            </w:r>
-            <w:r>
-              <w:rPr>
-                <w:noProof/>
-                <w:webHidden/>
-              </w:rPr>
-              <w:t>10</w:t>
-            </w:r>
-            <w:r>
-              <w:rPr>
-                <w:noProof/>
-                <w:webHidden/>
-              </w:rPr>
-              <w:fldChar w:fldCharType="end"/>
-            </w:r>
-          </w:hyperlink>
-        </w:p>
-        <w:p>
-          <w:pPr>
-            <w:pStyle w:val="TM3"/>
-            <w:tabs>
-              <w:tab w:val="right" w:leader="dot" w:pos="8296"/>
-            </w:tabs>
-            <w:rPr>
-              <w:rFonts w:eastAsiaTheme="minorEastAsia"/>
-              <w:noProof/>
-              <w:color w:val="auto"/>
-              <w:lang w:eastAsia="fr-FR"/>
-            </w:rPr>
-          </w:pPr>
-          <w:hyperlink w:anchor="_Toc43475854" w:history="1">
-            <w:r>
-              <w:rPr>
-                <w:rStyle w:val="Lienhypertexte"/>
-                <w:noProof/>
-              </w:rPr>
-              <w:t>Organisation</w:t>
-            </w:r>
-            <w:r>
-              <w:rPr>
-                <w:noProof/>
-                <w:webHidden/>
-              </w:rPr>
-              <w:tab/>
-            </w:r>
-            <w:r>
-              <w:rPr>
-                <w:noProof/>
-                <w:webHidden/>
-              </w:rPr>
-              <w:fldChar w:fldCharType="begin"/>
-            </w:r>
-            <w:r>
-              <w:rPr>
-                <w:noProof/>
-                <w:webHidden/>
-              </w:rPr>
-              <w:instrText xml:space="preserve"> PAGEREF _Toc43475854 \h </w:instrText>
-            </w:r>
-            <w:r>
-              <w:rPr>
-                <w:noProof/>
-                <w:webHidden/>
-              </w:rPr>
-            </w:r>
-            <w:r>
-              <w:rPr>
-                <w:noProof/>
-                <w:webHidden/>
-              </w:rPr>
-              <w:fldChar w:fldCharType="separate"/>
-            </w:r>
-            <w:r>
-              <w:rPr>
-                <w:noProof/>
-                <w:webHidden/>
-              </w:rPr>
-              <w:t>10</w:t>
-            </w:r>
-            <w:r>
-              <w:rPr>
-                <w:noProof/>
-                <w:webHidden/>
-              </w:rPr>
-              <w:fldChar w:fldCharType="end"/>
-            </w:r>
-          </w:hyperlink>
-        </w:p>
-        <w:p>
-          <w:pPr>
-            <w:pStyle w:val="TM3"/>
-            <w:tabs>
-              <w:tab w:val="right" w:leader="dot" w:pos="8296"/>
-            </w:tabs>
-            <w:rPr>
-              <w:rFonts w:eastAsiaTheme="minorEastAsia"/>
-              <w:noProof/>
-              <w:color w:val="auto"/>
-              <w:lang w:eastAsia="fr-FR"/>
-            </w:rPr>
-          </w:pPr>
-          <w:hyperlink w:anchor="_Toc43475855" w:history="1">
-            <w:r>
-              <w:rPr>
-                <w:rStyle w:val="Lienhypertexte"/>
-                <w:noProof/>
-              </w:rPr>
-              <w:t>CGI Bordeaux-LBP</w:t>
-            </w:r>
-            <w:r>
-              <w:rPr>
-                <w:noProof/>
-                <w:webHidden/>
-              </w:rPr>
-              <w:tab/>
-            </w:r>
-            <w:r>
-              <w:rPr>
-                <w:noProof/>
-                <w:webHidden/>
-              </w:rPr>
-              <w:fldChar w:fldCharType="begin"/>
-            </w:r>
-            <w:r>
-              <w:rPr>
-                <w:noProof/>
-                <w:webHidden/>
-              </w:rPr>
-              <w:instrText xml:space="preserve"> PAGEREF _Toc43475855 \h </w:instrText>
-            </w:r>
-            <w:r>
-              <w:rPr>
-                <w:noProof/>
-                <w:webHidden/>
-              </w:rPr>
-            </w:r>
-            <w:r>
-              <w:rPr>
-                <w:noProof/>
-                <w:webHidden/>
-              </w:rPr>
-              <w:fldChar w:fldCharType="separate"/>
-            </w:r>
-            <w:r>
-              <w:rPr>
-                <w:noProof/>
-                <w:webHidden/>
-              </w:rPr>
-              <w:t>10</w:t>
-            </w:r>
-            <w:r>
-              <w:rPr>
-                <w:noProof/>
-                <w:webHidden/>
-              </w:rPr>
-              <w:fldChar w:fldCharType="end"/>
-            </w:r>
-          </w:hyperlink>
-        </w:p>
-        <w:p>
-          <w:pPr>
-            <w:pStyle w:val="TM3"/>
-            <w:tabs>
-              <w:tab w:val="right" w:leader="dot" w:pos="8296"/>
-            </w:tabs>
-            <w:rPr>
-              <w:rFonts w:eastAsiaTheme="minorEastAsia"/>
-              <w:noProof/>
-              <w:color w:val="auto"/>
-              <w:lang w:eastAsia="fr-FR"/>
-            </w:rPr>
-          </w:pPr>
-          <w:hyperlink w:anchor="_Toc43475856" w:history="1">
-            <w:r>
-              <w:rPr>
-                <w:rStyle w:val="Lienhypertexte"/>
-                <w:noProof/>
-              </w:rPr>
-              <w:t>Le projet Tierce Maintenance Applicative (TMA) Meta4 PeopleNet</w:t>
-            </w:r>
-            <w:r>
-              <w:rPr>
-                <w:noProof/>
-                <w:webHidden/>
-              </w:rPr>
-              <w:tab/>
-            </w:r>
-            <w:r>
-              <w:rPr>
-                <w:noProof/>
-                <w:webHidden/>
-              </w:rPr>
-              <w:fldChar w:fldCharType="begin"/>
-            </w:r>
-            <w:r>
-              <w:rPr>
-                <w:noProof/>
-                <w:webHidden/>
-              </w:rPr>
-              <w:instrText xml:space="preserve"> PAGEREF _Toc43475856 \h </w:instrText>
-            </w:r>
-            <w:r>
-              <w:rPr>
-                <w:noProof/>
-                <w:webHidden/>
-              </w:rPr>
-            </w:r>
-            <w:r>
-              <w:rPr>
-                <w:noProof/>
-                <w:webHidden/>
-              </w:rPr>
-              <w:fldChar w:fldCharType="separate"/>
-            </w:r>
-            <w:r>
-              <w:rPr>
-                <w:noProof/>
-                <w:webHidden/>
-              </w:rPr>
-              <w:t>11</w:t>
+              <w:t>16</w:t>
             </w:r>
             <w:r>
               <w:rPr>
@@ -1387,7 +1813,7 @@
               <w:lang w:eastAsia="fr-FR"/>
             </w:rPr>
           </w:pPr>
-          <w:hyperlink w:anchor="_Toc43475857" w:history="1">
+          <w:hyperlink w:anchor="_Toc48416696" w:history="1">
             <w:r>
               <w:rPr>
                 <w:rStyle w:val="Lienhypertexte"/>
@@ -1414,7 +1840,7 @@
                 <w:noProof/>
                 <w:webHidden/>
               </w:rPr>
-              <w:instrText xml:space="preserve"> PAGEREF _Toc43475857 \h </w:instrText>
+              <w:instrText xml:space="preserve"> PAGEREF _Toc48416696 \h </w:instrText>
             </w:r>
             <w:r>
               <w:rPr>
@@ -1434,7 +1860,7 @@
                 <w:noProof/>
                 <w:webHidden/>
               </w:rPr>
-              <w:t>12</w:t>
+              <w:t>18</w:t>
             </w:r>
             <w:r>
               <w:rPr>
@@ -1458,13 +1884,13 @@
               <w:lang w:eastAsia="fr-FR"/>
             </w:rPr>
           </w:pPr>
-          <w:hyperlink w:anchor="_Toc43475858" w:history="1">
+          <w:hyperlink w:anchor="_Toc48416697" w:history="1">
             <w:r>
               <w:rPr>
                 <w:rStyle w:val="Lienhypertexte"/>
                 <w:noProof/>
               </w:rPr>
-              <w:t>Le Référentiel :</w:t>
+              <w:t>Blocs de compétences :</w:t>
             </w:r>
             <w:r>
               <w:rPr>
@@ -1485,7 +1911,7 @@
                 <w:noProof/>
                 <w:webHidden/>
               </w:rPr>
-              <w:instrText xml:space="preserve"> PAGEREF _Toc43475858 \h </w:instrText>
+              <w:instrText xml:space="preserve"> PAGEREF _Toc48416697 \h </w:instrText>
             </w:r>
             <w:r>
               <w:rPr>
@@ -1529,14 +1955,14 @@
               <w:lang w:eastAsia="fr-FR"/>
             </w:rPr>
           </w:pPr>
-          <w:hyperlink w:anchor="_Toc43475859" w:history="1">
+          <w:hyperlink w:anchor="_Toc48416698" w:history="1">
             <w:r>
               <w:rPr>
                 <w:rStyle w:val="Lienhypertexte"/>
                 <w:bCs/>
                 <w:noProof/>
               </w:rPr>
-              <w:t>Bloc de compétences : Qualité et sécurisation du code réalisé</w:t>
+              <w:t>Qualité et sécurisation du code réalisé :</w:t>
             </w:r>
             <w:r>
               <w:rPr>
@@ -1557,7 +1983,7 @@
                 <w:noProof/>
                 <w:webHidden/>
               </w:rPr>
-              <w:instrText xml:space="preserve"> PAGEREF _Toc43475859 \h </w:instrText>
+              <w:instrText xml:space="preserve"> PAGEREF _Toc48416698 \h </w:instrText>
             </w:r>
             <w:r>
               <w:rPr>
@@ -1601,13 +2027,13 @@
               <w:lang w:eastAsia="fr-FR"/>
             </w:rPr>
           </w:pPr>
-          <w:hyperlink w:anchor="_Toc43475860" w:history="1">
+          <w:hyperlink w:anchor="_Toc48416699" w:history="1">
             <w:r>
               <w:rPr>
                 <w:rStyle w:val="Lienhypertexte"/>
                 <w:noProof/>
               </w:rPr>
-              <w:t>Bloc de compétences : Audit, conception, méthode de projet</w:t>
+              <w:t>Audit, conception, méthode de projet :</w:t>
             </w:r>
             <w:r>
               <w:rPr>
@@ -1628,7 +2054,7 @@
                 <w:noProof/>
                 <w:webHidden/>
               </w:rPr>
-              <w:instrText xml:space="preserve"> PAGEREF _Toc43475860 \h </w:instrText>
+              <w:instrText xml:space="preserve"> PAGEREF _Toc48416699 \h </w:instrText>
             </w:r>
             <w:r>
               <w:rPr>
@@ -1648,7 +2074,7 @@
                 <w:noProof/>
                 <w:webHidden/>
               </w:rPr>
-              <w:t>4</w:t>
+              <w:t>3</w:t>
             </w:r>
             <w:r>
               <w:rPr>
@@ -1672,13 +2098,13 @@
               <w:lang w:eastAsia="fr-FR"/>
             </w:rPr>
           </w:pPr>
-          <w:hyperlink w:anchor="_Toc43475861" w:history="1">
+          <w:hyperlink w:anchor="_Toc48416700" w:history="1">
             <w:r>
               <w:rPr>
                 <w:rStyle w:val="Lienhypertexte"/>
                 <w:noProof/>
               </w:rPr>
-              <w:t>Bloc de compétences : Réalisation d’applications logicielles</w:t>
+              <w:t>Réalisation d’applications logicielles :</w:t>
             </w:r>
             <w:r>
               <w:rPr>
@@ -1699,7 +2125,7 @@
                 <w:noProof/>
                 <w:webHidden/>
               </w:rPr>
-              <w:instrText xml:space="preserve"> PAGEREF _Toc43475861 \h </w:instrText>
+              <w:instrText xml:space="preserve"> PAGEREF _Toc48416700 \h </w:instrText>
             </w:r>
             <w:r>
               <w:rPr>
@@ -1719,7 +2145,7 @@
                 <w:noProof/>
                 <w:webHidden/>
               </w:rPr>
-              <w:t>6</w:t>
+              <w:t>5</w:t>
             </w:r>
             <w:r>
               <w:rPr>
@@ -1743,13 +2169,13 @@
               <w:lang w:eastAsia="fr-FR"/>
             </w:rPr>
           </w:pPr>
-          <w:hyperlink w:anchor="_Toc43475862" w:history="1">
+          <w:hyperlink w:anchor="_Toc48416701" w:history="1">
             <w:r>
               <w:rPr>
                 <w:rStyle w:val="Lienhypertexte"/>
                 <w:noProof/>
               </w:rPr>
-              <w:t>Bloc de compétences : Communiquer avec les acteurs du projet</w:t>
+              <w:t>Communiquer avec les acteurs du projet :</w:t>
             </w:r>
             <w:r>
               <w:rPr>
@@ -1770,7 +2196,7 @@
                 <w:noProof/>
                 <w:webHidden/>
               </w:rPr>
-              <w:instrText xml:space="preserve"> PAGEREF _Toc43475862 \h </w:instrText>
+              <w:instrText xml:space="preserve"> PAGEREF _Toc48416701 \h </w:instrText>
             </w:r>
             <w:r>
               <w:rPr>
@@ -1790,7 +2216,7 @@
                 <w:noProof/>
                 <w:webHidden/>
               </w:rPr>
-              <w:t>8</w:t>
+              <w:t>7</w:t>
             </w:r>
             <w:r>
               <w:rPr>
@@ -1814,13 +2240,13 @@
               <w:lang w:eastAsia="fr-FR"/>
             </w:rPr>
           </w:pPr>
-          <w:hyperlink w:anchor="_Toc43475863" w:history="1">
+          <w:hyperlink w:anchor="_Toc48416702" w:history="1">
             <w:r>
               <w:rPr>
                 <w:rStyle w:val="Lienhypertexte"/>
                 <w:noProof/>
               </w:rPr>
-              <w:t>BLoc de compétences : Adapter l’environnement d’exécution, échanger des données entre logiciels</w:t>
+              <w:t>Adapter l’environnement d’exécution, échanger des données entre logiciels :</w:t>
             </w:r>
             <w:r>
               <w:rPr>
@@ -1841,7 +2267,7 @@
                 <w:noProof/>
                 <w:webHidden/>
               </w:rPr>
-              <w:instrText xml:space="preserve"> PAGEREF _Toc43475863 \h </w:instrText>
+              <w:instrText xml:space="preserve"> PAGEREF _Toc48416702 \h </w:instrText>
             </w:r>
             <w:r>
               <w:rPr>
@@ -1861,7 +2287,7 @@
                 <w:noProof/>
                 <w:webHidden/>
               </w:rPr>
-              <w:t>9</w:t>
+              <w:t>8</w:t>
             </w:r>
             <w:r>
               <w:rPr>
@@ -1895,11 +2321,12 @@
       <w:pPr>
         <w:pStyle w:val="Titre1"/>
       </w:pPr>
-      <w:bookmarkStart w:id="0" w:name="_Toc43475841"/>
+      <w:bookmarkStart w:id="0" w:name="_Toc48416674"/>
       <w:r>
         <w:lastRenderedPageBreak/>
         <w:t>Introduction</w:t>
       </w:r>
+      <w:bookmarkEnd w:id="0"/>
     </w:p>
     <w:p>
       <w:r>
@@ -2056,19 +2483,22 @@
       <w:pPr>
         <w:pStyle w:val="Titre1"/>
       </w:pPr>
+      <w:bookmarkStart w:id="1" w:name="_Toc48416675"/>
       <w:r>
         <w:lastRenderedPageBreak/>
         <w:t>Présentations</w:t>
       </w:r>
-      <w:bookmarkEnd w:id="0"/>
+      <w:bookmarkEnd w:id="1"/>
     </w:p>
     <w:p>
       <w:pPr>
         <w:pStyle w:val="Titre2"/>
       </w:pPr>
+      <w:bookmarkStart w:id="2" w:name="_Toc48416676"/>
       <w:r>
         <w:t>Concepteur developpeur d’applications numeriques</w:t>
       </w:r>
+      <w:bookmarkEnd w:id="2"/>
     </w:p>
     <w:p>
       <w:r>
@@ -2135,7 +2565,11 @@
     </w:p>
     <w:p>
       <w:r>
-        <w:t>Pour les projets de petite taille, il peut mener en autonomie la conception et le développement de l'application. Dans le cas de moyens et de grands projets, il travaille soit au sein d'une équipe hiérarchisée sous la responsabilité d'un chef de projet, soit en équipe pluridisciplinaire. Il applique et fait appliquer les normes de qualité de son entreprise ou de son prestataire de services. Il applique les recommandations de sécurité émises par l'Agence nationale de la sécurité des systèmes d'information (ANSSI).</w:t>
+        <w:t xml:space="preserve">Pour les projets de petite taille, il peut mener en autonomie la conception et le développement de l'application. Dans le cas de moyens et de grands projets, il travaille soit au sein d'une équipe hiérarchisée sous la responsabilité d'un chef de projet, soit en équipe pluridisciplinaire. Il applique et fait appliquer les normes de qualité de son </w:t>
+      </w:r>
+      <w:r>
+        <w:lastRenderedPageBreak/>
+        <w:t>entreprise ou de son prestataire de services. Il applique les recommandations de sécurité émises par l'Agence nationale de la sécurité des systèmes d'information (ANSSI).</w:t>
       </w:r>
     </w:p>
     <w:p>
@@ -2157,11 +2591,11 @@
       <w:pPr>
         <w:pStyle w:val="Titre2"/>
       </w:pPr>
-      <w:bookmarkStart w:id="1" w:name="_Toc43475842"/>
+      <w:bookmarkStart w:id="3" w:name="_Toc48416677"/>
       <w:r>
         <w:t>Personnelle</w:t>
       </w:r>
-      <w:bookmarkEnd w:id="1"/>
+      <w:bookmarkEnd w:id="3"/>
     </w:p>
     <w:p>
       <w:r>
@@ -2252,6 +2686,7 @@
     </w:p>
     <w:p>
       <w:r>
+        <w:lastRenderedPageBreak/>
         <w:t xml:space="preserve">Une alternance dans une </w:t>
       </w:r>
       <w:r>
@@ -2313,11 +2748,11 @@
       <w:pPr>
         <w:pStyle w:val="Titre2"/>
       </w:pPr>
-      <w:bookmarkStart w:id="2" w:name="_Toc43475843"/>
+      <w:bookmarkStart w:id="4" w:name="_Toc48416678"/>
       <w:r>
         <w:t>CGI</w:t>
       </w:r>
-      <w:bookmarkEnd w:id="2"/>
+      <w:bookmarkEnd w:id="4"/>
     </w:p>
     <w:p>
       <w:r>
@@ -2378,206 +2813,201 @@
     </w:p>
     <w:p/>
     <w:p>
+      <w:proofErr w:type="gramStart"/>
+      <w:r>
+        <w:t>CGI  Group</w:t>
+      </w:r>
+      <w:proofErr w:type="gramEnd"/>
+      <w:r>
+        <w:t xml:space="preserve">  (</w:t>
+      </w:r>
+      <w:r>
+        <w:t>« </w:t>
+      </w:r>
+      <w:r>
+        <w:t xml:space="preserve">Consultants  to </w:t>
+      </w:r>
+      <w:proofErr w:type="spellStart"/>
+      <w:r>
+        <w:t>Government</w:t>
+      </w:r>
+      <w:proofErr w:type="spellEnd"/>
+      <w:r>
+        <w:t xml:space="preserve"> and </w:t>
+      </w:r>
+      <w:proofErr w:type="spellStart"/>
+      <w:r>
+        <w:t>Industry</w:t>
+      </w:r>
+      <w:proofErr w:type="spellEnd"/>
+      <w:r>
+        <w:t> » traduit « </w:t>
+      </w:r>
+      <w:r>
+        <w:t>Conseillers  en  gestion  et  informatique</w:t>
+      </w:r>
+      <w:r>
+        <w:t> » en Français</w:t>
+      </w:r>
+      <w:r>
+        <w:t xml:space="preserve">)  a été fondée </w:t>
+      </w:r>
+      <w:r>
+        <w:t>en juin 1976 à Québec, au Canada</w:t>
+      </w:r>
+      <w:r>
+        <w:t xml:space="preserve"> et</w:t>
+      </w:r>
+      <w:r>
+        <w:t xml:space="preserve"> </w:t>
+      </w:r>
+      <w:r>
+        <w:t>est une entreprise d’envergure mondiale de services-conseils en technologie de l’information, d’intégration de systèmes, d’impartition et de solutions, dont le siège social est établi à Montréal</w:t>
+      </w:r>
+      <w:r>
+        <w:t xml:space="preserve"> au</w:t>
+      </w:r>
+      <w:r>
+        <w:t xml:space="preserve"> Canada.</w:t>
+      </w:r>
+    </w:p>
+    <w:p>
+      <w:r>
+        <w:t>Le Groupe fait partie de la liste Forbes Global 2000, un classement des 2000 plus grandes entreprises au monde publié par le magazine économique américain Forbes8. CGI fait également partie de l’indice S&amp;P/TSX 60, la liste des 60 plus grandes entreprises canadiennes par capitalisation boursière.</w:t>
+      </w:r>
+    </w:p>
+    <w:p/>
+    <w:p>
       <w:pPr>
         <w:pStyle w:val="Titre3"/>
       </w:pPr>
-      <w:bookmarkStart w:id="3" w:name="_Toc43475844"/>
-      <w:r>
-        <w:t>Présentation</w:t>
-      </w:r>
-      <w:bookmarkEnd w:id="3"/>
-    </w:p>
-    <w:p>
-      <w:proofErr w:type="gramStart"/>
-      <w:r>
-        <w:t>CGI  Group</w:t>
-      </w:r>
-      <w:proofErr w:type="gramEnd"/>
-      <w:r>
-        <w:t xml:space="preserve">  (</w:t>
-      </w:r>
-      <w:r>
-        <w:t>« </w:t>
-      </w:r>
-      <w:r>
-        <w:t xml:space="preserve">Consultants  to </w:t>
+      <w:bookmarkStart w:id="5" w:name="_Toc48416679"/>
+      <w:r>
+        <w:lastRenderedPageBreak/>
+        <w:t>L’histoire</w:t>
+      </w:r>
+      <w:bookmarkEnd w:id="5"/>
+    </w:p>
+    <w:p>
+      <w:r>
+        <w:t xml:space="preserve">L’histoire de CGI </w:t>
+      </w:r>
+      <w:r>
+        <w:t>à</w:t>
+      </w:r>
+      <w:r>
+        <w:t xml:space="preserve"> aujourd’hui se déroule sur </w:t>
+      </w:r>
+      <w:r>
+        <w:t>plusieurs décennies</w:t>
+      </w:r>
+      <w:r>
+        <w:t> :</w:t>
+      </w:r>
+    </w:p>
+    <w:p>
+      <w:pPr>
+        <w:pStyle w:val="Titre4"/>
+      </w:pPr>
+      <w:bookmarkStart w:id="6" w:name="_Toc48416680"/>
+      <w:r>
+        <w:t>Les débuts 1976 - 1986 :</w:t>
+      </w:r>
+      <w:bookmarkEnd w:id="6"/>
+    </w:p>
+    <w:p>
+      <w:r>
+        <w:t xml:space="preserve">Serge Godin fonde CGI dans la ville de Québec (Canada) en juin 1976. Quelques mois plus tard, André </w:t>
       </w:r>
       <w:proofErr w:type="spellStart"/>
       <w:r>
-        <w:t>Government</w:t>
+        <w:t>Imbeau</w:t>
       </w:r>
       <w:proofErr w:type="spellEnd"/>
       <w:r>
-        <w:t xml:space="preserve"> and </w:t>
-      </w:r>
-      <w:proofErr w:type="spellStart"/>
-      <w:r>
-        <w:t>Industry</w:t>
-      </w:r>
-      <w:proofErr w:type="spellEnd"/>
-      <w:r>
-        <w:t> » traduit « </w:t>
-      </w:r>
-      <w:r>
-        <w:t>Conseillers  en  gestion  et  informatique</w:t>
-      </w:r>
-      <w:r>
-        <w:t> » en Français</w:t>
-      </w:r>
-      <w:r>
-        <w:t xml:space="preserve">)  a été fondée </w:t>
-      </w:r>
-      <w:r>
-        <w:t>en juin 1976 à Québec, au Canada</w:t>
-      </w:r>
-      <w:r>
-        <w:t xml:space="preserve"> et</w:t>
-      </w:r>
-      <w:r>
-        <w:t xml:space="preserve"> </w:t>
-      </w:r>
-      <w:r>
-        <w:t>est une entreprise d’envergure mondiale de services-conseils en technologie de l’information, d’intégration de systèmes, d’impartition et de solutions, dont le siège social est établi à Montréal</w:t>
-      </w:r>
-      <w:r>
-        <w:t xml:space="preserve"> au</w:t>
-      </w:r>
-      <w:r>
-        <w:t xml:space="preserve"> Canada.</w:t>
-      </w:r>
-    </w:p>
-    <w:p>
-      <w:r>
-        <w:t>Le Groupe fait partie de la liste Forbes Global 2000, un classement des 2000 plus grandes entreprises au monde publié par le magazine économique américain Forbes8. CGI fait également partie de l’indice S&amp;P/TSX 60, la liste des 60 plus grandes entreprises canadiennes par capitalisation boursière.</w:t>
+        <w:t xml:space="preserve"> se joint à lui. Ensemble, ils s’engagent à construire une entreprise fondée sur un rêve commun : « créer un environnement où nous avons du plaisir à travailler ensemble et où, en tant que propriétaires, nous participons au développement d’une entreprise dont nous sommes fiers ».</w:t>
+      </w:r>
+    </w:p>
+    <w:p>
+      <w:r>
+        <w:t xml:space="preserve">Au cours des dix premières années d’existence de CGI, l’équipe grandissante de membres hautement qualifiés aide à formuler les principes et les convictions de CGI. </w:t>
+      </w:r>
+    </w:p>
+    <w:p>
+      <w:r>
+        <w:t>Dès le début, la direction instaure, pour toutes les fonctions, un système de gestion et de suivi axé sur la performance afin que les occasions d’affaires soient repérées et prises en charge rapidement. Grâce à ses gestionnaires solides, responsables et disposant du degré d’autonomie requis, l’entreprise connaît une croissance accélérée.</w:t>
       </w:r>
     </w:p>
     <w:p/>
     <w:p>
-      <w:pPr>
-        <w:pStyle w:val="Titre3"/>
-      </w:pPr>
-      <w:bookmarkStart w:id="4" w:name="_Toc43475845"/>
-      <w:r>
-        <w:t>L’histoire</w:t>
-      </w:r>
-      <w:bookmarkEnd w:id="4"/>
-    </w:p>
-    <w:p>
-      <w:r>
-        <w:t xml:space="preserve">L’histoire de CGI </w:t>
-      </w:r>
-      <w:r>
-        <w:t>à</w:t>
-      </w:r>
-      <w:r>
-        <w:t xml:space="preserve"> aujourd’hui se déroule sur </w:t>
-      </w:r>
-      <w:r>
-        <w:t>plusieurs décennies</w:t>
-      </w:r>
-      <w:r>
-        <w:t> :</w:t>
+      <w:r>
+        <w:t>Le secteur des services en TI n’en est alors qu’à ses balbutiements et de nouveaux besoins ne tardent pas à émerger. Tout en continuant à fournir des services-conseils, CGI élargit son offre pour réaliser aussi des projets à prix fixe et des contrats d’intégration de systèmes.</w:t>
+      </w:r>
+      <w:r>
+        <w:t xml:space="preserve"> Vers la fin de cette décennie, certains de </w:t>
+      </w:r>
+      <w:r>
+        <w:t>ses</w:t>
+      </w:r>
+      <w:r>
+        <w:t xml:space="preserve"> clients ciblés envisagent la possibilité d’externaliser leurs fonctions informatiques et plusieurs vont de l’avant. CGI s’adapte en élaborant une stratégie pour participer au marché émergent de l’impartition.</w:t>
       </w:r>
     </w:p>
     <w:p>
       <w:pPr>
         <w:pStyle w:val="Titre4"/>
       </w:pPr>
-      <w:bookmarkStart w:id="5" w:name="_Toc43475846"/>
-      <w:r>
-        <w:t>Les débuts 1976 - 1986 :</w:t>
-      </w:r>
-      <w:bookmarkEnd w:id="5"/>
-    </w:p>
-    <w:p>
-      <w:r>
-        <w:t xml:space="preserve">Serge Godin fonde CGI dans la ville de Québec (Canada) en juin 1976. Quelques mois plus tard, André </w:t>
-      </w:r>
-      <w:proofErr w:type="spellStart"/>
-      <w:r>
-        <w:t>Imbeau</w:t>
-      </w:r>
-      <w:proofErr w:type="spellEnd"/>
-      <w:r>
-        <w:t xml:space="preserve"> se joint à lui. Ensemble, ils s’engagent à construire une entreprise fondée sur un rêve commun : « créer un environnement où nous avons du plaisir à travailler ensemble et où, en tant que propriétaires, nous participons au développement d’une entreprise dont nous sommes fiers ».</w:t>
-      </w:r>
-    </w:p>
-    <w:p>
-      <w:r>
-        <w:t xml:space="preserve">Au cours des dix premières années d’existence de CGI, l’équipe grandissante de membres hautement qualifiés aide à formuler les principes et les convictions de CGI. </w:t>
-      </w:r>
-    </w:p>
-    <w:p>
-      <w:r>
-        <w:t>Dès le début, la direction instaure, pour toutes les fonctions, un système de gestion et de suivi axé sur la performance afin que les occasions d’affaires soient repérées et prises en charge rapidement. Grâce à ses gestionnaires solides, responsables et disposant du degré d’autonomie requis, l’entreprise connaît une croissance accélérée.</w:t>
+      <w:bookmarkStart w:id="7" w:name="_Toc48416681"/>
+      <w:r>
+        <w:t>Les premières fusions : 1986-1996</w:t>
+      </w:r>
+      <w:bookmarkEnd w:id="7"/>
+    </w:p>
+    <w:p>
+      <w:r>
+        <w:t>En 1986, CGI commence à réaliser des fusions avec des sociétés offrant des services d’impartition. À cette époque, le chiffre d’affaires annuel de CGI est de 25 millions $ et celui de la première société fusionnée (BST) s’élève à 8 millions $. Pour financer cette transaction, CGI se transforme en société ouverte et émet 800 000 actions subalternes avec droit de vote classe A à un cours d’ouverture de 6,50 $.</w:t>
+      </w:r>
+    </w:p>
+    <w:p>
+      <w:r>
+        <w:t>Grâce à cette acquisition, CGI est désormais en mesure d’offrir des services-conseils en TI et en gestion, des services d’intégration de systèmes ainsi que des services d’impartition des TI.</w:t>
+      </w:r>
+    </w:p>
+    <w:p>
+      <w:r>
+        <w:t>Quelques années plus tard, des consultations effectuées auprès des chefs de la direction, de l’exploitation et des finances de sociétés clientes révèlent deux tendances de fond : l’expansion du marché des services en gestion des processus d’affaires et la mondialisation. CGI tire parti de ces tendances en s’établissant dans les régions où ses clients exercent leurs activités et en se dotant de stratégies de croissance visant à exploiter le marché de la gestion des processus d’affaires.</w:t>
+      </w:r>
+    </w:p>
+    <w:p>
+      <w:r>
+        <w:t xml:space="preserve">En 1992, l’entreprise publie la première version des Assises de gestion de CGI et en fait le pivot de l’ensemble de ses cadres de gestion, politiques et lignes directrices. Les </w:t>
+      </w:r>
+      <w:r>
+        <w:lastRenderedPageBreak/>
+        <w:t>Assises de gestion de CGI garantissent que les décisions s’harmonisent aux principes de l’entreprise afin d’obtenir un équilibre entre les intérêts des trois principales parties prenantes de CGI. Cette approche permet à CGI de prendre des décisions d’affaires solides et de maintenir une saine croissance au fil des ans.</w:t>
+      </w:r>
+    </w:p>
+    <w:p>
+      <w:r>
+        <w:t>Tout au long de son évolution, CGI attache une grande importance à la qualité des services offerts aux clients. Afin de démontrer publiquement cet engagement, elle cherche à faire confirmer par un tiers la valeur de ses programmes d’assurance qualité. C’est ainsi qu’en 1994, CGI devient la première société nord-américaine de services en TI à se conformer aux normes de qualité ISO, reconnues partout dans le monde, et à obtenir la certification ISO 9001 pour son cadre de gestion des projets. Aujourd’hui, tous les cadres de gestion relatifs aux principales parties prenantes de CGI font partie de notre certification ISO 9001.</w:t>
       </w:r>
     </w:p>
     <w:p/>
     <w:p>
       <w:r>
-        <w:t>Le secteur des services en TI n’en est alors qu’à ses balbutiements et de nouveaux besoins ne tardent pas à émerger. Tout en continuant à fournir des services-conseils, CGI élargit son offre pour réaliser aussi des projets à prix fixe et des contrats d’intégration de systèmes.</w:t>
-      </w:r>
-      <w:r>
-        <w:t xml:space="preserve"> Vers la fin de cette décennie, certains de </w:t>
-      </w:r>
-      <w:r>
-        <w:t>ses</w:t>
-      </w:r>
-      <w:r>
-        <w:t xml:space="preserve"> clients ciblés envisagent la possibilité d’externaliser leurs fonctions informatiques et plusieurs vont de l’avant. CGI s’adapte en élaborant une stratégie pour participer au marché émergent de l’impartition.</w:t>
-      </w:r>
-    </w:p>
+        <w:t>De 1986 à 1996, la direction s’est surtout efforcée de développer et de renforcer les capacités de l’entreprise, tout en préservant sa solidité financière. À la fin de cette période, le chiffre d’affaires annuel de CGI atteint 122 millions $.</w:t>
+      </w:r>
+    </w:p>
+    <w:p/>
     <w:p>
       <w:pPr>
         <w:pStyle w:val="Titre4"/>
       </w:pPr>
-      <w:bookmarkStart w:id="6" w:name="_Toc43475847"/>
-      <w:r>
-        <w:t>Les premières fusions : 1986-1996</w:t>
-      </w:r>
-      <w:bookmarkEnd w:id="6"/>
-    </w:p>
-    <w:p>
-      <w:r>
-        <w:t>En 1986, CGI commence à réaliser des fusions avec des sociétés offrant des services d’impartition. À cette époque, le chiffre d’affaires annuel de CGI est de 25 millions $ et celui de la première société fusionnée (BST) s’élève à 8 millions $. Pour financer cette transaction, CGI se transforme en société ouverte et émet 800 000 actions subalternes avec droit de vote classe A à un cours d’ouverture de 6,50 $.</w:t>
-      </w:r>
-    </w:p>
-    <w:p>
-      <w:r>
-        <w:t>Grâce à cette acquisition, CGI est désormais en mesure d’offrir des services-conseils en TI et en gestion, des services d’intégration de systèmes ainsi que des services d’impartition des TI.</w:t>
-      </w:r>
-    </w:p>
-    <w:p>
-      <w:r>
-        <w:t>Quelques années plus tard, des consultations effectuées auprès des chefs de la direction, de l’exploitation et des finances de sociétés clientes révèlent deux tendances de fond : l’expansion du marché des services en gestion des processus d’affaires et la mondialisation. CGI tire parti de ces tendances en s’établissant dans les régions où ses clients exercent leurs activités et en se dotant de stratégies de croissance visant à exploiter le marché de la gestion des processus d’affaires.</w:t>
-      </w:r>
-    </w:p>
-    <w:p>
-      <w:r>
-        <w:t>En 1992, l’entreprise publie la première version des Assises de gestion de CGI et en fait le pivot de l’ensemble de ses cadres de gestion, politiques et lignes directrices. Les Assises de gestion de CGI garantissent que les décisions s’harmonisent aux principes de l’entreprise afin d’obtenir un équilibre entre les intérêts des trois principales parties prenantes de CGI. Cette approche permet à CGI de prendre des décisions d’affaires solides et de maintenir une saine croissance au fil des ans.</w:t>
-      </w:r>
-    </w:p>
-    <w:p>
-      <w:r>
-        <w:t>Tout au long de son évolution, CGI attache une grande importance à la qualité des services offerts aux clients. Afin de démontrer publiquement cet engagement, elle cherche à faire confirmer par un tiers la valeur de ses programmes d’assurance qualité. C’est ainsi qu’en 1994, CGI devient la première société nord-américaine de services en TI à se conformer aux normes de qualité ISO, reconnues partout dans le monde, et à obtenir la certification ISO 9001 pour son cadre de gestion des projets. Aujourd’hui, tous les cadres de gestion relatifs aux principales parties prenantes de CGI font partie de notre certification ISO 9001.</w:t>
-      </w:r>
-    </w:p>
-    <w:p/>
-    <w:p>
-      <w:r>
-        <w:t>De 1986 à 1996, la direction s’est surtout efforcée de développer et de renforcer les capacités de l’entreprise, tout en préservant sa solidité financière. À la fin de cette période, le chiffre d’affaires annuel de CGI atteint 122 millions $.</w:t>
-      </w:r>
-    </w:p>
-    <w:p/>
-    <w:p>
-      <w:pPr>
-        <w:pStyle w:val="Titre4"/>
-      </w:pPr>
-      <w:bookmarkStart w:id="7" w:name="_Toc43475848"/>
+      <w:bookmarkStart w:id="8" w:name="_Toc48416682"/>
       <w:r>
         <w:t>Mondialisation, regroupement d’entreprises et La bulle internet : 1996-2006</w:t>
       </w:r>
-      <w:bookmarkEnd w:id="7"/>
+      <w:bookmarkEnd w:id="8"/>
     </w:p>
     <w:p>
       <w:r>
@@ -2598,14 +3028,12 @@
       <w:pPr>
         <w:pStyle w:val="Listepuces"/>
       </w:pPr>
-      <w:proofErr w:type="gramStart"/>
       <w:r>
         <w:rPr>
           <w:b/>
         </w:rPr>
-        <w:t>la</w:t>
-      </w:r>
-      <w:proofErr w:type="gramEnd"/>
+        <w:t>La</w:t>
+      </w:r>
       <w:r>
         <w:rPr>
           <w:b/>
@@ -2620,19 +3048,17 @@
       <w:pPr>
         <w:pStyle w:val="Listepuces"/>
       </w:pPr>
-      <w:proofErr w:type="gramStart"/>
       <w:r>
         <w:rPr>
           <w:b/>
         </w:rPr>
-        <w:t>les</w:t>
-      </w:r>
-      <w:proofErr w:type="gramEnd"/>
+        <w:t>L</w:t>
+      </w:r>
       <w:r>
         <w:rPr>
           <w:b/>
         </w:rPr>
-        <w:t xml:space="preserve"> acquisitions</w:t>
+        <w:t>es acquisitions</w:t>
       </w:r>
       <w:r>
         <w:t xml:space="preserve"> : croître grâce à des acquisitions qui sont soumises à des critères stricts de convergence stratégique, de synergies et de contribution aux bénéfices.</w:t>
@@ -2640,6 +3066,7 @@
     </w:p>
     <w:p>
       <w:r>
+        <w:lastRenderedPageBreak/>
         <w:t>Les grandes acquisitions suivantes sont celles qui ont eu l’incidence la plus considérable sur la taille de CGI et sur sa présence dans des territoires clés.</w:t>
       </w:r>
     </w:p>
@@ -2751,11 +3178,11 @@
       <w:pPr>
         <w:pStyle w:val="Titre4"/>
       </w:pPr>
-      <w:bookmarkStart w:id="8" w:name="_Toc43475849"/>
+      <w:bookmarkStart w:id="9" w:name="_Toc48416683"/>
       <w:r>
         <w:t>Doubler sa taille : 2006-2016</w:t>
       </w:r>
-      <w:bookmarkEnd w:id="8"/>
+      <w:bookmarkEnd w:id="9"/>
     </w:p>
     <w:p>
       <w:r>
@@ -2883,14 +3310,15 @@
       <w:pPr>
         <w:pStyle w:val="Titre4"/>
       </w:pPr>
-      <w:bookmarkStart w:id="9" w:name="_Toc43475850"/>
-      <w:r>
+      <w:bookmarkStart w:id="10" w:name="_Toc48416684"/>
+      <w:r>
+        <w:lastRenderedPageBreak/>
         <w:t xml:space="preserve">Renforcement de sa position multisectoriels mondiale : </w:t>
       </w:r>
       <w:r>
         <w:t>2016- aujourd’hui</w:t>
       </w:r>
-      <w:bookmarkEnd w:id="9"/>
+      <w:bookmarkEnd w:id="10"/>
       <w:r>
         <w:t xml:space="preserve"> </w:t>
       </w:r>
@@ -3299,6 +3727,7 @@
         <w:rPr>
           <w:b/>
         </w:rPr>
+        <w:lastRenderedPageBreak/>
         <w:t>Aujourd’hui</w:t>
       </w:r>
       <w:r>
@@ -3487,14 +3916,14 @@
       <w:pPr>
         <w:pStyle w:val="Titre3"/>
       </w:pPr>
-      <w:bookmarkStart w:id="10" w:name="_Toc43475851"/>
+      <w:bookmarkStart w:id="11" w:name="_Toc48416685"/>
       <w:r>
         <w:t>Organisation</w:t>
       </w:r>
       <w:r>
         <w:t xml:space="preserve"> globale</w:t>
       </w:r>
-      <w:bookmarkEnd w:id="10"/>
+      <w:bookmarkEnd w:id="11"/>
     </w:p>
     <w:p>
       <w:r>
@@ -3563,6 +3992,7 @@
         <w:spacing w:after="0" w:line="240" w:lineRule="auto"/>
       </w:pPr>
       <w:r>
+        <w:lastRenderedPageBreak/>
         <w:t>Canada</w:t>
       </w:r>
     </w:p>
@@ -3629,11 +4059,11 @@
       <w:pPr>
         <w:pStyle w:val="Titre2"/>
       </w:pPr>
-      <w:bookmarkStart w:id="11" w:name="_Toc43475852"/>
+      <w:bookmarkStart w:id="12" w:name="_Toc48416686"/>
       <w:r>
         <w:t>La SBU Europe de l’Ouest et du Sud</w:t>
       </w:r>
-      <w:bookmarkEnd w:id="11"/>
+      <w:bookmarkEnd w:id="12"/>
     </w:p>
     <w:p>
       <w:pPr>
@@ -3856,7 +4286,7 @@
       <w:pPr>
         <w:pStyle w:val="Titre2"/>
       </w:pPr>
-      <w:bookmarkStart w:id="12" w:name="_Toc43475853"/>
+      <w:bookmarkStart w:id="13" w:name="_Toc48416687"/>
       <w:r>
         <w:t>Fran</w:t>
       </w:r>
@@ -3869,7 +4299,7 @@
       <w:r>
         <w:t xml:space="preserve"> (FGO)</w:t>
       </w:r>
-      <w:bookmarkEnd w:id="12"/>
+      <w:bookmarkEnd w:id="13"/>
     </w:p>
     <w:p>
       <w:r>
@@ -3961,12 +4391,12 @@
       <w:pPr>
         <w:pStyle w:val="Titre4"/>
       </w:pPr>
-      <w:bookmarkStart w:id="13" w:name="_Toc43475854"/>
+      <w:bookmarkStart w:id="14" w:name="_Toc48416688"/>
       <w:r>
         <w:lastRenderedPageBreak/>
         <w:t>Organisation</w:t>
       </w:r>
-      <w:bookmarkEnd w:id="13"/>
+      <w:bookmarkEnd w:id="14"/>
     </w:p>
     <w:p>
       <w:r>
@@ -4100,14 +4530,14 @@
       <w:pPr>
         <w:pStyle w:val="Titre2"/>
       </w:pPr>
-      <w:bookmarkStart w:id="14" w:name="_Toc43475855"/>
+      <w:bookmarkStart w:id="15" w:name="_Toc48416689"/>
       <w:r>
         <w:t xml:space="preserve">Agence de Bordeaux : </w:t>
       </w:r>
       <w:r>
         <w:t>CGI Bordeaux-LBP</w:t>
       </w:r>
-      <w:bookmarkEnd w:id="14"/>
+      <w:bookmarkEnd w:id="15"/>
     </w:p>
     <w:p>
       <w:r>
@@ -4220,189 +4650,280 @@
       <w:pPr>
         <w:pStyle w:val="Titre2"/>
       </w:pPr>
-      <w:bookmarkStart w:id="15" w:name="_Toc43475856"/>
-      <w:r>
-        <w:t xml:space="preserve">Le projet Tierce Maintenance Applicative (TMA) </w:t>
+      <w:bookmarkStart w:id="16" w:name="_Toc48416690"/>
+      <w:r>
+        <w:t xml:space="preserve">L’equipe de </w:t>
+      </w:r>
+      <w:r>
+        <w:t xml:space="preserve">Tierce Maintenance Applicative (TMA) </w:t>
       </w:r>
       <w:r>
         <w:t>Meta4 PeopleNet</w:t>
       </w:r>
-      <w:bookmarkEnd w:id="15"/>
+      <w:bookmarkEnd w:id="16"/>
       <w:r>
         <w:t xml:space="preserve"> </w:t>
       </w:r>
     </w:p>
     <w:p>
       <w:r>
-        <w:t>C’est le projet sur lequel j’ai été affecté suite à une baisse de charge sur mo</w:t>
-      </w:r>
-      <w:r>
-        <w:t>n projet initial au sein de LBP. L</w:t>
-      </w:r>
-      <w:r>
-        <w:t xml:space="preserve">e projet s’appelait PENT et s’appuyait sur </w:t>
-      </w:r>
-      <w:r>
-        <w:t>une infrastructure</w:t>
-      </w:r>
-      <w:bookmarkStart w:id="16" w:name="_GoBack"/>
-      <w:bookmarkEnd w:id="16"/>
-      <w:r>
-        <w:t xml:space="preserve"> Mainframe sous COBOL, il avait pour but de centralisé les alertes et risques pour des </w:t>
-      </w:r>
-      <w:r>
-        <w:t>prêts financiers</w:t>
-      </w:r>
-      <w:r>
-        <w:t xml:space="preserve"> aux entreprise clientes de La Banque Postale</w:t>
-      </w:r>
-      <w:r>
-        <w:t>, je n’y ai fait que de la montée en compétences, raison pour laquelle je n’en parlerais pas plus dans ce mémoire.</w:t>
-      </w:r>
-    </w:p>
-    <w:p>
-      <w:r>
-        <w:t xml:space="preserve">Il s’agit d’un projet de TMA </w:t>
-      </w:r>
-      <w:r>
-        <w:t xml:space="preserve">sur un </w:t>
-      </w:r>
-      <w:r>
-        <w:t>SIRH (</w:t>
-      </w:r>
-      <w:r>
-        <w:t>Système d'Information Ressources Humaines</w:t>
-      </w:r>
-      <w:r>
-        <w:t>) </w:t>
-      </w:r>
-      <w:r>
-        <w:t xml:space="preserve">très complet se rapprochant d’un AGL (Atelier de Génie Logiciel) qui possède </w:t>
-      </w:r>
-      <w:r>
-        <w:t xml:space="preserve">donc </w:t>
-      </w:r>
-      <w:r>
-        <w:t>son propre environnement de développement interne ainsi que de son propre langage orienté objet, le LN4</w:t>
-      </w:r>
-      <w:r>
-        <w:t xml:space="preserve"> (dérivé du Visual Basic) </w:t>
-      </w:r>
-      <w:r>
-        <w:t xml:space="preserve">: Meta4 </w:t>
+        <w:t>L’équipe est composée de 4 experts du progiciel</w:t>
+      </w:r>
+      <w:r>
+        <w:t xml:space="preserve"> qui assurent tous les rôles inhérents au métier : contacts clients, analystes, concepteurs, testeurs et </w:t>
+      </w:r>
+      <w:r>
+        <w:rPr>
+          <w:highlight w:val="yellow"/>
+        </w:rPr>
+        <w:t>livreurs</w:t>
+      </w:r>
+      <w:r>
+        <w:t>.</w:t>
+      </w:r>
+      <w:r>
+        <w:t xml:space="preserve"> </w:t>
+      </w:r>
+      <w:r>
+        <w:t>L</w:t>
+      </w:r>
+      <w:r>
+        <w:t xml:space="preserve">e plus ancien </w:t>
       </w:r>
       <w:proofErr w:type="spellStart"/>
       <w:r>
+        <w:t>Jean-Phillipe</w:t>
+      </w:r>
+      <w:proofErr w:type="spellEnd"/>
+      <w:r>
+        <w:t xml:space="preserve"> Roy est le principal sachant de l’équipe, il travaille sur le progiciel au sein du projet Meta4, depuis 12 ans et connaît tout la partie technique du projet, il </w:t>
+      </w:r>
+      <w:r>
+        <w:t xml:space="preserve">quittera </w:t>
+      </w:r>
+      <w:r>
+        <w:t>l’équipe au mois de septembre. Les autres membres de l’équipe</w:t>
+      </w:r>
+      <w:r>
+        <w:t>,</w:t>
+      </w:r>
+      <w:r>
+        <w:t xml:space="preserve"> Arthur Aberkane, Max</w:t>
+      </w:r>
+      <w:r>
+        <w:t xml:space="preserve">ime Morillon et Etienne </w:t>
+      </w:r>
+      <w:proofErr w:type="spellStart"/>
+      <w:r>
+        <w:t>Fremeau</w:t>
+      </w:r>
+      <w:proofErr w:type="spellEnd"/>
+      <w:r>
+        <w:t xml:space="preserve"> ont tous été formés par </w:t>
+      </w:r>
+      <w:proofErr w:type="spellStart"/>
+      <w:r>
+        <w:t>Jean</w:t>
+      </w:r>
+      <w:r>
+        <w:softHyphen/>
+        <w:t>-</w:t>
+      </w:r>
+      <w:r>
+        <w:softHyphen/>
+        <w:t>Phillipe</w:t>
+      </w:r>
+      <w:proofErr w:type="spellEnd"/>
+      <w:r>
+        <w:t xml:space="preserve"> et assurerons le reste du transfert de connaissance lorsque le </w:t>
+      </w:r>
+      <w:r>
+        <w:t xml:space="preserve">principal </w:t>
+      </w:r>
+      <w:r>
+        <w:t>sachant sera partie.</w:t>
+      </w:r>
+      <w:r>
+        <w:t xml:space="preserve"> </w:t>
+      </w:r>
+    </w:p>
+    <w:p>
+      <w:r>
+        <w:t>Un 5ème expert technique nous a rejoint en Juillet avec pour mission, entre autre, d’assurer le rôle d’analyste</w:t>
+      </w:r>
+      <w:r>
+        <w:t xml:space="preserve"> et </w:t>
+      </w:r>
+      <w:r>
+        <w:t>le</w:t>
+      </w:r>
+      <w:r>
+        <w:t xml:space="preserve"> pilotage</w:t>
+      </w:r>
+      <w:r>
+        <w:t xml:space="preserve"> l</w:t>
+      </w:r>
+      <w:r>
+        <w:t xml:space="preserve">ors du prochain projet d’envergure de l’équipe Meta4, l’intégration dans </w:t>
+      </w:r>
+      <w:proofErr w:type="spellStart"/>
+      <w:r>
         <w:t>PeopleNet</w:t>
       </w:r>
       <w:proofErr w:type="spellEnd"/>
       <w:r>
-        <w:t xml:space="preserve"> de l’éditeur Meta4</w:t>
-      </w:r>
-      <w:r>
-        <w:t>,</w:t>
-      </w:r>
-      <w:r>
-        <w:t xml:space="preserve"> racheté en 2019 par la société Cegid.</w:t>
-      </w:r>
-    </w:p>
-    <w:p>
-      <w:r>
-        <w:t xml:space="preserve">La maintenance est assurée pour le compte de 3 clients dans des secteur d’activités aussi variés que la gestion de patrimoine financier, la métallurgie </w:t>
-      </w:r>
-      <w:r>
-        <w:t>et une caisse de retraites française où le progiciel est utilisé en tant que moteur de calcul de pensions.</w:t>
-      </w:r>
-    </w:p>
-    <w:p>
-      <w:r>
-        <w:t>Chacun</w:t>
-      </w:r>
+        <w:t xml:space="preserve"> d’un nouveau fond de pension </w:t>
+      </w:r>
+      <w:r>
+        <w:t>pour l’un des clients de la TMA.</w:t>
+      </w:r>
+    </w:p>
+    <w:p/>
+    <w:p>
+      <w:r>
+        <w:t xml:space="preserve">L’équipe fonctionne en autonomie vis-à-vis de CGI Bordeaux-LBP, une réunion hebdomadaire est organisée avec le DP (Directeur de Projets) afin de pouvoir lui remonté des informations sur l’état de santé du projet, les demandes d’évolutions importantes des clients, les évolutions dans la charge de travail de chaque client et les nouvelles missions portées par le chargé de projet présent au sein de l’équipe, Jean-Philippe Roy. </w:t>
+      </w:r>
+    </w:p>
+    <w:p>
+      <w:r>
+        <w:lastRenderedPageBreak/>
+        <w:t>Comme chaque membre de l’équipe est en communication directe avec le client qui lui est assigné, le chargé de projet a mis en place un plan de communication strict à respecter afin de conserver l’image de marque professionnelle de CGI. Ainsi chaque membre de l’équipe porte différentes casquettes qui seraient, sur d’autre projets, portées par différentes personnes, chaque membre est donc polyvalent dans son travail, tant sur la communication, que sur l’analyse, la conception et la livraison des évolutions. C’est pour cette polyvalence que j’ai accepté de passer sur ce projet, moi qui depuis le début de ma vie professionnelle n’ai eu que des expériences sur des postes polyvalents je me sens à l’aise avec ce besoin et souhaitait pouvoir l’appliquer au domaine du développement informatique afin d’acquérir le plus de compétences possible dans plusieurs spécialités du domaine IT.</w:t>
+      </w:r>
+    </w:p>
+    <w:p/>
+    <w:p>
+      <w:pPr>
+        <w:pStyle w:val="Titre1"/>
+      </w:pPr>
+      <w:bookmarkStart w:id="17" w:name="_Toc48416691"/>
+      <w:r>
+        <w:t xml:space="preserve">Le </w:t>
+      </w:r>
+      <w:r>
+        <w:t xml:space="preserve">projet </w:t>
+      </w:r>
+      <w:r>
+        <w:t xml:space="preserve">TMA </w:t>
+      </w:r>
+      <w:proofErr w:type="spellStart"/>
+      <w:r>
+        <w:t>PeopleNet</w:t>
+      </w:r>
+      <w:proofErr w:type="spellEnd"/>
       <w:r>
         <w:t xml:space="preserve"> </w:t>
       </w:r>
       <w:r>
-        <w:t>de ces clients</w:t>
-      </w:r>
-      <w:r>
-        <w:t>, excepté la caisse de retraites qui est un cas un peu un part sur lequel je reviendrais,</w:t>
-      </w:r>
-      <w:r>
-        <w:t xml:space="preserve"> a donc choisi</w:t>
-      </w:r>
-      <w:r>
-        <w:t xml:space="preserve"> de confié l’infogérance de leur</w:t>
-      </w:r>
-      <w:r>
-        <w:t xml:space="preserve"> </w:t>
-      </w:r>
-      <w:r>
-        <w:t>SI</w:t>
-      </w:r>
-      <w:r>
-        <w:t>RH</w:t>
-      </w:r>
-      <w:r>
-        <w:t xml:space="preserve"> au centre d’expertise technique Meta4 de CGI Bordeaux, initialement également présent chez CGI Paris, l’équipe d’expert à laquelle je suis venu m’intégrer se compose à l’heure actuelle de 4 ingénieurs en technique</w:t>
-      </w:r>
-      <w:r>
-        <w:t>s</w:t>
-      </w:r>
-      <w:r>
-        <w:t xml:space="preserve"> informatique</w:t>
-      </w:r>
-      <w:r>
-        <w:t>s</w:t>
-      </w:r>
-      <w:r>
-        <w:t xml:space="preserve"> intégralement dédiés à la maintenance du </w:t>
+        <w:t>META 4 :</w:t>
+      </w:r>
+      <w:bookmarkEnd w:id="17"/>
+    </w:p>
+    <w:p>
+      <w:pPr>
+        <w:pStyle w:val="Titre2"/>
+      </w:pPr>
+      <w:r>
+        <w:t>L’histoire et la raison d’etre du projet :</w:t>
+      </w:r>
+    </w:p>
+    <w:p>
+      <w:r>
+        <w:t xml:space="preserve">A l’origine </w:t>
+      </w:r>
+      <w:r>
+        <w:t>le projet TMA Meta4 était composé de deux équipes d’experts techniques regroupés dans les centre d’expertise de CGI (</w:t>
+      </w:r>
+      <w:proofErr w:type="spellStart"/>
+      <w:r>
+        <w:t>Logica</w:t>
+      </w:r>
+      <w:proofErr w:type="spellEnd"/>
+      <w:r>
+        <w:t xml:space="preserve"> à l’époque) de Paris et de Bordeaux. Il est né du besoin de grandes entreprises </w:t>
+      </w:r>
+      <w:r>
+        <w:t xml:space="preserve">ainsi que d’une caisse de retraite nationale, </w:t>
+      </w:r>
+      <w:r>
+        <w:t xml:space="preserve">d’une expertise technique pour l’assistance et le maintien en condition opérationnelle de leur progiciel de gestion des ressources humaines : le progiciel </w:t>
+      </w:r>
+      <w:proofErr w:type="spellStart"/>
+      <w:r>
+        <w:t>PeopleNet</w:t>
+      </w:r>
+      <w:proofErr w:type="spellEnd"/>
+      <w:r>
+        <w:t xml:space="preserve"> de META4. </w:t>
+      </w:r>
+    </w:p>
+    <w:p>
+      <w:r>
+        <w:t>A l’</w:t>
+      </w:r>
+      <w:r>
+        <w:t>heure actuelle, le projet n</w:t>
+      </w:r>
+      <w:r>
+        <w:t xml:space="preserve">e compte plus que 3 clients, deux entreprise </w:t>
+      </w:r>
+      <w:proofErr w:type="spellStart"/>
+      <w:r>
+        <w:t>francaises</w:t>
+      </w:r>
+      <w:proofErr w:type="spellEnd"/>
+      <w:r>
+        <w:t xml:space="preserve"> que je nommerais En</w:t>
+      </w:r>
+      <w:r>
+        <w:t xml:space="preserve">treprise G et </w:t>
+      </w:r>
+      <w:r>
+        <w:t>Entreprise M pour des raisons de confidentialité. Et une caisse de retraites nationale que je nommerais simplement caisse de retraites pour des raisons identiques.</w:t>
+      </w:r>
+    </w:p>
+    <w:p>
+      <w:r>
+        <w:t>Chacun de ces clients, excepté la caisse de retraites qui est un cas un peu un part sur lequel je reviendrais, a donc choisi de confié l’infogérance de leur SIRH au centre d’expertise technique Meta4 de CGI Bordeaux, initialement également présent chez CGI Paris, l’équipe d’expert à laquelle je suis venu m’intégrer se compose à l’heure actuelle de 5 ingénieurs en techniques de l’informatique intégralement dédiés à la maintenance du progiciel et à l’assistance des utilisateurs finaux qui, dans notre cas, sont les gestionnaires de paies et les employés RH de nos clients.</w:t>
+      </w:r>
+    </w:p>
+    <w:p>
+      <w:pPr>
+        <w:pStyle w:val="Titre2"/>
+      </w:pPr>
+      <w:r>
+        <w:t>les missions :</w:t>
+      </w:r>
+    </w:p>
+    <w:p>
+      <w:r>
+        <w:t>Au sein du projet, les clients et donc les missions, sont répartis en deux domaines bien distincts : la paie française et la caisse de retraites.</w:t>
+      </w:r>
+    </w:p>
+    <w:p>
+      <w:pPr>
+        <w:pStyle w:val="Titre4"/>
+      </w:pPr>
+      <w:bookmarkStart w:id="18" w:name="_Toc48416695"/>
+      <w:r>
+        <w:t>La Paie Française :</w:t>
+      </w:r>
+      <w:bookmarkEnd w:id="18"/>
+    </w:p>
+    <w:p>
+      <w:r>
+        <w:t xml:space="preserve">Nous assistons les gestionnaires de paie et la DSI des deux entreprises clientes pour lesquels nous assurons la maintenance de </w:t>
+      </w:r>
+      <w:proofErr w:type="spellStart"/>
+      <w:r>
+        <w:t>PeopleNet</w:t>
+      </w:r>
+      <w:proofErr w:type="spellEnd"/>
+      <w:r>
+        <w:t xml:space="preserve">, ceux-ci nous remontent chaque mois des anomalies qui se sont produites lors du calcul de la paie de leurs salariés. A </w:t>
       </w:r>
       <w:r>
         <w:lastRenderedPageBreak/>
-        <w:t>progiciel et à l’assistance des</w:t>
-      </w:r>
-      <w:r>
-        <w:t xml:space="preserve"> utilisateurs finaux qui, dans notre cas, sont les gestionnaires de</w:t>
-      </w:r>
-      <w:r>
-        <w:t xml:space="preserve"> paies</w:t>
-      </w:r>
-      <w:r>
-        <w:t xml:space="preserve"> et les employé</w:t>
-      </w:r>
-      <w:r>
-        <w:t>s</w:t>
-      </w:r>
-      <w:r>
-        <w:t xml:space="preserve"> RH</w:t>
-      </w:r>
-      <w:r>
-        <w:t xml:space="preserve"> de nos clients</w:t>
-      </w:r>
-      <w:r>
-        <w:t>.</w:t>
-      </w:r>
-    </w:p>
-    <w:p>
-      <w:pPr>
-        <w:pStyle w:val="Titre4"/>
-      </w:pPr>
-      <w:r>
-        <w:t>Les missions :</w:t>
-      </w:r>
-    </w:p>
-    <w:p>
-      <w:r>
-        <w:t>Nos missions consiste</w:t>
-      </w:r>
-      <w:r>
-        <w:t>nt</w:t>
-      </w:r>
-      <w:r>
-        <w:t xml:space="preserve"> </w:t>
-      </w:r>
-      <w:r>
-        <w:t>à :</w:t>
+        <w:t>nous ensuite, ne remonté la source de l’anomalie au sein du moteur de calcul du progiciel. Une fois la cause identifié deux types d’actions sont proposées aux DSI clients :</w:t>
       </w:r>
     </w:p>
     <w:p>
@@ -4414,10 +4935,7 @@
         </w:numPr>
       </w:pPr>
       <w:r>
-        <w:t>Installer sur les environnements clients les mises à jours logiciel (soit des MDV pour Montée de Version, soit des HTF pour Hot Fixes, selon l’importance et la taille des mises à jour apportées) délivrées par l’éditeur du progiciel, tout en nous assurant que les règles de calcul de paie spécifiques à chaque client soient conservées et fonctionnent toujours</w:t>
-      </w:r>
-      <w:r>
-        <w:t xml:space="preserve"> par le biais de TNR (Test de Non Régression) exécutés sur des environnements spécifiques qui leur sont réservés.</w:t>
+        <w:t>Si l’anomalie est très spécifique et ne se produit qu’exceptionnellement pour un cas particulier et/ou que ce cas est bloquant pour le calcul de la paie, un forçage par requête SQL est envoyé au client pour qu’il puisse l’exécutée sur la base de données du progiciel sur son environnement de recette ou directement de production.</w:t>
       </w:r>
     </w:p>
     <w:p>
@@ -4429,57 +4947,61 @@
         </w:numPr>
       </w:pPr>
       <w:r>
-        <w:t xml:space="preserve">Répondre aux </w:t>
-      </w:r>
-      <w:r>
-        <w:t xml:space="preserve">tickets </w:t>
-      </w:r>
-      <w:r>
-        <w:t xml:space="preserve">de demande de résolution de bug ou d’assistance, aussi appelés tickets </w:t>
-      </w:r>
-      <w:r>
-        <w:t>Gama</w:t>
-      </w:r>
-      <w:r>
-        <w:t>,</w:t>
-      </w:r>
-      <w:r>
-        <w:t xml:space="preserve"> posté</w:t>
-      </w:r>
-      <w:r>
-        <w:t>s</w:t>
-      </w:r>
-      <w:r>
-        <w:t xml:space="preserve"> par les </w:t>
-      </w:r>
-      <w:r>
-        <w:t xml:space="preserve">utilisateurs </w:t>
-      </w:r>
-      <w:r>
-        <w:t xml:space="preserve">sur </w:t>
-      </w:r>
-      <w:r>
-        <w:t>leurs propres outils</w:t>
-      </w:r>
-      <w:r>
-        <w:t xml:space="preserve"> de </w:t>
-      </w:r>
-      <w:r>
-        <w:t xml:space="preserve">suivis de tickets ou par e-mail directement à la liste de diffusion des membres de l’équipe, ces tickets sont ensuite reportés sur l’outils de </w:t>
+        <w:t xml:space="preserve">Si l’anomalie révèle un comportement susceptible de se reproduire pour d’autres cas plus fréquents, un correctif est développé, testé à l’aide de test unitaires, puis livré sur le dossier de travail où le DSI client ira le récupérer pour exécuté ses tests de non régression, le </w:t>
       </w:r>
       <w:proofErr w:type="spellStart"/>
       <w:r>
+        <w:t>recettage</w:t>
+      </w:r>
+      <w:proofErr w:type="spellEnd"/>
+      <w:r>
+        <w:t xml:space="preserve"> et enfin l’installer en production grâce à l’outil </w:t>
+      </w:r>
+      <w:proofErr w:type="spellStart"/>
+      <w:r>
+        <w:t>RamDL</w:t>
+      </w:r>
+      <w:proofErr w:type="spellEnd"/>
+      <w:r>
+        <w:t xml:space="preserve"> présenté plus tôt. </w:t>
+      </w:r>
+    </w:p>
+    <w:p/>
+    <w:p>
+      <w:r>
+        <w:t>Nos missions consistent à :</w:t>
+      </w:r>
+    </w:p>
+    <w:p>
+      <w:pPr>
+        <w:pStyle w:val="Paragraphedeliste"/>
+        <w:numPr>
+          <w:ilvl w:val="0"/>
+          <w:numId w:val="16"/>
+        </w:numPr>
+      </w:pPr>
+      <w:r>
+        <w:t>Installer sur les environnements clients les mises à jours logiciel (soit des MDV pour Montée de Version, soit des HTF pour Hot Fixes, selon l’importance et la taille des mises à jour) délivrées par l’éditeur du progiciel, tout en nous assurant que les règles de calcul de paie spécifiques à chaque client soient conservées et fonctionnent toujours par le biais de TNR (Test de Non Régression) exécutés sur des environnements spécifiques qui leur sont réservés.</w:t>
+      </w:r>
+    </w:p>
+    <w:p>
+      <w:pPr>
+        <w:pStyle w:val="Paragraphedeliste"/>
+        <w:numPr>
+          <w:ilvl w:val="0"/>
+          <w:numId w:val="16"/>
+        </w:numPr>
+      </w:pPr>
+      <w:r>
+        <w:t xml:space="preserve">Répondre aux tickets de demande de résolution de bug ou d’assistance, aussi appelés tickets Gama, postés par les utilisateurs sur leurs propres outils de suivis de tickets ou par e-mail directement à la liste de diffusion des membres de l’équipe, ces tickets sont ensuite reportés sur l’outils de </w:t>
+      </w:r>
+      <w:proofErr w:type="spellStart"/>
+      <w:r>
         <w:t>ticketing</w:t>
       </w:r>
       <w:proofErr w:type="spellEnd"/>
       <w:r>
-        <w:t xml:space="preserve"> de CGI</w:t>
-      </w:r>
-      <w:r>
-        <w:t xml:space="preserve"> qui permet aussi aux managers le suivi des consommations de ressources :</w:t>
-      </w:r>
-      <w:r>
-        <w:t xml:space="preserve">  </w:t>
+        <w:t xml:space="preserve"> de CGI qui permet aussi aux managers le suivi des consommations de ressources :  </w:t>
       </w:r>
       <w:proofErr w:type="spellStart"/>
       <w:r>
@@ -4495,8 +5017,12 @@
         <w:keepNext/>
       </w:pPr>
       <w:r>
+        <w:rPr>
+          <w:noProof/>
+          <w:lang w:eastAsia="fr-FR"/>
+        </w:rPr>
         <w:drawing>
-          <wp:inline distT="0" distB="0" distL="0" distR="0" wp14:anchorId="7DD49EB0" wp14:editId="22E2568F">
+          <wp:inline distT="0" distB="0" distL="0" distR="0" wp14:anchorId="239EB64C" wp14:editId="1AC43CA8">
             <wp:extent cx="5274310" cy="2686050"/>
             <wp:effectExtent l="0" t="0" r="2540" b="0"/>
             <wp:docPr id="7" name="Image 7"/>
@@ -4560,180 +5086,287 @@
     <w:p/>
     <w:p>
       <w:r>
-        <w:t>La réponse aux tickets Gama,</w:t>
-      </w:r>
-      <w:r>
-        <w:t xml:space="preserve"> commence systématiquement par</w:t>
-      </w:r>
-      <w:r>
-        <w:t xml:space="preserve"> </w:t>
+        <w:t xml:space="preserve">La réponse aux tickets Gama, commence systématiquement par </w:t>
       </w:r>
       <w:r>
         <w:rPr>
           <w:b/>
         </w:rPr>
-        <w:t xml:space="preserve">une analyse technique de </w:t>
+        <w:t>une analyse technique de l’existant</w:t>
+      </w:r>
+      <w:r>
+        <w:t xml:space="preserve"> afin de fournir une explication technique par communication téléphonique, par mail ou directement sur l’outil de gestion des tickets du client, de la raison de la survenu du problème remonté. Une fois l’analyse technique dans les mains du client celui-ci peut alors nous demander selon ces besoins et ses contraintes métier, soit une requête SQL de modification des données de sa base de donnée utilisée par </w:t>
+      </w:r>
+      <w:proofErr w:type="spellStart"/>
+      <w:r>
+        <w:t>PeopleNet</w:t>
+      </w:r>
+      <w:proofErr w:type="spellEnd"/>
+      <w:r>
+        <w:t>, soit un développement, dans le progiciel, d’une modification de règles existantes, de nouvelles règles spécifiques de calcul, ou même, d’un nouveau module afin d’ajouter des fonctionnalités utilisables par les utilisateurs finaux (cf. « Devis 8 client M »).</w:t>
+      </w:r>
+    </w:p>
+    <w:p/>
+    <w:p>
+      <w:pPr>
+        <w:pStyle w:val="Titre2"/>
+      </w:pPr>
+      <w:r>
+        <w:t>les outils :</w:t>
+      </w:r>
+    </w:p>
+    <w:p>
+      <w:r>
+        <w:t>Les principaux outils sur lesquels nous travaillons sont les suivants :</w:t>
+      </w:r>
+    </w:p>
+    <w:p>
+      <w:pPr>
+        <w:pStyle w:val="Titre3"/>
+      </w:pPr>
+      <w:proofErr w:type="spellStart"/>
+      <w:r>
+        <w:t>PeopleNet</w:t>
+      </w:r>
+      <w:proofErr w:type="spellEnd"/>
+      <w:r>
+        <w:t> :</w:t>
+      </w:r>
+    </w:p>
+    <w:p>
+      <w:proofErr w:type="spellStart"/>
+      <w:r>
+        <w:t>PeopleNet</w:t>
+      </w:r>
+      <w:proofErr w:type="spellEnd"/>
+      <w:r>
+        <w:t xml:space="preserve">, développé par l’éditeur META4 et dernièrement racheté par l’éditeur Cegid est un progiciel SIRH (Système d’information de ressources humaines) </w:t>
+      </w:r>
+      <w:r>
+        <w:t>possédant un moteur de calcul</w:t>
+      </w:r>
+      <w:r>
+        <w:t xml:space="preserve"> </w:t>
+      </w:r>
+      <w:r>
+        <w:t>de</w:t>
+      </w:r>
+      <w:r>
+        <w:t xml:space="preserve"> paies, </w:t>
+      </w:r>
+      <w:r>
+        <w:t xml:space="preserve">il permet entre autres de </w:t>
+      </w:r>
+      <w:r>
+        <w:t xml:space="preserve">gérer les </w:t>
+      </w:r>
+      <w:r>
+        <w:t>salariés d’une entreprise, ou les pensionnés dans le cas de la caisse</w:t>
+      </w:r>
+      <w:r>
+        <w:t>, leurs contrats,</w:t>
+      </w:r>
+      <w:r>
+        <w:t xml:space="preserve"> leurs prestations,</w:t>
+      </w:r>
+      <w:r>
+        <w:t xml:space="preserve"> les </w:t>
+      </w:r>
+      <w:r>
+        <w:t xml:space="preserve">absences, de générer des ordres de virement, </w:t>
+      </w:r>
+      <w:r>
+        <w:t>etc… Il s’apparente à un AGL (Atelier de Génie Logiciel) puisqu’il possède sa propre interface de développement de nouveau modules, de nouveau</w:t>
+      </w:r>
+      <w:r>
+        <w:t>x</w:t>
+      </w:r>
+      <w:r>
+        <w:t xml:space="preserve"> écran</w:t>
+      </w:r>
+      <w:r>
+        <w:t xml:space="preserve">s (en </w:t>
       </w:r>
       <w:r>
         <w:rPr>
-          <w:b/>
+          <w:highlight w:val="yellow"/>
         </w:rPr>
-        <w:t>l’existant</w:t>
-      </w:r>
-      <w:r>
-        <w:t xml:space="preserve"> afin de fournir</w:t>
-      </w:r>
-      <w:r>
-        <w:t xml:space="preserve"> une </w:t>
-      </w:r>
-      <w:r>
-        <w:t>explication</w:t>
-      </w:r>
-      <w:r>
-        <w:t xml:space="preserve"> technique par communication téléphonique</w:t>
-      </w:r>
-      <w:r>
-        <w:t>,</w:t>
-      </w:r>
-      <w:r>
-        <w:t xml:space="preserve"> par mail</w:t>
-      </w:r>
-      <w:r>
-        <w:t xml:space="preserve"> ou directement sur l’outil de gestion des tickets du client, de la raison de la survenu du problème remonté. Une fois l’analyse technique dans les mains du client celui-ci peut alors nous demander</w:t>
-      </w:r>
-      <w:r>
-        <w:t xml:space="preserve"> selon ces besoins et ses contraintes métier</w:t>
-      </w:r>
-      <w:r>
-        <w:t xml:space="preserve">, soit une requête </w:t>
-      </w:r>
-      <w:r>
-        <w:t xml:space="preserve">SQL </w:t>
-      </w:r>
-      <w:r>
-        <w:t xml:space="preserve">de modification des données de sa base de donnée utilisée par </w:t>
+        <w:t>ORM</w:t>
+      </w:r>
+      <w:r>
+        <w:t>)</w:t>
+      </w:r>
+      <w:r>
+        <w:t>, de modification des briques du progiciel, le tou</w:t>
+      </w:r>
+      <w:r>
+        <w:t xml:space="preserve">t avec un langage objet dérivé utilisant la syntaxe du Visual Basic, le LN4. Il s’appuie sur des fonctions en C++ pour tout le niveau le plus bas du progiciel. </w:t>
+      </w:r>
+    </w:p>
+    <w:p>
+      <w:r>
+        <w:t>D</w:t>
+      </w:r>
+      <w:r>
+        <w:t>oté d’une architecture basée sur une base de donnée physique au-dessus de laquelle, le progiciel rajoute une couche logique pour le chargement des données, créant ainsi une base de données logique à laquelle</w:t>
+      </w:r>
+      <w:r>
+        <w:t xml:space="preserve"> la partie logicielle</w:t>
+      </w:r>
+      <w:r>
+        <w:t xml:space="preserve"> accèdera</w:t>
+      </w:r>
+      <w:r>
+        <w:t xml:space="preserve"> lors de l’exécution de ses différents modules, </w:t>
+      </w:r>
+      <w:r>
+        <w:t>utilisés</w:t>
+      </w:r>
+      <w:r>
+        <w:t xml:space="preserve"> pour la plupart (environs 80%) au calcul de paie.</w:t>
+      </w:r>
+    </w:p>
+    <w:p>
+      <w:r>
+        <w:t xml:space="preserve">Le fonctionnement technique plus approfondi </w:t>
+      </w:r>
+      <w:proofErr w:type="gramStart"/>
+      <w:r>
+        <w:t>est</w:t>
+      </w:r>
+      <w:proofErr w:type="gramEnd"/>
+      <w:r>
+        <w:t xml:space="preserve"> décrit ci-dessous.</w:t>
+      </w:r>
+    </w:p>
+    <w:p>
+      <w:pPr>
+        <w:pStyle w:val="Titre4"/>
+      </w:pPr>
+      <w:bookmarkStart w:id="19" w:name="_Toc48416692"/>
+      <w:r>
+        <w:t xml:space="preserve">Architecture de </w:t>
       </w:r>
       <w:proofErr w:type="spellStart"/>
       <w:r>
-        <w:t>PeopleNet</w:t>
-      </w:r>
+        <w:t>PeopleN</w:t>
+      </w:r>
+      <w:r>
+        <w:t>et</w:t>
+      </w:r>
+      <w:bookmarkEnd w:id="19"/>
       <w:proofErr w:type="spellEnd"/>
-      <w:r>
-        <w:t xml:space="preserve">, </w:t>
-      </w:r>
-      <w:r>
-        <w:t xml:space="preserve">soit </w:t>
-      </w:r>
-      <w:r>
-        <w:t>un</w:t>
-      </w:r>
-      <w:r>
-        <w:t xml:space="preserve"> développement, dans le progiciel, d’une </w:t>
-      </w:r>
-      <w:r>
-        <w:t>modification de règles existantes</w:t>
-      </w:r>
-      <w:r>
-        <w:t>,</w:t>
-      </w:r>
-      <w:r>
-        <w:t xml:space="preserve"> de nouvelles règles spécifiques de calcul,</w:t>
-      </w:r>
-      <w:r>
-        <w:t xml:space="preserve"> ou même, d’un nouveau module </w:t>
-      </w:r>
+    </w:p>
+    <w:p>
+      <w:pPr>
+        <w:pStyle w:val="Titre3"/>
+      </w:pPr>
+      <w:r>
+        <w:t>Une base de donnée physique</w:t>
+      </w:r>
+    </w:p>
+    <w:p>
+      <w:r>
+        <w:rPr>
+          <w:highlight w:val="yellow"/>
+        </w:rPr>
+        <w:t xml:space="preserve">Elle contient toutes les tables où les données utilisées par le logiciel sont stockées. Elle a la responsabilité du stockage des données, de leur intégrité, le respect des types de données </w:t>
+      </w:r>
+      <w:proofErr w:type="spellStart"/>
+      <w:proofErr w:type="gramStart"/>
+      <w:r>
+        <w:rPr>
+          <w:highlight w:val="yellow"/>
+        </w:rPr>
+        <w:t>a</w:t>
+      </w:r>
+      <w:proofErr w:type="spellEnd"/>
+      <w:proofErr w:type="gramEnd"/>
+      <w:r>
+        <w:rPr>
+          <w:highlight w:val="yellow"/>
+        </w:rPr>
+        <w:t xml:space="preserve"> stocker etc... Les contraintes logiques telles que les références et les jointures sont assuré</w:t>
+      </w:r>
+      <w:bookmarkStart w:id="20" w:name="_GoBack"/>
+      <w:bookmarkEnd w:id="20"/>
+      <w:r>
+        <w:rPr>
+          <w:highlight w:val="yellow"/>
+        </w:rPr>
+        <w:t>es par le niveau du dessus.</w:t>
+      </w:r>
+    </w:p>
+    <w:p>
+      <w:pPr>
+        <w:pStyle w:val="Titre3"/>
+      </w:pPr>
       <w:r>
         <w:lastRenderedPageBreak/>
-        <w:t>afin d’ajouter des fonctionnalités utilisab</w:t>
-      </w:r>
-      <w:r>
-        <w:t>les par les utilisateurs finaux (cf. « Devis 8 client M »).</w:t>
-      </w:r>
-    </w:p>
-    <w:p>
-      <w:r>
-        <w:t xml:space="preserve">L’équipe fonctionne en autonomie vis-à-vis de CGI Bordeaux-LBP, une réunion hebdomadaire est organisée avec le DP (Directeur de Projets) afin de pouvoir lui remonté des informations sur l’état de santé du projet, les demandes d’évolutions importantes des clients, les évolutions dans la charge de travail de chaque client et les nouvelles missions </w:t>
-      </w:r>
-      <w:r>
-        <w:t xml:space="preserve">portées </w:t>
-      </w:r>
-      <w:r>
-        <w:t xml:space="preserve">par le chargé de projet présent au sein de l’équipe, Jean-Philippe Roy. </w:t>
-      </w:r>
-    </w:p>
-    <w:p>
-      <w:r>
-        <w:t>Comme chaque membre de l’équipe est e</w:t>
-      </w:r>
-      <w:r>
-        <w:t>n communication directe avec le client qui lui est assigné</w:t>
-      </w:r>
-      <w:r>
-        <w:t xml:space="preserve">, le chargé de projet a mis </w:t>
-      </w:r>
-      <w:r>
-        <w:t>en place</w:t>
-      </w:r>
-      <w:r>
-        <w:t xml:space="preserve"> un plan de communication strict à respecter afin de </w:t>
-      </w:r>
-      <w:r>
-        <w:t>conserver</w:t>
-      </w:r>
-      <w:r>
-        <w:t xml:space="preserve"> l’image de marque professionnel</w:t>
-      </w:r>
-      <w:r>
-        <w:t>le</w:t>
-      </w:r>
-      <w:r>
-        <w:t xml:space="preserve"> de CGI. </w:t>
-      </w:r>
-      <w:r>
-        <w:t>Ainsi chaque membre de l’équipe porte différente</w:t>
-      </w:r>
-      <w:r>
-        <w:t>s</w:t>
-      </w:r>
-      <w:r>
-        <w:t xml:space="preserve"> casquettes qui seraient, sur d’autre projets, portées par différentes personnes, chaque membre est dont polyvalent dans son travail, tant sur la communication, que sur l’analyse, la conception et la livraison des évolutions. C’est pour cette polyvalence que j’ai accepté de passer sur ce projet, moi qui depuis le début de ma vie professionnelle n’ai eu que des expériences sur des postes polyvalents je me sens à l’aise avec ce besoin et souhaitait pouvoir l’appliquer au domaine du </w:t>
-      </w:r>
-      <w:r>
-        <w:t xml:space="preserve">développement </w:t>
-      </w:r>
-      <w:r>
-        <w:t>informatique</w:t>
-      </w:r>
-      <w:r>
-        <w:t xml:space="preserve"> afin d’acquérir le plus de compétences possible dans plusieurs métiers du domaine</w:t>
-      </w:r>
-      <w:r>
-        <w:t xml:space="preserve"> IT</w:t>
-      </w:r>
-      <w:r>
-        <w:t>.</w:t>
-      </w:r>
-    </w:p>
-    <w:p>
-      <w:r>
-        <w:t>Au sein du projet les clients et donc les missions sont réparties en deux domaines bien distincts : la paie française et la caisse de retraites.</w:t>
-      </w:r>
-    </w:p>
+        <w:t>Une base de donnée logique</w:t>
+      </w:r>
+    </w:p>
+    <w:p>
+      <w:r>
+        <w:rPr>
+          <w:highlight w:val="yellow"/>
+        </w:rPr>
+        <w:t>Elle fait la liaison entre toutes les tables physiques tout en assurant la cohérence des données, elle permet le chargement et le stockage de données fonctionnellement cohérentes et juste.</w:t>
+      </w:r>
+    </w:p>
+    <w:p>
+      <w:pPr>
+        <w:pStyle w:val="Titre3"/>
+      </w:pPr>
+      <w:r>
+        <w:t xml:space="preserve">Les </w:t>
+      </w:r>
+      <w:proofErr w:type="spellStart"/>
+      <w:r>
+        <w:t>Nodes</w:t>
+      </w:r>
+      <w:proofErr w:type="spellEnd"/>
+    </w:p>
+    <w:p>
+      <w:pPr>
+        <w:pStyle w:val="Titre3"/>
+      </w:pPr>
+      <w:r>
+        <w:t xml:space="preserve">Les </w:t>
+      </w:r>
+      <w:proofErr w:type="spellStart"/>
+      <w:r>
+        <w:t>Nodes</w:t>
+      </w:r>
+      <w:proofErr w:type="spellEnd"/>
+      <w:r>
+        <w:t xml:space="preserve"> Structures</w:t>
+      </w:r>
+    </w:p>
+    <w:p/>
     <w:p>
       <w:pPr>
         <w:pStyle w:val="Titre4"/>
       </w:pPr>
-      <w:r>
-        <w:t>La Paie Française :</w:t>
-      </w:r>
-    </w:p>
+      <w:bookmarkStart w:id="21" w:name="_Toc48416693"/>
+      <w:r>
+        <w:t>Nos outils :</w:t>
+      </w:r>
+      <w:bookmarkEnd w:id="21"/>
+    </w:p>
+    <w:p/>
     <w:p>
       <w:pPr>
         <w:pStyle w:val="Titre4"/>
       </w:pPr>
-      <w:r>
-        <w:t xml:space="preserve"> </w:t>
-      </w:r>
+      <w:bookmarkStart w:id="22" w:name="_Toc48416694"/>
+      <w:r>
+        <w:t>Nos</w:t>
+      </w:r>
+      <w:r>
+        <w:t xml:space="preserve"> missions :</w:t>
+      </w:r>
+      <w:bookmarkEnd w:id="22"/>
     </w:p>
     <w:p/>
     <w:p>
@@ -4754,22 +5387,23 @@
           <w:docGrid w:linePitch="360"/>
         </w:sectPr>
       </w:pPr>
-      <w:bookmarkStart w:id="17" w:name="_Toc43475857"/>
+      <w:bookmarkStart w:id="23" w:name="_Toc48416696"/>
       <w:r>
         <w:lastRenderedPageBreak/>
         <w:t>Annexes :</w:t>
       </w:r>
-      <w:bookmarkEnd w:id="17"/>
+      <w:bookmarkEnd w:id="23"/>
     </w:p>
     <w:p>
       <w:pPr>
         <w:pStyle w:val="Titre1"/>
       </w:pPr>
-      <w:bookmarkStart w:id="18" w:name="_Toc43475859"/>
+      <w:bookmarkStart w:id="24" w:name="_Toc48416697"/>
       <w:r>
         <w:lastRenderedPageBreak/>
         <w:t>Blocs de compétences :</w:t>
       </w:r>
+      <w:bookmarkEnd w:id="24"/>
     </w:p>
     <w:p>
       <w:pPr>
@@ -4780,6 +5414,7 @@
           <w:szCs w:val="28"/>
         </w:rPr>
       </w:pPr>
+      <w:bookmarkStart w:id="25" w:name="_Toc48416698"/>
       <w:r>
         <w:rPr>
           <w:bCs/>
@@ -4788,7 +5423,6 @@
         </w:rPr>
         <w:t>Qualité et sécurisation du code réalisé</w:t>
       </w:r>
-      <w:bookmarkEnd w:id="18"/>
       <w:r>
         <w:rPr>
           <w:bCs/>
@@ -4797,6 +5431,7 @@
         </w:rPr>
         <w:t> :</w:t>
       </w:r>
+      <w:bookmarkEnd w:id="25"/>
     </w:p>
     <w:tbl>
       <w:tblPr>
@@ -5846,15 +6481,15 @@
       <w:r>
         <w:br w:type="page"/>
       </w:r>
-      <w:bookmarkStart w:id="19" w:name="_Toc43475860"/>
+      <w:bookmarkStart w:id="26" w:name="_Toc48416699"/>
       <w:r>
         <w:lastRenderedPageBreak/>
         <w:t>Audit, conception, méthode de projet</w:t>
       </w:r>
-      <w:bookmarkEnd w:id="19"/>
       <w:r>
         <w:t> :</w:t>
       </w:r>
+      <w:bookmarkEnd w:id="26"/>
     </w:p>
     <w:tbl>
       <w:tblPr>
@@ -6717,15 +7352,15 @@
       <w:pPr>
         <w:pStyle w:val="Titre2"/>
       </w:pPr>
-      <w:bookmarkStart w:id="20" w:name="_Toc43475861"/>
+      <w:bookmarkStart w:id="27" w:name="_Toc48416700"/>
       <w:r>
         <w:lastRenderedPageBreak/>
         <w:t>Réalisation d’applications logicielles</w:t>
       </w:r>
-      <w:bookmarkEnd w:id="20"/>
       <w:r>
         <w:t> :</w:t>
       </w:r>
+      <w:bookmarkEnd w:id="27"/>
     </w:p>
     <w:tbl>
       <w:tblPr>
@@ -6734,11 +7369,11 @@
         <w:tblLook w:val="04A0" w:firstRow="1" w:lastRow="0" w:firstColumn="1" w:lastColumn="0" w:noHBand="0" w:noVBand="1"/>
       </w:tblPr>
       <w:tblGrid>
-        <w:gridCol w:w="3681"/>
-        <w:gridCol w:w="2470"/>
-        <w:gridCol w:w="3414"/>
-        <w:gridCol w:w="1331"/>
-        <w:gridCol w:w="1511"/>
+        <w:gridCol w:w="3508"/>
+        <w:gridCol w:w="2342"/>
+        <w:gridCol w:w="3209"/>
+        <w:gridCol w:w="1399"/>
+        <w:gridCol w:w="1949"/>
         <w:gridCol w:w="1253"/>
       </w:tblGrid>
       <w:tr>
@@ -7232,6 +7867,9 @@
             <w:pPr>
               <w:cnfStyle w:val="000000000000" w:firstRow="0" w:lastRow="0" w:firstColumn="0" w:lastColumn="0" w:oddVBand="0" w:evenVBand="0" w:oddHBand="0" w:evenHBand="0" w:firstRowFirstColumn="0" w:firstRowLastColumn="0" w:lastRowFirstColumn="0" w:lastRowLastColumn="0"/>
             </w:pPr>
+            <w:r>
+              <w:t>Réalisation de TU</w:t>
+            </w:r>
           </w:p>
         </w:tc>
         <w:tc>
@@ -7308,6 +7946,14 @@
             <w:pPr>
               <w:cnfStyle w:val="000000000000" w:firstRow="0" w:lastRow="0" w:firstColumn="0" w:lastColumn="0" w:oddVBand="0" w:evenVBand="0" w:oddHBand="0" w:evenHBand="0" w:firstRowFirstColumn="0" w:firstRowLastColumn="0" w:lastRowFirstColumn="0" w:lastRowLastColumn="0"/>
             </w:pPr>
+            <w:r>
+              <w:t xml:space="preserve">Remplissage du </w:t>
+            </w:r>
+            <w:proofErr w:type="spellStart"/>
+            <w:r>
+              <w:t>GamaWeb</w:t>
+            </w:r>
+            <w:proofErr w:type="spellEnd"/>
           </w:p>
         </w:tc>
         <w:tc>
@@ -7318,6 +7964,21 @@
             <w:pPr>
               <w:cnfStyle w:val="000000000000" w:firstRow="0" w:lastRow="0" w:firstColumn="0" w:lastColumn="0" w:oddVBand="0" w:evenVBand="0" w:oddHBand="0" w:evenHBand="0" w:firstRowFirstColumn="0" w:firstRowLastColumn="0" w:lastRowFirstColumn="0" w:lastRowLastColumn="0"/>
             </w:pPr>
+          </w:p>
+          <w:p>
+            <w:pPr>
+              <w:tabs>
+                <w:tab w:val="left" w:pos="1124"/>
+              </w:tabs>
+              <w:cnfStyle w:val="000000000000" w:firstRow="0" w:lastRow="0" w:firstColumn="0" w:lastColumn="0" w:oddVBand="0" w:evenVBand="0" w:oddHBand="0" w:evenHBand="0" w:firstRowFirstColumn="0" w:firstRowLastColumn="0" w:lastRowFirstColumn="0" w:lastRowLastColumn="0"/>
+            </w:pPr>
+            <w:r>
+              <w:tab/>
+              <w:t>E(</w:t>
+            </w:r>
+            <w:r>
+              <w:t>6M)</w:t>
+            </w:r>
           </w:p>
         </w:tc>
         <w:tc>
@@ -7342,15 +8003,15 @@
       <w:pPr>
         <w:pStyle w:val="Titre2"/>
       </w:pPr>
-      <w:bookmarkStart w:id="21" w:name="_Toc43475862"/>
+      <w:bookmarkStart w:id="28" w:name="_Toc48416701"/>
       <w:r>
         <w:lastRenderedPageBreak/>
         <w:t>Communiquer avec les acteurs du projet</w:t>
       </w:r>
-      <w:bookmarkEnd w:id="21"/>
       <w:r>
         <w:t> :</w:t>
       </w:r>
+      <w:bookmarkEnd w:id="28"/>
     </w:p>
     <w:tbl>
       <w:tblPr>
@@ -7686,15 +8347,15 @@
       <w:pPr>
         <w:pStyle w:val="Titre2"/>
       </w:pPr>
-      <w:bookmarkStart w:id="22" w:name="_Toc43475863"/>
+      <w:bookmarkStart w:id="29" w:name="_Toc48416702"/>
       <w:r>
         <w:lastRenderedPageBreak/>
         <w:t>Adapter l’environnement d’exécution, échanger des données entre logiciels</w:t>
       </w:r>
-      <w:bookmarkEnd w:id="22"/>
       <w:r>
         <w:t> :</w:t>
       </w:r>
+      <w:bookmarkEnd w:id="29"/>
     </w:p>
     <w:tbl>
       <w:tblPr>
@@ -8192,7 +8853,7 @@
         <w:noProof/>
         <w:lang w:bidi="fr-FR"/>
       </w:rPr>
-      <w:t>9</w:t>
+      <w:t>8</w:t>
     </w:r>
     <w:r>
       <w:rPr>
@@ -10602,7 +11263,7 @@
     <w:charset w:val="00"/>
     <w:family w:val="roman"/>
     <w:pitch w:val="variable"/>
-    <w:sig w:usb0="E0002EFF" w:usb1="C000785B" w:usb2="00000009" w:usb3="00000000" w:csb0="000001FF" w:csb1="00000000"/>
+    <w:sig w:usb0="E0002AFF" w:usb1="C0007843" w:usb2="00000009" w:usb3="00000000" w:csb0="000001FF" w:csb1="00000000"/>
   </w:font>
   <w:font w:name="Century Gothic">
     <w:panose1 w:val="020B0502020202020204"/>
@@ -10659,14 +11320,14 @@
     <w:charset w:val="00"/>
     <w:family w:val="swiss"/>
     <w:pitch w:val="variable"/>
-    <w:sig w:usb0="E0002EFF" w:usb1="C000247B" w:usb2="00000009" w:usb3="00000000" w:csb0="000001FF" w:csb1="00000000"/>
+    <w:sig w:usb0="E0002AFF" w:usb1="4000ACFF" w:usb2="00000001" w:usb3="00000000" w:csb0="000001FF" w:csb1="00000000"/>
   </w:font>
   <w:font w:name="Calibri Light">
     <w:panose1 w:val="020F0302020204030204"/>
     <w:charset w:val="00"/>
     <w:family w:val="swiss"/>
     <w:pitch w:val="variable"/>
-    <w:sig w:usb0="E0002AFF" w:usb1="C000247B" w:usb2="00000009" w:usb3="00000000" w:csb0="000001FF" w:csb1="00000000"/>
+    <w:sig w:usb0="A0002AEF" w:usb1="4000207B" w:usb2="00000000" w:usb3="00000000" w:csb0="000001FF" w:csb1="00000000"/>
   </w:font>
 </w:fonts>
 </file>
@@ -10717,6 +11378,7 @@
     <w:rsid w:val="001E3009"/>
     <w:rsid w:val="002C00E3"/>
     <w:rsid w:val="002F472B"/>
+    <w:rsid w:val="003245BD"/>
     <w:rsid w:val="00A401FA"/>
     <w:rsid w:val="00A904B9"/>
     <w:rsid w:val="00BB6ACF"/>
@@ -11525,7 +12187,7 @@
 </file>
 
 <file path=customXml/itemProps1.xml><?xml version="1.0" encoding="utf-8"?>
-<ds:datastoreItem xmlns:ds="http://schemas.openxmlformats.org/officeDocument/2006/customXml" ds:itemID="{C10F89E6-1707-41E1-97C0-21E77ABE6140}">
+<ds:datastoreItem xmlns:ds="http://schemas.openxmlformats.org/officeDocument/2006/customXml" ds:itemID="{F828A756-5E19-4A2C-AE42-43DCA544172C}">
   <ds:schemaRefs>
     <ds:schemaRef ds:uri="http://schemas.openxmlformats.org/officeDocument/2006/bibliography"/>
   </ds:schemaRefs>

</xml_diff>

<commit_message>
Meta4object + node et nodes structure
</commit_message>
<xml_diff>
--- a/Titre RNCP/The fucking mémoire.docx
+++ b/Titre RNCP/The fucking mémoire.docx
@@ -5258,6 +5258,11 @@
       <w:proofErr w:type="spellEnd"/>
     </w:p>
     <w:p>
+      <w:r>
+        <w:t>Le progiciel ce découpe en trois couches distinctes :</w:t>
+      </w:r>
+    </w:p>
+    <w:p>
       <w:pPr>
         <w:pStyle w:val="Titre3"/>
       </w:pPr>
@@ -5286,32 +5291,43 @@
         <w:rPr>
           <w:highlight w:val="yellow"/>
         </w:rPr>
-        <w:t xml:space="preserve"> stocker etc... Les contraintes logiques telles que les références et les jointures sont assuré</w:t>
-      </w:r>
-      <w:bookmarkStart w:id="20" w:name="_GoBack"/>
-      <w:bookmarkEnd w:id="20"/>
+        <w:t xml:space="preserve"> stocker etc... Les contraintes logiques telles que les références et les jointures sont assurées par le niveau du dessus.</w:t>
+      </w:r>
+    </w:p>
+    <w:p>
+      <w:pPr>
+        <w:pStyle w:val="Titre3"/>
+      </w:pPr>
+      <w:r>
+        <w:lastRenderedPageBreak/>
+        <w:t>Une couche logique</w:t>
+      </w:r>
+    </w:p>
+    <w:p>
+      <w:r>
+        <w:t xml:space="preserve">Elle permet </w:t>
+      </w:r>
+      <w:proofErr w:type="spellStart"/>
+      <w:proofErr w:type="gramStart"/>
+      <w:r>
+        <w:t>a</w:t>
+      </w:r>
+      <w:proofErr w:type="spellEnd"/>
+      <w:proofErr w:type="gramEnd"/>
+      <w:r>
+        <w:t xml:space="preserve"> la couche applicative de chargé les données rapidement</w:t>
+      </w:r>
       <w:r>
         <w:rPr>
           <w:highlight w:val="yellow"/>
         </w:rPr>
-        <w:t>es par le niveau du dessus.</w:t>
-      </w:r>
-    </w:p>
-    <w:p>
-      <w:pPr>
-        <w:pStyle w:val="Titre3"/>
-      </w:pPr>
-      <w:r>
-        <w:lastRenderedPageBreak/>
-        <w:t>Une base de donnée logique</w:t>
-      </w:r>
-    </w:p>
-    <w:p>
+        <w:t>, avec efficacité, permettant ainsi d’installer le progiciel sur une base de données physique fonctionnant sous n’importe quel système de gestion de base relationnel</w:t>
+      </w:r>
       <w:r>
         <w:rPr>
           <w:highlight w:val="yellow"/>
         </w:rPr>
-        <w:t>Elle fait la liaison entre toutes les tables physiques tout en assurant la cohérence des données, elle permet le chargement et le stockage de données fonctionnellement cohérentes et juste.</w:t>
+        <w:t>.</w:t>
       </w:r>
     </w:p>
     <w:p>
@@ -5319,6 +5335,79 @@
         <w:pStyle w:val="Titre3"/>
       </w:pPr>
       <w:r>
+        <w:t>Une couche applicative</w:t>
+      </w:r>
+    </w:p>
+    <w:p>
+      <w:r>
+        <w:t xml:space="preserve">La couche applicative contient tous les composants </w:t>
+      </w:r>
+      <w:r>
+        <w:t>du progiciel</w:t>
+      </w:r>
+      <w:r>
+        <w:t>, en voici une présentation conceptuelle :</w:t>
+      </w:r>
+    </w:p>
+    <w:p>
+      <w:pPr>
+        <w:pStyle w:val="Titre4"/>
+      </w:pPr>
+      <w:r>
+        <w:t>Les Meta4 Objets</w:t>
+      </w:r>
+    </w:p>
+    <w:p>
+      <w:r>
+        <w:t>Pour faire un rapprochement avec les langage</w:t>
+      </w:r>
+      <w:r>
+        <w:t>s</w:t>
+      </w:r>
+      <w:r>
+        <w:t xml:space="preserve"> de programmations orientés objets classiques, il s’agit des objets du progiciels, composés de </w:t>
+      </w:r>
+      <w:proofErr w:type="spellStart"/>
+      <w:r>
+        <w:t>nodes</w:t>
+      </w:r>
+      <w:proofErr w:type="spellEnd"/>
+      <w:r>
+        <w:t xml:space="preserve">, eux même composés d’autres </w:t>
+      </w:r>
+      <w:proofErr w:type="spellStart"/>
+      <w:r>
+        <w:t>nodes</w:t>
+      </w:r>
+      <w:proofErr w:type="spellEnd"/>
+      <w:r>
+        <w:t xml:space="preserve"> et d’une </w:t>
+      </w:r>
+      <w:proofErr w:type="spellStart"/>
+      <w:r>
+        <w:t>node</w:t>
+      </w:r>
+      <w:proofErr w:type="spellEnd"/>
+      <w:r>
+        <w:t xml:space="preserve"> structure pour </w:t>
+      </w:r>
+      <w:r>
+        <w:t>chacun</w:t>
+      </w:r>
+      <w:r>
+        <w:t xml:space="preserve"> d’entre eux. </w:t>
+      </w:r>
+    </w:p>
+    <w:p>
+      <w:r>
+        <w:t>Un Meta4 Objet correspond à un traitement complet, un moteur de calcul ou une présentation/écran du progiciel.</w:t>
+      </w:r>
+    </w:p>
+    <w:p>
+      <w:pPr>
+        <w:pStyle w:val="Titre4"/>
+      </w:pPr>
+      <w:r>
         <w:t xml:space="preserve">Les </w:t>
       </w:r>
       <w:proofErr w:type="spellStart"/>
@@ -5326,11 +5415,19 @@
         <w:t>Nodes</w:t>
       </w:r>
       <w:proofErr w:type="spellEnd"/>
-    </w:p>
-    <w:p>
-      <w:pPr>
-        <w:pStyle w:val="Titre3"/>
-      </w:pPr>
+      <w:r>
+        <w:t xml:space="preserve"> et les </w:t>
+      </w:r>
+      <w:proofErr w:type="spellStart"/>
+      <w:r>
+        <w:t>Nodes</w:t>
+      </w:r>
+      <w:proofErr w:type="spellEnd"/>
+      <w:r>
+        <w:t xml:space="preserve"> Structures</w:t>
+      </w:r>
+    </w:p>
+    <w:p>
       <w:r>
         <w:t xml:space="preserve">Les </w:t>
       </w:r>
@@ -5340,7 +5437,41 @@
       </w:r>
       <w:proofErr w:type="spellEnd"/>
       <w:r>
-        <w:t xml:space="preserve"> Structures</w:t>
+        <w:t xml:space="preserve"> sont les composants qui chargent les données d’une table de la base de données. Ils peuvent être imbriqués, on parlera dans ce cas de nœuds pères et nœuds fils, permettant ainsi de faire des jointures dynamiques entre plusieurs tables. Ils peuvent également être des nœuds dis libres, c’est-à-dire qu’il ne sont pas liés au chargement du M4O (Meta4Object) mais restent disponible pour un appel de ceux-ci par les a</w:t>
+      </w:r>
+      <w:bookmarkStart w:id="20" w:name="_GoBack"/>
+      <w:bookmarkEnd w:id="20"/>
+      <w:r>
+        <w:t>utres nœuds de l’objet.</w:t>
+      </w:r>
+    </w:p>
+    <w:p>
+      <w:r>
+        <w:t xml:space="preserve">Les </w:t>
+      </w:r>
+      <w:proofErr w:type="spellStart"/>
+      <w:r>
+        <w:t>Nodes</w:t>
+      </w:r>
+      <w:proofErr w:type="spellEnd"/>
+      <w:r>
+        <w:t xml:space="preserve"> Structures sont le squelette des </w:t>
+      </w:r>
+      <w:proofErr w:type="spellStart"/>
+      <w:r>
+        <w:t>Nodes</w:t>
+      </w:r>
+      <w:proofErr w:type="spellEnd"/>
+      <w:r>
+        <w:t xml:space="preserve">, elles sont héritables et réutilisable. Elles contiennent tous le code d’un </w:t>
+      </w:r>
+      <w:proofErr w:type="spellStart"/>
+      <w:r>
+        <w:t>Node</w:t>
+      </w:r>
+      <w:proofErr w:type="spellEnd"/>
+      <w:r>
+        <w:t xml:space="preserve">, ses méthodes, ses concepts, ses champs et ses propriétés. </w:t>
       </w:r>
     </w:p>
     <w:p/>
@@ -5348,25 +5479,14 @@
       <w:pPr>
         <w:pStyle w:val="Titre4"/>
       </w:pPr>
-      <w:bookmarkStart w:id="21" w:name="_Toc48416693"/>
-      <w:r>
-        <w:t>Nos outils :</w:t>
+      <w:bookmarkStart w:id="21" w:name="_Toc48416694"/>
+      <w:r>
+        <w:t>Nos</w:t>
+      </w:r>
+      <w:r>
+        <w:t xml:space="preserve"> missions :</w:t>
       </w:r>
       <w:bookmarkEnd w:id="21"/>
-    </w:p>
-    <w:p/>
-    <w:p>
-      <w:pPr>
-        <w:pStyle w:val="Titre4"/>
-      </w:pPr>
-      <w:bookmarkStart w:id="22" w:name="_Toc48416694"/>
-      <w:r>
-        <w:t>Nos</w:t>
-      </w:r>
-      <w:r>
-        <w:t xml:space="preserve"> missions :</w:t>
-      </w:r>
-      <w:bookmarkEnd w:id="22"/>
     </w:p>
     <w:p/>
     <w:p>
@@ -5387,23 +5507,23 @@
           <w:docGrid w:linePitch="360"/>
         </w:sectPr>
       </w:pPr>
-      <w:bookmarkStart w:id="23" w:name="_Toc48416696"/>
+      <w:bookmarkStart w:id="22" w:name="_Toc48416696"/>
       <w:r>
         <w:lastRenderedPageBreak/>
         <w:t>Annexes :</w:t>
       </w:r>
-      <w:bookmarkEnd w:id="23"/>
+      <w:bookmarkEnd w:id="22"/>
     </w:p>
     <w:p>
       <w:pPr>
         <w:pStyle w:val="Titre1"/>
       </w:pPr>
-      <w:bookmarkStart w:id="24" w:name="_Toc48416697"/>
+      <w:bookmarkStart w:id="23" w:name="_Toc48416697"/>
       <w:r>
         <w:lastRenderedPageBreak/>
         <w:t>Blocs de compétences :</w:t>
       </w:r>
-      <w:bookmarkEnd w:id="24"/>
+      <w:bookmarkEnd w:id="23"/>
     </w:p>
     <w:p>
       <w:pPr>
@@ -5414,7 +5534,7 @@
           <w:szCs w:val="28"/>
         </w:rPr>
       </w:pPr>
-      <w:bookmarkStart w:id="25" w:name="_Toc48416698"/>
+      <w:bookmarkStart w:id="24" w:name="_Toc48416698"/>
       <w:r>
         <w:rPr>
           <w:bCs/>
@@ -5431,7 +5551,7 @@
         </w:rPr>
         <w:t> :</w:t>
       </w:r>
-      <w:bookmarkEnd w:id="25"/>
+      <w:bookmarkEnd w:id="24"/>
     </w:p>
     <w:tbl>
       <w:tblPr>
@@ -6481,7 +6601,7 @@
       <w:r>
         <w:br w:type="page"/>
       </w:r>
-      <w:bookmarkStart w:id="26" w:name="_Toc48416699"/>
+      <w:bookmarkStart w:id="25" w:name="_Toc48416699"/>
       <w:r>
         <w:lastRenderedPageBreak/>
         <w:t>Audit, conception, méthode de projet</w:t>
@@ -6489,7 +6609,7 @@
       <w:r>
         <w:t> :</w:t>
       </w:r>
-      <w:bookmarkEnd w:id="26"/>
+      <w:bookmarkEnd w:id="25"/>
     </w:p>
     <w:tbl>
       <w:tblPr>
@@ -7352,7 +7472,7 @@
       <w:pPr>
         <w:pStyle w:val="Titre2"/>
       </w:pPr>
-      <w:bookmarkStart w:id="27" w:name="_Toc48416700"/>
+      <w:bookmarkStart w:id="26" w:name="_Toc48416700"/>
       <w:r>
         <w:lastRenderedPageBreak/>
         <w:t>Réalisation d’applications logicielles</w:t>
@@ -7360,7 +7480,7 @@
       <w:r>
         <w:t> :</w:t>
       </w:r>
-      <w:bookmarkEnd w:id="27"/>
+      <w:bookmarkEnd w:id="26"/>
     </w:p>
     <w:tbl>
       <w:tblPr>
@@ -8003,7 +8123,7 @@
       <w:pPr>
         <w:pStyle w:val="Titre2"/>
       </w:pPr>
-      <w:bookmarkStart w:id="28" w:name="_Toc48416701"/>
+      <w:bookmarkStart w:id="27" w:name="_Toc48416701"/>
       <w:r>
         <w:lastRenderedPageBreak/>
         <w:t>Communiquer avec les acteurs du projet</w:t>
@@ -8011,7 +8131,7 @@
       <w:r>
         <w:t> :</w:t>
       </w:r>
-      <w:bookmarkEnd w:id="28"/>
+      <w:bookmarkEnd w:id="27"/>
     </w:p>
     <w:tbl>
       <w:tblPr>
@@ -8347,7 +8467,7 @@
       <w:pPr>
         <w:pStyle w:val="Titre2"/>
       </w:pPr>
-      <w:bookmarkStart w:id="29" w:name="_Toc48416702"/>
+      <w:bookmarkStart w:id="28" w:name="_Toc48416702"/>
       <w:r>
         <w:lastRenderedPageBreak/>
         <w:t>Adapter l’environnement d’exécution, échanger des données entre logiciels</w:t>
@@ -8355,7 +8475,7 @@
       <w:r>
         <w:t> :</w:t>
       </w:r>
-      <w:bookmarkEnd w:id="29"/>
+      <w:bookmarkEnd w:id="28"/>
     </w:p>
     <w:tbl>
       <w:tblPr>
@@ -8853,7 +8973,7 @@
         <w:noProof/>
         <w:lang w:bidi="fr-FR"/>
       </w:rPr>
-      <w:t>8</w:t>
+      <w:t>18</w:t>
     </w:r>
     <w:r>
       <w:rPr>
@@ -11263,7 +11383,7 @@
     <w:charset w:val="00"/>
     <w:family w:val="roman"/>
     <w:pitch w:val="variable"/>
-    <w:sig w:usb0="E0002AFF" w:usb1="C0007843" w:usb2="00000009" w:usb3="00000000" w:csb0="000001FF" w:csb1="00000000"/>
+    <w:sig w:usb0="E0002EFF" w:usb1="C000785B" w:usb2="00000009" w:usb3="00000000" w:csb0="000001FF" w:csb1="00000000"/>
   </w:font>
   <w:font w:name="Century Gothic">
     <w:panose1 w:val="020B0502020202020204"/>
@@ -11320,14 +11440,14 @@
     <w:charset w:val="00"/>
     <w:family w:val="swiss"/>
     <w:pitch w:val="variable"/>
-    <w:sig w:usb0="E0002AFF" w:usb1="4000ACFF" w:usb2="00000001" w:usb3="00000000" w:csb0="000001FF" w:csb1="00000000"/>
+    <w:sig w:usb0="E0002EFF" w:usb1="C000247B" w:usb2="00000009" w:usb3="00000000" w:csb0="000001FF" w:csb1="00000000"/>
   </w:font>
   <w:font w:name="Calibri Light">
     <w:panose1 w:val="020F0302020204030204"/>
     <w:charset w:val="00"/>
     <w:family w:val="swiss"/>
     <w:pitch w:val="variable"/>
-    <w:sig w:usb0="A0002AEF" w:usb1="4000207B" w:usb2="00000000" w:usb3="00000000" w:csb0="000001FF" w:csb1="00000000"/>
+    <w:sig w:usb0="E0002AFF" w:usb1="C000247B" w:usb2="00000009" w:usb3="00000000" w:csb0="000001FF" w:csb1="00000000"/>
   </w:font>
 </w:fonts>
 </file>
@@ -11379,6 +11499,7 @@
     <w:rsid w:val="002C00E3"/>
     <w:rsid w:val="002F472B"/>
     <w:rsid w:val="003245BD"/>
+    <w:rsid w:val="004A4EDC"/>
     <w:rsid w:val="00A401FA"/>
     <w:rsid w:val="00A904B9"/>
     <w:rsid w:val="00BB6ACF"/>
@@ -12187,7 +12308,7 @@
 </file>
 
 <file path=customXml/itemProps1.xml><?xml version="1.0" encoding="utf-8"?>
-<ds:datastoreItem xmlns:ds="http://schemas.openxmlformats.org/officeDocument/2006/customXml" ds:itemID="{F828A756-5E19-4A2C-AE42-43DCA544172C}">
+<ds:datastoreItem xmlns:ds="http://schemas.openxmlformats.org/officeDocument/2006/customXml" ds:itemID="{A9B092EC-489F-482E-BB50-CAEAD3575FF4}">
   <ds:schemaRefs>
     <ds:schemaRef ds:uri="http://schemas.openxmlformats.org/officeDocument/2006/bibliography"/>
   </ds:schemaRefs>

</xml_diff>